<commit_message>
Doc: Se creó nuevamente el manual de instalación y se modificó el logo del grupo en el manual de usuario
</commit_message>
<xml_diff>
--- a/3. Etapa de construcción/Iteración 3/Manuales/Manual de Instalación_Vesta Risk Manager_T-Code.docx
+++ b/3. Etapa de construcción/Iteración 3/Manuales/Manual de Instalación_Vesta Risk Manager_T-Code.docx
@@ -57,316 +57,44 @@
               <w:rFonts w:eastAsiaTheme="majorEastAsia" w:cstheme="majorBidi"/>
               <w:noProof/>
             </w:rPr>
-            <mc:AlternateContent>
-              <mc:Choice Requires="wps">
-                <w:drawing>
-                  <wp:anchor distT="0" distB="0" distL="114300" distR="114300" simplePos="0" relativeHeight="251660288" behindDoc="0" locked="0" layoutInCell="0" allowOverlap="1" wp14:anchorId="6CD023C8" wp14:editId="335763D8">
-                    <wp:simplePos x="0" y="0"/>
-                    <wp:positionH relativeFrom="page">
-                      <wp:align>center</wp:align>
-                    </wp:positionH>
-                    <wp:positionV relativeFrom="page">
-                      <wp:align>bottom</wp:align>
-                    </wp:positionV>
-                    <wp:extent cx="7921625" cy="856615"/>
-                    <wp:effectExtent l="10795" t="13335" r="11430" b="6350"/>
-                    <wp:wrapNone/>
-                    <wp:docPr id="1687457100" name="Rectangle 6"/>
-                    <wp:cNvGraphicFramePr>
-                      <a:graphicFrameLocks xmlns:a="http://schemas.openxmlformats.org/drawingml/2006/main"/>
-                    </wp:cNvGraphicFramePr>
-                    <a:graphic xmlns:a="http://schemas.openxmlformats.org/drawingml/2006/main">
-                      <a:graphicData uri="http://schemas.microsoft.com/office/word/2010/wordprocessingShape">
-                        <wps:wsp>
-                          <wps:cNvSpPr>
-                            <a:spLocks noChangeArrowheads="1"/>
-                          </wps:cNvSpPr>
-                          <wps:spPr bwMode="auto">
-                            <a:xfrm>
-                              <a:off x="0" y="0"/>
-                              <a:ext cx="7921625" cy="856615"/>
-                            </a:xfrm>
-                            <a:prstGeom prst="rect">
-                              <a:avLst/>
-                            </a:prstGeom>
-                            <a:solidFill>
-                              <a:schemeClr val="accent5">
-                                <a:lumMod val="100000"/>
-                                <a:lumOff val="0"/>
-                              </a:schemeClr>
-                            </a:solidFill>
-                            <a:ln w="9525">
-                              <a:solidFill>
-                                <a:schemeClr val="accent5">
-                                  <a:lumMod val="75000"/>
-                                  <a:lumOff val="0"/>
-                                </a:schemeClr>
-                              </a:solidFill>
-                              <a:miter lim="800000"/>
-                              <a:headEnd/>
-                              <a:tailEnd/>
-                            </a:ln>
-                          </wps:spPr>
-                          <wps:bodyPr rot="0" vert="horz" wrap="square" lIns="91440" tIns="45720" rIns="91440" bIns="45720" anchor="t" anchorCtr="0" upright="1">
-                            <a:noAutofit/>
-                          </wps:bodyPr>
-                        </wps:wsp>
-                      </a:graphicData>
-                    </a:graphic>
-                    <wp14:sizeRelH relativeFrom="page">
-                      <wp14:pctWidth>105000</wp14:pctWidth>
-                    </wp14:sizeRelH>
-                    <wp14:sizeRelV relativeFrom="topMargin">
-                      <wp14:pctHeight>90000</wp14:pctHeight>
-                    </wp14:sizeRelV>
-                  </wp:anchor>
-                </w:drawing>
-              </mc:Choice>
-              <mc:Fallback>
-                <w:pict>
-                  <v:rect w14:anchorId="7EA0CC41" id="Rectangle 6" o:spid="_x0000_s1026" style="position:absolute;margin-left:0;margin-top:0;width:623.75pt;height:67.45pt;z-index:251660288;visibility:visible;mso-wrap-style:square;mso-width-percent:1050;mso-height-percent:900;mso-wrap-distance-left:9pt;mso-wrap-distance-top:0;mso-wrap-distance-right:9pt;mso-wrap-distance-bottom:0;mso-position-horizontal:center;mso-position-horizontal-relative:page;mso-position-vertical:bottom;mso-position-vertical-relative:page;mso-width-percent:1050;mso-height-percent:900;mso-width-relative:page;mso-height-relative:top-margin-area;v-text-anchor:top" o:gfxdata="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" o:allowincell="f" fillcolor="#4bacc6 [3208]" strokecolor="#31849b [2408]">
-                    <w10:wrap anchorx="page" anchory="page"/>
-                  </v:rect>
-                </w:pict>
-              </mc:Fallback>
-            </mc:AlternateContent>
+            <w:pict w14:anchorId="3D99E2C3">
+              <v:rect id="_x0000_s2054" style="position:absolute;margin-left:0;margin-top:0;width:624.2pt;height:62.85pt;z-index:251660288;mso-width-percent:1050;mso-height-percent:900;mso-position-horizontal:center;mso-position-horizontal-relative:page;mso-position-vertical:bottom;mso-position-vertical-relative:page;mso-width-percent:1050;mso-height-percent:900;mso-height-relative:top-margin-area" o:allowincell="f" fillcolor="#4bacc6 [3208]" strokecolor="#31849b [2408]">
+                <w10:wrap anchorx="page" anchory="page"/>
+              </v:rect>
+            </w:pict>
           </w:r>
           <w:r>
             <w:rPr>
               <w:rFonts w:eastAsiaTheme="majorEastAsia" w:cstheme="majorBidi"/>
               <w:noProof/>
             </w:rPr>
-            <mc:AlternateContent>
-              <mc:Choice Requires="wps">
-                <w:drawing>
-                  <wp:anchor distT="0" distB="0" distL="114300" distR="114300" simplePos="0" relativeHeight="251663360" behindDoc="0" locked="0" layoutInCell="0" allowOverlap="1" wp14:anchorId="07F99A48" wp14:editId="7818648D">
-                    <wp:simplePos x="0" y="0"/>
-                    <wp:positionH relativeFrom="leftMargin">
-                      <wp:align>center</wp:align>
-                    </wp:positionH>
-                    <wp:positionV relativeFrom="page">
-                      <wp:align>center</wp:align>
-                    </wp:positionV>
-                    <wp:extent cx="90805" cy="11212195"/>
-                    <wp:effectExtent l="6350" t="8890" r="7620" b="8890"/>
-                    <wp:wrapNone/>
-                    <wp:docPr id="834095257" name="Rectangle 9"/>
-                    <wp:cNvGraphicFramePr>
-                      <a:graphicFrameLocks xmlns:a="http://schemas.openxmlformats.org/drawingml/2006/main"/>
-                    </wp:cNvGraphicFramePr>
-                    <a:graphic xmlns:a="http://schemas.openxmlformats.org/drawingml/2006/main">
-                      <a:graphicData uri="http://schemas.microsoft.com/office/word/2010/wordprocessingShape">
-                        <wps:wsp>
-                          <wps:cNvSpPr>
-                            <a:spLocks noChangeArrowheads="1"/>
-                          </wps:cNvSpPr>
-                          <wps:spPr bwMode="auto">
-                            <a:xfrm>
-                              <a:off x="0" y="0"/>
-                              <a:ext cx="90805" cy="11212195"/>
-                            </a:xfrm>
-                            <a:prstGeom prst="rect">
-                              <a:avLst/>
-                            </a:prstGeom>
-                            <a:solidFill>
-                              <a:schemeClr val="bg1">
-                                <a:lumMod val="100000"/>
-                                <a:lumOff val="0"/>
-                              </a:schemeClr>
-                            </a:solidFill>
-                            <a:ln w="9525">
-                              <a:solidFill>
-                                <a:schemeClr val="accent5">
-                                  <a:lumMod val="75000"/>
-                                  <a:lumOff val="0"/>
-                                </a:schemeClr>
-                              </a:solidFill>
-                              <a:miter lim="800000"/>
-                              <a:headEnd/>
-                              <a:tailEnd/>
-                            </a:ln>
-                          </wps:spPr>
-                          <wps:bodyPr rot="0" vert="horz" wrap="square" lIns="91440" tIns="45720" rIns="91440" bIns="45720" anchor="t" anchorCtr="0" upright="1">
-                            <a:noAutofit/>
-                          </wps:bodyPr>
-                        </wps:wsp>
-                      </a:graphicData>
-                    </a:graphic>
-                    <wp14:sizeRelH relativeFrom="page">
-                      <wp14:pctWidth>0</wp14:pctWidth>
-                    </wp14:sizeRelH>
-                    <wp14:sizeRelV relativeFrom="page">
-                      <wp14:pctHeight>105000</wp14:pctHeight>
-                    </wp14:sizeRelV>
-                  </wp:anchor>
-                </w:drawing>
-              </mc:Choice>
-              <mc:Fallback>
-                <w:pict>
-                  <v:rect w14:anchorId="33D42453" id="Rectangle 9" o:spid="_x0000_s1026" style="position:absolute;margin-left:0;margin-top:0;width:7.15pt;height:882.85pt;z-index:251663360;visibility:visible;mso-wrap-style:square;mso-width-percent:0;mso-height-percent:1050;mso-wrap-distance-left:9pt;mso-wrap-distance-top:0;mso-wrap-distance-right:9pt;mso-wrap-distance-bottom:0;mso-position-horizontal:center;mso-position-horizontal-relative:left-margin-area;mso-position-vertical:center;mso-position-vertical-relative:page;mso-width-percent:0;mso-height-percent:1050;mso-width-relative:page;mso-height-relative:page;v-text-anchor:top" o:gfxdata="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" o:allowincell="f" fillcolor="white [3212]" strokecolor="#31849b [2408]">
-                    <w10:wrap anchorx="margin" anchory="page"/>
-                  </v:rect>
-                </w:pict>
-              </mc:Fallback>
-            </mc:AlternateContent>
+            <w:pict w14:anchorId="539D1D8B">
+              <v:rect id="_x0000_s2057" style="position:absolute;margin-left:0;margin-top:0;width:7.15pt;height:883.1pt;z-index:251663360;mso-height-percent:1050;mso-position-horizontal:center;mso-position-horizontal-relative:left-margin-area;mso-position-vertical:center;mso-position-vertical-relative:page;mso-height-percent:1050" o:allowincell="f" fillcolor="white [3212]" strokecolor="#31849b [2408]">
+                <w10:wrap anchorx="margin" anchory="page"/>
+              </v:rect>
+            </w:pict>
           </w:r>
           <w:r>
             <w:rPr>
               <w:rFonts w:eastAsiaTheme="majorEastAsia" w:cstheme="majorBidi"/>
               <w:noProof/>
             </w:rPr>
-            <mc:AlternateContent>
-              <mc:Choice Requires="wps">
-                <w:drawing>
-                  <wp:anchor distT="0" distB="0" distL="114300" distR="114300" simplePos="0" relativeHeight="251662336" behindDoc="0" locked="0" layoutInCell="0" allowOverlap="1" wp14:anchorId="0DA081EB" wp14:editId="47E6557F">
-                    <wp:simplePos x="0" y="0"/>
-                    <wp:positionH relativeFrom="rightMargin">
-                      <wp:align>center</wp:align>
-                    </wp:positionH>
-                    <wp:positionV relativeFrom="page">
-                      <wp:align>center</wp:align>
-                    </wp:positionV>
-                    <wp:extent cx="90805" cy="11212195"/>
-                    <wp:effectExtent l="9525" t="8890" r="13970" b="8890"/>
-                    <wp:wrapNone/>
-                    <wp:docPr id="1859864311" name="Rectangle 8"/>
-                    <wp:cNvGraphicFramePr>
-                      <a:graphicFrameLocks xmlns:a="http://schemas.openxmlformats.org/drawingml/2006/main"/>
-                    </wp:cNvGraphicFramePr>
-                    <a:graphic xmlns:a="http://schemas.openxmlformats.org/drawingml/2006/main">
-                      <a:graphicData uri="http://schemas.microsoft.com/office/word/2010/wordprocessingShape">
-                        <wps:wsp>
-                          <wps:cNvSpPr>
-                            <a:spLocks noChangeArrowheads="1"/>
-                          </wps:cNvSpPr>
-                          <wps:spPr bwMode="auto">
-                            <a:xfrm>
-                              <a:off x="0" y="0"/>
-                              <a:ext cx="90805" cy="11212195"/>
-                            </a:xfrm>
-                            <a:prstGeom prst="rect">
-                              <a:avLst/>
-                            </a:prstGeom>
-                            <a:solidFill>
-                              <a:schemeClr val="bg1">
-                                <a:lumMod val="100000"/>
-                                <a:lumOff val="0"/>
-                              </a:schemeClr>
-                            </a:solidFill>
-                            <a:ln w="9525">
-                              <a:solidFill>
-                                <a:schemeClr val="accent5">
-                                  <a:lumMod val="75000"/>
-                                  <a:lumOff val="0"/>
-                                </a:schemeClr>
-                              </a:solidFill>
-                              <a:miter lim="800000"/>
-                              <a:headEnd/>
-                              <a:tailEnd/>
-                            </a:ln>
-                          </wps:spPr>
-                          <wps:bodyPr rot="0" vert="horz" wrap="square" lIns="91440" tIns="45720" rIns="91440" bIns="45720" anchor="t" anchorCtr="0" upright="1">
-                            <a:noAutofit/>
-                          </wps:bodyPr>
-                        </wps:wsp>
-                      </a:graphicData>
-                    </a:graphic>
-                    <wp14:sizeRelH relativeFrom="page">
-                      <wp14:pctWidth>0</wp14:pctWidth>
-                    </wp14:sizeRelH>
-                    <wp14:sizeRelV relativeFrom="page">
-                      <wp14:pctHeight>105000</wp14:pctHeight>
-                    </wp14:sizeRelV>
-                  </wp:anchor>
-                </w:drawing>
-              </mc:Choice>
-              <mc:Fallback>
-                <w:pict>
-                  <v:rect w14:anchorId="67666D42" id="Rectangle 8" o:spid="_x0000_s1026" style="position:absolute;margin-left:0;margin-top:0;width:7.15pt;height:882.85pt;z-index:251662336;visibility:visible;mso-wrap-style:square;mso-width-percent:0;mso-height-percent:1050;mso-wrap-distance-left:9pt;mso-wrap-distance-top:0;mso-wrap-distance-right:9pt;mso-wrap-distance-bottom:0;mso-position-horizontal:center;mso-position-horizontal-relative:right-margin-area;mso-position-vertical:center;mso-position-vertical-relative:page;mso-width-percent:0;mso-height-percent:1050;mso-width-relative:page;mso-height-relative:page;v-text-anchor:top" o:gfxdata="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" o:allowincell="f" fillcolor="white [3212]" strokecolor="#31849b [2408]">
-                    <w10:wrap anchorx="margin" anchory="page"/>
-                  </v:rect>
-                </w:pict>
-              </mc:Fallback>
-            </mc:AlternateContent>
+            <w:pict w14:anchorId="4D833B02">
+              <v:rect id="_x0000_s2056" style="position:absolute;margin-left:0;margin-top:0;width:7.15pt;height:883.1pt;z-index:251662336;mso-height-percent:1050;mso-position-horizontal:center;mso-position-horizontal-relative:right-margin-area;mso-position-vertical:center;mso-position-vertical-relative:page;mso-height-percent:1050" o:allowincell="f" fillcolor="white [3212]" strokecolor="#31849b [2408]">
+                <w10:wrap anchorx="page" anchory="page"/>
+              </v:rect>
+            </w:pict>
           </w:r>
           <w:r>
             <w:rPr>
               <w:rFonts w:eastAsiaTheme="majorEastAsia" w:cstheme="majorBidi"/>
               <w:noProof/>
             </w:rPr>
-            <mc:AlternateContent>
-              <mc:Choice Requires="wps">
-                <w:drawing>
-                  <wp:anchor distT="0" distB="0" distL="114300" distR="114300" simplePos="0" relativeHeight="251661312" behindDoc="0" locked="0" layoutInCell="0" allowOverlap="1" wp14:anchorId="61A4CBF7" wp14:editId="11E12AE2">
-                    <wp:simplePos x="0" y="0"/>
-                    <wp:positionH relativeFrom="page">
-                      <wp:align>center</wp:align>
-                    </wp:positionH>
-                    <wp:positionV relativeFrom="topMargin">
-                      <wp:align>top</wp:align>
-                    </wp:positionV>
-                    <wp:extent cx="7921625" cy="856615"/>
-                    <wp:effectExtent l="10795" t="9525" r="11430" b="10160"/>
-                    <wp:wrapNone/>
-                    <wp:docPr id="2078121750" name="Rectangle 7"/>
-                    <wp:cNvGraphicFramePr>
-                      <a:graphicFrameLocks xmlns:a="http://schemas.openxmlformats.org/drawingml/2006/main"/>
-                    </wp:cNvGraphicFramePr>
-                    <a:graphic xmlns:a="http://schemas.openxmlformats.org/drawingml/2006/main">
-                      <a:graphicData uri="http://schemas.microsoft.com/office/word/2010/wordprocessingShape">
-                        <wps:wsp>
-                          <wps:cNvSpPr>
-                            <a:spLocks noChangeArrowheads="1"/>
-                          </wps:cNvSpPr>
-                          <wps:spPr bwMode="auto">
-                            <a:xfrm>
-                              <a:off x="0" y="0"/>
-                              <a:ext cx="7921625" cy="856615"/>
-                            </a:xfrm>
-                            <a:prstGeom prst="rect">
-                              <a:avLst/>
-                            </a:prstGeom>
-                            <a:solidFill>
-                              <a:schemeClr val="accent5">
-                                <a:lumMod val="100000"/>
-                                <a:lumOff val="0"/>
-                              </a:schemeClr>
-                            </a:solidFill>
-                            <a:ln w="9525">
-                              <a:solidFill>
-                                <a:schemeClr val="accent5">
-                                  <a:lumMod val="75000"/>
-                                  <a:lumOff val="0"/>
-                                </a:schemeClr>
-                              </a:solidFill>
-                              <a:miter lim="800000"/>
-                              <a:headEnd/>
-                              <a:tailEnd/>
-                            </a:ln>
-                          </wps:spPr>
-                          <wps:bodyPr rot="0" vert="horz" wrap="square" lIns="91440" tIns="45720" rIns="91440" bIns="45720" anchor="t" anchorCtr="0" upright="1">
-                            <a:noAutofit/>
-                          </wps:bodyPr>
-                        </wps:wsp>
-                      </a:graphicData>
-                    </a:graphic>
-                    <wp14:sizeRelH relativeFrom="page">
-                      <wp14:pctWidth>105000</wp14:pctWidth>
-                    </wp14:sizeRelH>
-                    <wp14:sizeRelV relativeFrom="topMargin">
-                      <wp14:pctHeight>90000</wp14:pctHeight>
-                    </wp14:sizeRelV>
-                  </wp:anchor>
-                </w:drawing>
-              </mc:Choice>
-              <mc:Fallback>
-                <w:pict>
-                  <v:rect w14:anchorId="05FFECB5" id="Rectangle 7" o:spid="_x0000_s1026" style="position:absolute;margin-left:0;margin-top:0;width:623.75pt;height:67.45pt;z-index:251661312;visibility:visible;mso-wrap-style:square;mso-width-percent:1050;mso-height-percent:900;mso-wrap-distance-left:9pt;mso-wrap-distance-top:0;mso-wrap-distance-right:9pt;mso-wrap-distance-bottom:0;mso-position-horizontal:center;mso-position-horizontal-relative:page;mso-position-vertical:top;mso-position-vertical-relative:top-margin-area;mso-width-percent:1050;mso-height-percent:900;mso-width-relative:page;mso-height-relative:top-margin-area;v-text-anchor:top" o:gfxdata="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" o:allowincell="f" fillcolor="#4bacc6 [3208]" strokecolor="#31849b [2408]">
-                    <w10:wrap anchorx="page" anchory="margin"/>
-                  </v:rect>
-                </w:pict>
-              </mc:Fallback>
-            </mc:AlternateContent>
+            <w:pict w14:anchorId="3E7B8994">
+              <v:rect id="_x0000_s2055" style="position:absolute;margin-left:0;margin-top:0;width:624.2pt;height:62.85pt;z-index:251661312;mso-width-percent:1050;mso-height-percent:900;mso-position-horizontal:center;mso-position-horizontal-relative:page;mso-position-vertical:top;mso-position-vertical-relative:top-margin-area;mso-width-percent:1050;mso-height-percent:900;mso-height-relative:top-margin-area" o:allowincell="f" fillcolor="#4bacc6 [3208]" strokecolor="#31849b [2408]">
+                <w10:wrap anchorx="page" anchory="margin"/>
+              </v:rect>
+            </w:pict>
           </w:r>
         </w:p>
         <w:sdt>
@@ -478,20 +206,33 @@
             </w:rPr>
           </w:pPr>
         </w:p>
-        <w:p>
-          <w:pPr>
-            <w:pStyle w:val="Sinespaciado"/>
+        <w:sdt>
+          <w:sdtPr>
             <w:rPr>
               <w:lang w:val="es-AR"/>
             </w:rPr>
-          </w:pPr>
-          <w:r>
-            <w:rPr>
-              <w:lang w:val="es-AR"/>
-            </w:rPr>
-            <w:t>T-Code</w:t>
-          </w:r>
-        </w:p>
+            <w:alias w:val="Compañía"/>
+            <w:id w:val="3224807"/>
+            <w:dataBinding w:prefixMappings="xmlns:ns0='http://schemas.openxmlformats.org/officeDocument/2006/extended-properties' " w:xpath="/ns0:Properties[1]/ns0:Company[1]" w:storeItemID="{6668398D-A668-4E3E-A5EB-62B293D839F1}"/>
+            <w:text/>
+          </w:sdtPr>
+          <w:sdtContent>
+            <w:p>
+              <w:pPr>
+                <w:pStyle w:val="Sinespaciado"/>
+                <w:rPr>
+                  <w:lang w:val="es-AR"/>
+                </w:rPr>
+              </w:pPr>
+              <w:r>
+                <w:rPr>
+                  <w:lang w:val="es-AR"/>
+                </w:rPr>
+                <w:t>T-Code</w:t>
+              </w:r>
+            </w:p>
+          </w:sdtContent>
+        </w:sdt>
         <w:sdt>
           <w:sdtPr>
             <w:alias w:val="Autor"/>
@@ -500,34 +241,29 @@
             <w:text/>
           </w:sdtPr>
           <w:sdtContent>
-            <w:sdt>
-              <w:sdtPr>
-                <w:alias w:val="Autor"/>
-                <w:id w:val="-1954942753"/>
-                <w:dataBinding w:prefixMappings="xmlns:ns0='http://schemas.openxmlformats.org/package/2006/metadata/core-properties' xmlns:ns1='http://purl.org/dc/elements/1.1/'" w:xpath="/ns0:coreProperties[1]/ns1:creator[1]" w:storeItemID="{6C3C8BC8-F283-45AE-878A-BAB7291924A1}"/>
-                <w:text/>
-              </w:sdtPr>
-              <w:sdtContent>
-                <w:p>
-                  <w:pPr>
-                    <w:pStyle w:val="Sinespaciado"/>
-                  </w:pPr>
-                  <w:r>
-                    <w:t xml:space="preserve">Agustín Collareda, Cintia </w:t>
-                  </w:r>
-                  <w:proofErr w:type="spellStart"/>
-                  <w:r>
-                    <w:t>Hernandez</w:t>
-                  </w:r>
-                  <w:proofErr w:type="spellEnd"/>
-                  <w:r>
-                    <w:t>, Hugo Frey</w:t>
-                  </w:r>
-                </w:p>
-              </w:sdtContent>
-            </w:sdt>
+            <w:p>
+              <w:pPr>
+                <w:pStyle w:val="Sinespaciado"/>
+              </w:pPr>
+              <w:r>
+                <w:t xml:space="preserve">Agustín Collareda, </w:t>
+              </w:r>
+              <w:r>
+                <w:t>Cintia Hern</w:t>
+              </w:r>
+              <w:r>
+                <w:t>a</w:t>
+              </w:r>
+              <w:r>
+                <w:t>ndez</w:t>
+              </w:r>
+              <w:r>
+                <w:t>, Hugo Frey</w:t>
+              </w:r>
+            </w:p>
           </w:sdtContent>
         </w:sdt>
+        <w:p/>
         <w:p>
           <w:pPr>
             <w:pStyle w:val="PSI-Comentario"/>
@@ -538,13 +274,13 @@
               <w:lang w:eastAsia="es-AR"/>
             </w:rPr>
             <w:drawing>
-              <wp:anchor distT="0" distB="0" distL="114300" distR="114300" simplePos="0" relativeHeight="251686912" behindDoc="0" locked="0" layoutInCell="1" allowOverlap="1" wp14:anchorId="2E431F32" wp14:editId="69571742">
+              <wp:anchor distT="0" distB="0" distL="114300" distR="114300" simplePos="0" relativeHeight="251686912" behindDoc="0" locked="0" layoutInCell="1" allowOverlap="1" wp14:anchorId="7D5A4905" wp14:editId="11987AC6">
                 <wp:simplePos x="0" y="0"/>
                 <wp:positionH relativeFrom="column">
-                  <wp:posOffset>-210185</wp:posOffset>
+                  <wp:posOffset>-133350</wp:posOffset>
                 </wp:positionH>
-                <wp:positionV relativeFrom="page">
-                  <wp:posOffset>7772400</wp:posOffset>
+                <wp:positionV relativeFrom="paragraph">
+                  <wp:posOffset>3085465</wp:posOffset>
                 </wp:positionV>
                 <wp:extent cx="2505456" cy="1261872"/>
                 <wp:effectExtent l="0" t="0" r="0" b="0"/>
@@ -599,7 +335,7 @@
               <w:lang w:val="es-ES" w:eastAsia="es-ES"/>
             </w:rPr>
             <w:drawing>
-              <wp:anchor distT="0" distB="0" distL="114300" distR="114300" simplePos="0" relativeHeight="251666432" behindDoc="0" locked="0" layoutInCell="1" allowOverlap="1" wp14:anchorId="13C6E5FE" wp14:editId="0EB73A4F">
+              <wp:anchor distT="0" distB="0" distL="114300" distR="114300" simplePos="0" relativeHeight="251666432" behindDoc="0" locked="0" layoutInCell="1" allowOverlap="1" wp14:anchorId="1E414EFE" wp14:editId="2E2DAE95">
                 <wp:simplePos x="0" y="0"/>
                 <wp:positionH relativeFrom="margin">
                   <wp:posOffset>4301490</wp:posOffset>
@@ -665,245 +401,96 @@
               <w:noProof/>
             </w:rPr>
             <w:lastRenderedPageBreak/>
-            <mc:AlternateContent>
-              <mc:Choice Requires="wps">
-                <w:drawing>
-                  <wp:anchor distT="0" distB="0" distL="114300" distR="114300" simplePos="0" relativeHeight="251684864" behindDoc="0" locked="0" layoutInCell="1" allowOverlap="1" wp14:anchorId="4222B4C1" wp14:editId="14C0A709">
-                    <wp:simplePos x="0" y="0"/>
-                    <wp:positionH relativeFrom="margin">
-                      <wp:posOffset>3577590</wp:posOffset>
-                    </wp:positionH>
-                    <wp:positionV relativeFrom="margin">
-                      <wp:posOffset>67310</wp:posOffset>
-                    </wp:positionV>
-                    <wp:extent cx="2047875" cy="7336155"/>
-                    <wp:effectExtent l="9525" t="13335" r="9525" b="13335"/>
-                    <wp:wrapSquare wrapText="bothSides"/>
-                    <wp:docPr id="882846567" name="Text Box 20"/>
-                    <wp:cNvGraphicFramePr>
-                      <a:graphicFrameLocks xmlns:a="http://schemas.openxmlformats.org/drawingml/2006/main"/>
-                    </wp:cNvGraphicFramePr>
-                    <a:graphic xmlns:a="http://schemas.openxmlformats.org/drawingml/2006/main">
-                      <a:graphicData uri="http://schemas.microsoft.com/office/word/2010/wordprocessingShape">
-                        <wps:wsp>
-                          <wps:cNvSpPr txBox="1">
-                            <a:spLocks noChangeArrowheads="1"/>
-                          </wps:cNvSpPr>
-                          <wps:spPr bwMode="auto">
-                            <a:xfrm>
-                              <a:off x="0" y="0"/>
-                              <a:ext cx="2047875" cy="7336155"/>
-                            </a:xfrm>
-                            <a:prstGeom prst="rect">
-                              <a:avLst/>
-                            </a:prstGeom>
-                            <a:solidFill>
-                              <a:schemeClr val="bg1">
-                                <a:lumMod val="100000"/>
-                                <a:lumOff val="0"/>
-                              </a:schemeClr>
-                            </a:solidFill>
-                            <a:ln w="9525">
-                              <a:solidFill>
-                                <a:schemeClr val="accent5">
-                                  <a:lumMod val="75000"/>
-                                  <a:lumOff val="0"/>
-                                </a:schemeClr>
-                              </a:solidFill>
-                              <a:miter lim="800000"/>
-                              <a:headEnd/>
-                              <a:tailEnd/>
-                            </a:ln>
-                          </wps:spPr>
-                          <wps:txbx>
-                            <w:txbxContent>
-                              <w:p>
-                                <w:pPr>
-                                  <w:pStyle w:val="NormalWeb"/>
-                                  <w:jc w:val="both"/>
-                                  <w:rPr>
-                                    <w:rFonts w:asciiTheme="minorHAnsi" w:eastAsiaTheme="minorHAnsi" w:hAnsiTheme="minorHAnsi" w:cstheme="minorBidi"/>
-                                    <w:i/>
-                                    <w:color w:val="548DD4"/>
-                                    <w:sz w:val="22"/>
-                                    <w:szCs w:val="22"/>
-                                    <w:lang w:val="es-AR" w:eastAsia="en-US"/>
-                                  </w:rPr>
-                                </w:pPr>
-                                <w:r>
-                                  <w:rPr>
-                                    <w:rFonts w:asciiTheme="minorHAnsi" w:eastAsiaTheme="minorHAnsi" w:hAnsiTheme="minorHAnsi" w:cstheme="minorBidi"/>
-                                    <w:i/>
-                                    <w:color w:val="548DD4"/>
-                                    <w:sz w:val="22"/>
-                                    <w:szCs w:val="22"/>
-                                    <w:lang w:val="es-AR" w:eastAsia="en-US"/>
-                                  </w:rPr>
-                                  <w:br/>
-                                </w:r>
-                                <w:r>
-                                  <w:rPr>
-                                    <w:rFonts w:asciiTheme="minorHAnsi" w:eastAsiaTheme="minorHAnsi" w:hAnsiTheme="minorHAnsi" w:cstheme="minorBidi"/>
-                                    <w:i/>
-                                    <w:color w:val="548DD4"/>
-                                    <w:sz w:val="22"/>
-                                    <w:szCs w:val="22"/>
-                                    <w:lang w:val="es-AR" w:eastAsia="en-US"/>
-                                  </w:rPr>
-                                  <w:t xml:space="preserve">Este documento contiene información útil para facilitarle la instalación del Software al usuario. Desde conceptos fundamentales como la preparación para la instalación, al procedimiento de instalación paso a paso, </w:t>
-                                </w:r>
-                                <w:r>
-                                  <w:rPr>
-                                    <w:rFonts w:asciiTheme="minorHAnsi" w:eastAsiaTheme="minorHAnsi" w:hAnsiTheme="minorHAnsi" w:cstheme="minorBidi"/>
-                                    <w:i/>
-                                    <w:color w:val="548DD4"/>
-                                    <w:sz w:val="22"/>
-                                    <w:szCs w:val="22"/>
-                                    <w:lang w:val="es-AR" w:eastAsia="en-US"/>
-                                  </w:rPr>
-                                  <w:t>evitándonos tener algún problema a futuro.</w:t>
-                                </w:r>
-                              </w:p>
-                              <w:p>
-                                <w:pPr>
-                                  <w:pStyle w:val="NormalWeb"/>
-                                  <w:jc w:val="both"/>
-                                  <w:rPr>
-                                    <w:rFonts w:asciiTheme="minorHAnsi" w:eastAsiaTheme="minorHAnsi" w:hAnsiTheme="minorHAnsi" w:cstheme="minorBidi"/>
-                                    <w:i/>
-                                    <w:color w:val="548DD4"/>
-                                    <w:sz w:val="22"/>
-                                    <w:szCs w:val="22"/>
-                                    <w:lang w:val="es-AR" w:eastAsia="en-US"/>
-                                  </w:rPr>
-                                </w:pPr>
-                                <w:r>
-                                  <w:rPr>
-                                    <w:rFonts w:asciiTheme="minorHAnsi" w:eastAsiaTheme="minorHAnsi" w:hAnsiTheme="minorHAnsi" w:cstheme="minorBidi"/>
-                                    <w:i/>
-                                    <w:color w:val="548DD4"/>
-                                    <w:sz w:val="22"/>
-                                    <w:szCs w:val="22"/>
-                                    <w:lang w:val="es-AR" w:eastAsia="en-US"/>
-                                  </w:rPr>
-                                  <w:t>Una vez finalizada la instalación como se describe en este documento, el usuario tendrá un sistema completamente funcional.</w:t>
-                                </w:r>
-                              </w:p>
-                              <w:p>
-                                <w:pPr>
-                                  <w:pStyle w:val="PSI-Comentario"/>
-                                </w:pPr>
-                              </w:p>
-                            </w:txbxContent>
-                          </wps:txbx>
-                          <wps:bodyPr rot="0" vert="horz" wrap="square" lIns="91440" tIns="45720" rIns="91440" bIns="45720" anchor="t" anchorCtr="0" upright="1">
-                            <a:noAutofit/>
-                          </wps:bodyPr>
-                        </wps:wsp>
-                      </a:graphicData>
-                    </a:graphic>
-                    <wp14:sizeRelH relativeFrom="page">
-                      <wp14:pctWidth>0</wp14:pctWidth>
-                    </wp14:sizeRelH>
-                    <wp14:sizeRelV relativeFrom="page">
-                      <wp14:pctHeight>0</wp14:pctHeight>
-                    </wp14:sizeRelV>
-                  </wp:anchor>
-                </w:drawing>
-              </mc:Choice>
-              <mc:Fallback>
-                <w:pict>
-                  <v:shapetype w14:anchorId="4222B4C1" id="_x0000_t202" coordsize="21600,21600" o:spt="202" path="m,l,21600r21600,l21600,xe">
-                    <v:stroke joinstyle="miter"/>
-                    <v:path gradientshapeok="t" o:connecttype="rect"/>
-                  </v:shapetype>
-                  <v:shape id="Text Box 20" o:spid="_x0000_s1026" type="#_x0000_t202" style="position:absolute;left:0;text-align:left;margin-left:281.7pt;margin-top:5.3pt;width:161.25pt;height:577.65pt;z-index:251684864;visibility:visible;mso-wrap-style:square;mso-width-percent:0;mso-height-percent:0;mso-wrap-distance-left:9pt;mso-wrap-distance-top:0;mso-wrap-distance-right:9pt;mso-wrap-distance-bottom:0;mso-position-horizontal:absolute;mso-position-horizontal-relative:margin;mso-position-vertical:absolute;mso-position-vertical-relative:margin;mso-width-percent:0;mso-height-percent:0;mso-width-relative:page;mso-height-relative:page;v-text-anchor:top" o:gfxdata="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" fillcolor="white [3212]" strokecolor="#31849b [2408]">
-                    <v:textbox>
-                      <w:txbxContent>
-                        <w:p>
-                          <w:pPr>
-                            <w:pStyle w:val="NormalWeb"/>
-                            <w:jc w:val="both"/>
-                            <w:rPr>
-                              <w:rFonts w:asciiTheme="minorHAnsi" w:eastAsiaTheme="minorHAnsi" w:hAnsiTheme="minorHAnsi" w:cstheme="minorBidi"/>
-                              <w:i/>
-                              <w:color w:val="548DD4"/>
-                              <w:sz w:val="22"/>
-                              <w:szCs w:val="22"/>
-                              <w:lang w:val="es-AR" w:eastAsia="en-US"/>
-                            </w:rPr>
-                          </w:pPr>
-                          <w:r>
-                            <w:rPr>
-                              <w:rFonts w:asciiTheme="minorHAnsi" w:eastAsiaTheme="minorHAnsi" w:hAnsiTheme="minorHAnsi" w:cstheme="minorBidi"/>
-                              <w:i/>
-                              <w:color w:val="548DD4"/>
-                              <w:sz w:val="22"/>
-                              <w:szCs w:val="22"/>
-                              <w:lang w:val="es-AR" w:eastAsia="en-US"/>
-                            </w:rPr>
-                            <w:br/>
-                          </w:r>
-                          <w:r>
-                            <w:rPr>
-                              <w:rFonts w:asciiTheme="minorHAnsi" w:eastAsiaTheme="minorHAnsi" w:hAnsiTheme="minorHAnsi" w:cstheme="minorBidi"/>
-                              <w:i/>
-                              <w:color w:val="548DD4"/>
-                              <w:sz w:val="22"/>
-                              <w:szCs w:val="22"/>
-                              <w:lang w:val="es-AR" w:eastAsia="en-US"/>
-                            </w:rPr>
-                            <w:t xml:space="preserve">Este documento contiene información útil para facilitarle la instalación del Software al usuario. Desde conceptos fundamentales como la preparación para la instalación, al procedimiento de instalación paso a paso, </w:t>
-                          </w:r>
-                          <w:r>
-                            <w:rPr>
-                              <w:rFonts w:asciiTheme="minorHAnsi" w:eastAsiaTheme="minorHAnsi" w:hAnsiTheme="minorHAnsi" w:cstheme="minorBidi"/>
-                              <w:i/>
-                              <w:color w:val="548DD4"/>
-                              <w:sz w:val="22"/>
-                              <w:szCs w:val="22"/>
-                              <w:lang w:val="es-AR" w:eastAsia="en-US"/>
-                            </w:rPr>
-                            <w:t>evitándonos tener algún problema a futuro.</w:t>
-                          </w:r>
-                        </w:p>
-                        <w:p>
-                          <w:pPr>
-                            <w:pStyle w:val="NormalWeb"/>
-                            <w:jc w:val="both"/>
-                            <w:rPr>
-                              <w:rFonts w:asciiTheme="minorHAnsi" w:eastAsiaTheme="minorHAnsi" w:hAnsiTheme="minorHAnsi" w:cstheme="minorBidi"/>
-                              <w:i/>
-                              <w:color w:val="548DD4"/>
-                              <w:sz w:val="22"/>
-                              <w:szCs w:val="22"/>
-                              <w:lang w:val="es-AR" w:eastAsia="en-US"/>
-                            </w:rPr>
-                          </w:pPr>
-                          <w:r>
-                            <w:rPr>
-                              <w:rFonts w:asciiTheme="minorHAnsi" w:eastAsiaTheme="minorHAnsi" w:hAnsiTheme="minorHAnsi" w:cstheme="minorBidi"/>
-                              <w:i/>
-                              <w:color w:val="548DD4"/>
-                              <w:sz w:val="22"/>
-                              <w:szCs w:val="22"/>
-                              <w:lang w:val="es-AR" w:eastAsia="en-US"/>
-                            </w:rPr>
-                            <w:t>Una vez finalizada la instalación como se describe en este documento, el usuario tendrá un sistema completamente funcional.</w:t>
-                          </w:r>
-                        </w:p>
-                        <w:p>
-                          <w:pPr>
-                            <w:pStyle w:val="PSI-Comentario"/>
-                          </w:pPr>
-                        </w:p>
-                      </w:txbxContent>
-                    </v:textbox>
-                    <w10:wrap type="square" anchorx="margin" anchory="margin"/>
-                  </v:shape>
-                </w:pict>
-              </mc:Fallback>
-            </mc:AlternateContent>
+            <w:pict w14:anchorId="31401737">
+              <v:shapetype id="_x0000_t202" coordsize="21600,21600" o:spt="202" path="m,l,21600r21600,l21600,xe">
+                <v:stroke joinstyle="miter"/>
+                <v:path gradientshapeok="t" o:connecttype="rect"/>
+              </v:shapetype>
+              <v:shape id="_x0000_s2068" type="#_x0000_t202" style="position:absolute;left:0;text-align:left;margin-left:281.7pt;margin-top:5.3pt;width:161.25pt;height:577.65pt;z-index:251684864;mso-position-horizontal-relative:margin;mso-position-vertical-relative:margin" fillcolor="white [3212]" strokecolor="#31849b [2408]">
+                <v:textbox style="mso-next-textbox:#_x0000_s2068">
+                  <w:txbxContent>
+                    <w:p>
+                      <w:pPr>
+                        <w:pStyle w:val="NormalWeb"/>
+                        <w:jc w:val="both"/>
+                        <w:rPr>
+                          <w:rFonts w:asciiTheme="minorHAnsi" w:eastAsiaTheme="minorHAnsi" w:hAnsiTheme="minorHAnsi" w:cstheme="minorBidi"/>
+                          <w:i/>
+                          <w:color w:val="548DD4"/>
+                          <w:sz w:val="22"/>
+                          <w:szCs w:val="22"/>
+                          <w:lang w:val="es-AR" w:eastAsia="en-US"/>
+                        </w:rPr>
+                      </w:pPr>
+                      <w:r>
+                        <w:rPr>
+                          <w:rFonts w:asciiTheme="minorHAnsi" w:eastAsiaTheme="minorHAnsi" w:hAnsiTheme="minorHAnsi" w:cstheme="minorBidi"/>
+                          <w:i/>
+                          <w:color w:val="548DD4"/>
+                          <w:sz w:val="22"/>
+                          <w:szCs w:val="22"/>
+                          <w:lang w:val="es-AR" w:eastAsia="en-US"/>
+                        </w:rPr>
+                        <w:br/>
+                      </w:r>
+                      <w:r>
+                        <w:rPr>
+                          <w:rFonts w:asciiTheme="minorHAnsi" w:eastAsiaTheme="minorHAnsi" w:hAnsiTheme="minorHAnsi" w:cstheme="minorBidi"/>
+                          <w:i/>
+                          <w:color w:val="548DD4"/>
+                          <w:sz w:val="22"/>
+                          <w:szCs w:val="22"/>
+                          <w:lang w:val="es-AR" w:eastAsia="en-US"/>
+                        </w:rPr>
+                        <w:t xml:space="preserve">Este documento contiene información útil para facilitarle la instalación del Software al usuario. Desde conceptos fundamentales como la preparación para la instalación, al procedimiento de instalación paso a paso, </w:t>
+                      </w:r>
+                      <w:r>
+                        <w:rPr>
+                          <w:rFonts w:asciiTheme="minorHAnsi" w:eastAsiaTheme="minorHAnsi" w:hAnsiTheme="minorHAnsi" w:cstheme="minorBidi"/>
+                          <w:i/>
+                          <w:color w:val="548DD4"/>
+                          <w:sz w:val="22"/>
+                          <w:szCs w:val="22"/>
+                          <w:lang w:val="es-AR" w:eastAsia="en-US"/>
+                        </w:rPr>
+                        <w:t>evitándonos tener algún problema a futuro.</w:t>
+                      </w:r>
+                    </w:p>
+                    <w:p>
+                      <w:pPr>
+                        <w:pStyle w:val="NormalWeb"/>
+                        <w:jc w:val="both"/>
+                        <w:rPr>
+                          <w:rFonts w:asciiTheme="minorHAnsi" w:eastAsiaTheme="minorHAnsi" w:hAnsiTheme="minorHAnsi" w:cstheme="minorBidi"/>
+                          <w:i/>
+                          <w:color w:val="548DD4"/>
+                          <w:sz w:val="22"/>
+                          <w:szCs w:val="22"/>
+                          <w:lang w:val="es-AR" w:eastAsia="en-US"/>
+                        </w:rPr>
+                      </w:pPr>
+                      <w:r>
+                        <w:rPr>
+                          <w:rFonts w:asciiTheme="minorHAnsi" w:eastAsiaTheme="minorHAnsi" w:hAnsiTheme="minorHAnsi" w:cstheme="minorBidi"/>
+                          <w:i/>
+                          <w:color w:val="548DD4"/>
+                          <w:sz w:val="22"/>
+                          <w:szCs w:val="22"/>
+                          <w:lang w:val="es-AR" w:eastAsia="en-US"/>
+                        </w:rPr>
+                        <w:t>Una vez finalizada la instalación como se describe en este documento, el usuario tendrá un sistema completamente funcional.</w:t>
+                      </w:r>
+                    </w:p>
+                    <w:p>
+                      <w:pPr>
+                        <w:pStyle w:val="PSI-Comentario"/>
+                      </w:pPr>
+                    </w:p>
+                  </w:txbxContent>
+                </v:textbox>
+                <w10:wrap type="square" anchorx="margin" anchory="margin"/>
+              </v:shape>
+            </w:pict>
           </w:r>
         </w:p>
         <w:p>
@@ -951,76 +538,11 @@
               <w:noProof/>
               <w:lang w:eastAsia="es-ES"/>
             </w:rPr>
-            <mc:AlternateContent>
-              <mc:Choice Requires="wps">
-                <w:drawing>
-                  <wp:anchor distT="0" distB="0" distL="114300" distR="114300" simplePos="0" relativeHeight="251658240" behindDoc="1" locked="0" layoutInCell="1" allowOverlap="1" wp14:anchorId="487D24EF" wp14:editId="1E8F9D87">
-                    <wp:simplePos x="0" y="0"/>
-                    <wp:positionH relativeFrom="margin">
-                      <wp:posOffset>4009390</wp:posOffset>
-                    </wp:positionH>
-                    <wp:positionV relativeFrom="margin">
-                      <wp:posOffset>-968375</wp:posOffset>
-                    </wp:positionV>
-                    <wp:extent cx="2480945" cy="10730230"/>
-                    <wp:effectExtent l="12700" t="6350" r="11430" b="7620"/>
-                    <wp:wrapSquare wrapText="bothSides"/>
-                    <wp:docPr id="192682907" name="Rectangle 34"/>
-                    <wp:cNvGraphicFramePr>
-                      <a:graphicFrameLocks xmlns:a="http://schemas.openxmlformats.org/drawingml/2006/main"/>
-                    </wp:cNvGraphicFramePr>
-                    <a:graphic xmlns:a="http://schemas.openxmlformats.org/drawingml/2006/main">
-                      <a:graphicData uri="http://schemas.microsoft.com/office/word/2010/wordprocessingShape">
-                        <wps:wsp>
-                          <wps:cNvSpPr>
-                            <a:spLocks noChangeArrowheads="1"/>
-                          </wps:cNvSpPr>
-                          <wps:spPr bwMode="auto">
-                            <a:xfrm>
-                              <a:off x="0" y="0"/>
-                              <a:ext cx="2480945" cy="10730230"/>
-                            </a:xfrm>
-                            <a:prstGeom prst="rect">
-                              <a:avLst/>
-                            </a:prstGeom>
-                            <a:solidFill>
-                              <a:srgbClr val="4BACC6"/>
-                            </a:solidFill>
-                            <a:ln w="9525">
-                              <a:solidFill>
-                                <a:schemeClr val="accent5">
-                                  <a:lumMod val="75000"/>
-                                  <a:lumOff val="0"/>
-                                </a:schemeClr>
-                              </a:solidFill>
-                              <a:miter lim="800000"/>
-                              <a:headEnd/>
-                              <a:tailEnd/>
-                            </a:ln>
-                          </wps:spPr>
-                          <wps:bodyPr rot="0" vert="horz" wrap="square" lIns="91440" tIns="45720" rIns="91440" bIns="45720" anchor="t" anchorCtr="0" upright="1">
-                            <a:noAutofit/>
-                          </wps:bodyPr>
-                        </wps:wsp>
-                      </a:graphicData>
-                    </a:graphic>
-                    <wp14:sizeRelH relativeFrom="page">
-                      <wp14:pctWidth>0</wp14:pctWidth>
-                    </wp14:sizeRelH>
-                    <wp14:sizeRelV relativeFrom="page">
-                      <wp14:pctHeight>0</wp14:pctHeight>
-                    </wp14:sizeRelV>
-                  </wp:anchor>
-                </w:drawing>
-              </mc:Choice>
-              <mc:Fallback>
-                <w:pict>
-                  <v:rect w14:anchorId="1A808E74" id="Rectangle 34" o:spid="_x0000_s1026" style="position:absolute;margin-left:315.7pt;margin-top:-76.25pt;width:195.35pt;height:844.9pt;z-index:-251658240;visibility:visible;mso-wrap-style:square;mso-width-percent:0;mso-height-percent:0;mso-wrap-distance-left:9pt;mso-wrap-distance-top:0;mso-wrap-distance-right:9pt;mso-wrap-distance-bottom:0;mso-position-horizontal:absolute;mso-position-horizontal-relative:margin;mso-position-vertical:absolute;mso-position-vertical-relative:margin;mso-width-percent:0;mso-height-percent:0;mso-width-relative:page;mso-height-relative:page;v-text-anchor:top" o:gfxdata="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" fillcolor="#4bacc6" strokecolor="#31849b [2408]">
-                    <w10:wrap type="square" anchorx="margin" anchory="margin"/>
-                  </v:rect>
-                </w:pict>
-              </mc:Fallback>
-            </mc:AlternateContent>
+            <w:pict w14:anchorId="02C75AB2">
+              <v:rect id="_x0000_s2082" style="position:absolute;left:0;text-align:left;margin-left:315.7pt;margin-top:-76.25pt;width:195.35pt;height:844.9pt;z-index:-251658240;mso-position-horizontal-relative:margin;mso-position-vertical-relative:margin" fillcolor="#4bacc6" strokecolor="#31849b [2408]">
+                <w10:wrap type="square" anchorx="margin" anchory="margin"/>
+              </v:rect>
+            </w:pict>
           </w:r>
           <w:r>
             <w:t xml:space="preserve">Los textos que aparecen entre </w:t>
@@ -1060,7 +582,15 @@
             <w:pStyle w:val="PSI-Comentario"/>
           </w:pPr>
           <w:r>
-            <w:t xml:space="preserve">Para actualizar los campos en Microsoft Word (los cuales se muestran sobre un fondo gris cuando se selecciona], ir a Archivo &gt; Propiedades &gt; Resumen y reemplazar los campos “Asunto” con el Nombre del Proyecto  y “Autor” con el nombre del autor de este documento después ir a Personalizar y actualizar el valor “Numero de Documento” en la lista de propiedades del mismo dialogo, por el nuevo número de versión. Posteriormente cerrar el dialogo actualizar el documento seleccionando en el menú Editar &gt; Seleccionar todo o </w:t>
+            <w:t xml:space="preserve">Para actualizar los campos en Microsoft Word (los cuales se muestran sobre un fondo gris cuando se selecciona], ir a Archivo &gt; Propiedades &gt; Resumen y reemplazar los campos “Asunto” con el Nombre del </w:t>
+          </w:r>
+          <w:proofErr w:type="gramStart"/>
+          <w:r>
+            <w:t>Proyecto  y</w:t>
+          </w:r>
+          <w:proofErr w:type="gramEnd"/>
+          <w:r>
+            <w:t xml:space="preserve"> “Autor” con el nombre del autor de este documento después ir a Personalizar y actualizar el valor “Numero de Documento” en la lista de propiedades del mismo dialogo, por el nuevo número de versión. Posteriormente cerrar el dialogo actualizar el documento seleccionando en el menú Editar &gt; Seleccionar todo o </w:t>
           </w:r>
           <w:proofErr w:type="spellStart"/>
           <w:r>
@@ -1068,7 +598,15 @@
           </w:r>
           <w:proofErr w:type="spellEnd"/>
           <w:r>
-            <w:t>–E y presionar F9, o simplemente dar un clic sobre el campo y presionar F9. Esto debe repetirse también en el índice, encabezado y  pie de página, en todas sus secciones.]</w:t>
+            <w:t xml:space="preserve">–E y presionar F9, o simplemente dar un clic sobre el campo y presionar F9. Esto debe repetirse también en el índice, encabezado </w:t>
+          </w:r>
+          <w:proofErr w:type="gramStart"/>
+          <w:r>
+            <w:t>y  pie</w:t>
+          </w:r>
+          <w:proofErr w:type="gramEnd"/>
+          <w:r>
+            <w:t xml:space="preserve"> de página, en todas sus secciones.]</w:t>
           </w:r>
         </w:p>
         <w:p>
@@ -1094,7 +632,7 @@
           <w:lang w:eastAsia="es-ES"/>
         </w:rPr>
         <w:drawing>
-          <wp:anchor distT="0" distB="0" distL="114300" distR="114300" simplePos="0" relativeHeight="251682816" behindDoc="0" locked="0" layoutInCell="1" allowOverlap="1" wp14:anchorId="03FEAFFB" wp14:editId="5CB1EAC7">
+          <wp:anchor distT="0" distB="0" distL="114300" distR="114300" simplePos="0" relativeHeight="251682816" behindDoc="0" locked="0" layoutInCell="1" allowOverlap="1" wp14:anchorId="34EF1D9B" wp14:editId="544F8CF7">
             <wp:simplePos x="0" y="0"/>
             <wp:positionH relativeFrom="margin">
               <wp:posOffset>4730115</wp:posOffset>
@@ -2065,7 +1603,6 @@
     <w:p>
       <w:pPr>
         <w:pStyle w:val="PSI-Ttulo1"/>
-        <w:outlineLvl w:val="9"/>
       </w:pPr>
       <w:bookmarkStart w:id="2" w:name="_Toc228206477"/>
       <w:bookmarkStart w:id="3" w:name="_Toc234686582"/>
@@ -3131,7 +2668,6 @@
     <w:p>
       <w:pPr>
         <w:pStyle w:val="PSI-Ttulo1"/>
-        <w:outlineLvl w:val="9"/>
       </w:pPr>
     </w:p>
     <w:p>
@@ -3181,10 +2717,18 @@
         <w:pStyle w:val="PSI-Comentario"/>
       </w:pPr>
       <w:r>
-        <w:t xml:space="preserve">[Exponer </w:t>
-      </w:r>
-      <w:r>
-        <w:t xml:space="preserve"> los usuarios (</w:t>
+        <w:t>[</w:t>
+      </w:r>
+      <w:proofErr w:type="gramStart"/>
+      <w:r>
+        <w:t xml:space="preserve">Exponer </w:t>
+      </w:r>
+      <w:r>
+        <w:t xml:space="preserve"> los</w:t>
+      </w:r>
+      <w:proofErr w:type="gramEnd"/>
+      <w:r>
+        <w:t xml:space="preserve"> usuarios (</w:t>
       </w:r>
       <w:r>
         <w:t>c</w:t>
@@ -3261,7 +2805,7 @@
       </w:sdtPr>
       <w:sdtContent>
         <w:r>
-          <w:t>Nombre del Grupo de Desarrollo o Asignatura</w:t>
+          <w:t>T-Code</w:t>
         </w:r>
       </w:sdtContent>
     </w:sdt>
@@ -3270,219 +2814,28 @@
         <w:noProof/>
         <w:lang w:eastAsia="es-ES"/>
       </w:rPr>
-      <mc:AlternateContent>
-        <mc:Choice Requires="wpg">
-          <w:drawing>
-            <wp:anchor distT="0" distB="0" distL="114300" distR="114300" simplePos="0" relativeHeight="251676672" behindDoc="0" locked="0" layoutInCell="0" allowOverlap="1" wp14:anchorId="522CBDCF" wp14:editId="30A1CB9B">
-              <wp:simplePos x="0" y="0"/>
-              <wp:positionH relativeFrom="page">
-                <wp:align>center</wp:align>
-              </wp:positionH>
-              <wp:positionV relativeFrom="page">
-                <wp:align>bottom</wp:align>
-              </wp:positionV>
-              <wp:extent cx="7539990" cy="809625"/>
-              <wp:effectExtent l="9525" t="0" r="13335" b="4445"/>
-              <wp:wrapNone/>
-              <wp:docPr id="272755710" name="Group 27"/>
-              <wp:cNvGraphicFramePr>
-                <a:graphicFrameLocks xmlns:a="http://schemas.openxmlformats.org/drawingml/2006/main"/>
-              </wp:cNvGraphicFramePr>
-              <a:graphic xmlns:a="http://schemas.openxmlformats.org/drawingml/2006/main">
-                <a:graphicData uri="http://schemas.microsoft.com/office/word/2010/wordprocessingGroup">
-                  <wpg:wgp>
-                    <wpg:cNvGrpSpPr>
-                      <a:grpSpLocks/>
-                    </wpg:cNvGrpSpPr>
-                    <wpg:grpSpPr bwMode="auto">
-                      <a:xfrm flipV="1">
-                        <a:off x="0" y="0"/>
-                        <a:ext cx="7539990" cy="809625"/>
-                        <a:chOff x="8" y="9"/>
-                        <a:chExt cx="15823" cy="1439"/>
-                      </a:xfrm>
-                    </wpg:grpSpPr>
-                    <wps:wsp>
-                      <wps:cNvPr id="925250549" name="AutoShape 28"/>
-                      <wps:cNvCnPr>
-                        <a:cxnSpLocks noChangeShapeType="1"/>
-                      </wps:cNvCnPr>
-                      <wps:spPr bwMode="auto">
-                        <a:xfrm>
-                          <a:off x="9" y="1431"/>
-                          <a:ext cx="15822" cy="0"/>
-                        </a:xfrm>
-                        <a:prstGeom prst="straightConnector1">
-                          <a:avLst/>
-                        </a:prstGeom>
-                        <a:noFill/>
-                        <a:ln w="9525">
-                          <a:solidFill>
-                            <a:schemeClr val="accent5">
-                              <a:lumMod val="75000"/>
-                              <a:lumOff val="0"/>
-                            </a:schemeClr>
-                          </a:solidFill>
-                          <a:round/>
-                          <a:headEnd/>
-                          <a:tailEnd/>
-                        </a:ln>
-                        <a:extLst>
-                          <a:ext uri="{909E8E84-426E-40DD-AFC4-6F175D3DCCD1}">
-                            <a14:hiddenFill xmlns:a14="http://schemas.microsoft.com/office/drawing/2010/main">
-                              <a:noFill/>
-                            </a14:hiddenFill>
-                          </a:ext>
-                        </a:extLst>
-                      </wps:spPr>
-                      <wps:bodyPr/>
-                    </wps:wsp>
-                    <wps:wsp>
-                      <wps:cNvPr id="66156763" name="Rectangle 29"/>
-                      <wps:cNvSpPr>
-                        <a:spLocks noChangeArrowheads="1"/>
-                      </wps:cNvSpPr>
-                      <wps:spPr bwMode="auto">
-                        <a:xfrm>
-                          <a:off x="8" y="9"/>
-                          <a:ext cx="4031" cy="1439"/>
-                        </a:xfrm>
-                        <a:prstGeom prst="rect">
-                          <a:avLst/>
-                        </a:prstGeom>
-                        <a:noFill/>
-                        <a:ln>
-                          <a:noFill/>
-                        </a:ln>
-                        <a:extLst>
-                          <a:ext uri="{909E8E84-426E-40DD-AFC4-6F175D3DCCD1}">
-                            <a14:hiddenFill xmlns:a14="http://schemas.microsoft.com/office/drawing/2010/main">
-                              <a:solidFill>
-                                <a:srgbClr val="FFFFFF"/>
-                              </a:solidFill>
-                            </a14:hiddenFill>
-                          </a:ext>
-                          <a:ext uri="{91240B29-F687-4F45-9708-019B960494DF}">
-                            <a14:hiddenLine xmlns:a14="http://schemas.microsoft.com/office/drawing/2010/main" w="9525">
-                              <a:solidFill>
-                                <a:srgbClr val="000000"/>
-                              </a:solidFill>
-                              <a:miter lim="800000"/>
-                              <a:headEnd/>
-                              <a:tailEnd/>
-                            </a14:hiddenLine>
-                          </a:ext>
-                        </a:extLst>
-                      </wps:spPr>
-                      <wps:bodyPr rot="0" vert="horz" wrap="square" lIns="91440" tIns="45720" rIns="91440" bIns="45720" anchor="t" anchorCtr="0" upright="1">
-                        <a:noAutofit/>
-                      </wps:bodyPr>
-                    </wps:wsp>
-                  </wpg:wgp>
-                </a:graphicData>
-              </a:graphic>
-              <wp14:sizeRelH relativeFrom="page">
-                <wp14:pctWidth>100000</wp14:pctWidth>
-              </wp14:sizeRelH>
-              <wp14:sizeRelV relativeFrom="bottomMargin">
-                <wp14:pctHeight>90000</wp14:pctHeight>
-              </wp14:sizeRelV>
-            </wp:anchor>
-          </w:drawing>
-        </mc:Choice>
-        <mc:Fallback>
-          <w:pict>
-            <v:group w14:anchorId="1EABD7B3" id="Group 27" o:spid="_x0000_s1026" style="position:absolute;margin-left:0;margin-top:0;width:593.7pt;height:63.75pt;flip:y;z-index:251676672;mso-width-percent:1000;mso-height-percent:900;mso-position-horizontal:center;mso-position-horizontal-relative:page;mso-position-vertical:bottom;mso-position-vertical-relative:page;mso-width-percent:1000;mso-height-percent:900;mso-height-relative:bottom-margin-area" coordorigin="8,9" coordsize="15823,1439" o:gfxdata="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" o:allowincell="f">
-              <v:shapetype id="_x0000_t32" coordsize="21600,21600" o:spt="32" o:oned="t" path="m,l21600,21600e" filled="f">
-                <v:path arrowok="t" fillok="f" o:connecttype="none"/>
-                <o:lock v:ext="edit" shapetype="t"/>
-              </v:shapetype>
-              <v:shape id="AutoShape 28" o:spid="_x0000_s1027" type="#_x0000_t32" style="position:absolute;left:9;top:1431;width:15822;height:0;visibility:visible;mso-wrap-style:square" o:connectortype="straight" o:gfxdata="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" strokecolor="#31849b [2408]"/>
-              <v:rect id="Rectangle 29" o:spid="_x0000_s1028" style="position:absolute;left:8;top:9;width:4031;height:1439;visibility:visible;mso-wrap-style:square;v-text-anchor:top" o:gfxdata="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" filled="f" stroked="f"/>
-              <w10:wrap anchorx="page" anchory="page"/>
-            </v:group>
-          </w:pict>
-        </mc:Fallback>
-      </mc:AlternateContent>
+      <w:pict w14:anchorId="0CABC769">
+        <v:group id="_x0000_s1051" style="position:absolute;left:0;text-align:left;margin-left:0;margin-top:0;width:611.15pt;height:64.75pt;flip:y;z-index:251676672;mso-width-percent:1000;mso-height-percent:900;mso-position-horizontal:center;mso-position-horizontal-relative:page;mso-position-vertical:bottom;mso-position-vertical-relative:page;mso-width-percent:1000;mso-height-percent:900;mso-height-relative:bottom-margin-area" coordorigin="8,9" coordsize="15823,1439" o:allowincell="f">
+          <v:shapetype id="_x0000_t32" coordsize="21600,21600" o:spt="32" o:oned="t" path="m,l21600,21600e" filled="f">
+            <v:path arrowok="t" fillok="f" o:connecttype="none"/>
+            <o:lock v:ext="edit" shapetype="t"/>
+          </v:shapetype>
+          <v:shape id="_x0000_s1052" type="#_x0000_t32" style="position:absolute;left:9;top:1431;width:15822;height:0;mso-width-percent:1000;mso-position-horizontal:center;mso-position-horizontal-relative:page;mso-position-vertical:bottom;mso-position-vertical-relative:top-margin-area;mso-width-percent:1000" o:connectortype="straight" strokecolor="#31849b [2408]"/>
+          <v:rect id="_x0000_s1053" style="position:absolute;left:8;top:9;width:4031;height:1439;mso-width-percent:400;mso-height-percent:1000;mso-width-percent:400;mso-height-percent:1000;mso-width-relative:margin;mso-height-relative:bottom-margin-area" filled="f" stroked="f"/>
+          <w10:wrap anchorx="page" anchory="page"/>
+        </v:group>
+      </w:pict>
     </w:r>
     <w:r>
       <w:rPr>
         <w:noProof/>
         <w:lang w:eastAsia="es-ES"/>
       </w:rPr>
-      <mc:AlternateContent>
-        <mc:Choice Requires="wps">
-          <w:drawing>
-            <wp:anchor distT="0" distB="0" distL="114300" distR="114300" simplePos="0" relativeHeight="251675648" behindDoc="0" locked="0" layoutInCell="1" allowOverlap="1" wp14:anchorId="197A81D2" wp14:editId="12B624E2">
-              <wp:simplePos x="0" y="0"/>
-              <wp:positionH relativeFrom="leftMargin">
-                <wp:align>center</wp:align>
-              </wp:positionH>
-              <wp:positionV relativeFrom="page">
-                <wp:align>bottom</wp:align>
-              </wp:positionV>
-              <wp:extent cx="90805" cy="793115"/>
-              <wp:effectExtent l="6350" t="5080" r="7620" b="11430"/>
-              <wp:wrapNone/>
-              <wp:docPr id="1972468001" name="Rectangle 26"/>
-              <wp:cNvGraphicFramePr>
-                <a:graphicFrameLocks xmlns:a="http://schemas.openxmlformats.org/drawingml/2006/main"/>
-              </wp:cNvGraphicFramePr>
-              <a:graphic xmlns:a="http://schemas.openxmlformats.org/drawingml/2006/main">
-                <a:graphicData uri="http://schemas.microsoft.com/office/word/2010/wordprocessingShape">
-                  <wps:wsp>
-                    <wps:cNvSpPr>
-                      <a:spLocks noChangeArrowheads="1"/>
-                    </wps:cNvSpPr>
-                    <wps:spPr bwMode="auto">
-                      <a:xfrm>
-                        <a:off x="0" y="0"/>
-                        <a:ext cx="90805" cy="793115"/>
-                      </a:xfrm>
-                      <a:prstGeom prst="rect">
-                        <a:avLst/>
-                      </a:prstGeom>
-                      <a:solidFill>
-                        <a:schemeClr val="accent5">
-                          <a:lumMod val="100000"/>
-                          <a:lumOff val="0"/>
-                        </a:schemeClr>
-                      </a:solidFill>
-                      <a:ln w="9525">
-                        <a:solidFill>
-                          <a:schemeClr val="accent5">
-                            <a:lumMod val="50000"/>
-                            <a:lumOff val="0"/>
-                          </a:schemeClr>
-                        </a:solidFill>
-                        <a:miter lim="800000"/>
-                        <a:headEnd/>
-                        <a:tailEnd/>
-                      </a:ln>
-                    </wps:spPr>
-                    <wps:bodyPr rot="0" vert="horz" wrap="square" lIns="91440" tIns="45720" rIns="91440" bIns="45720" anchor="t" anchorCtr="0" upright="1">
-                      <a:noAutofit/>
-                    </wps:bodyPr>
-                  </wps:wsp>
-                </a:graphicData>
-              </a:graphic>
-              <wp14:sizeRelH relativeFrom="page">
-                <wp14:pctWidth>0</wp14:pctWidth>
-              </wp14:sizeRelH>
-              <wp14:sizeRelV relativeFrom="bottomMargin">
-                <wp14:pctHeight>90000</wp14:pctHeight>
-              </wp14:sizeRelV>
-            </wp:anchor>
-          </w:drawing>
-        </mc:Choice>
-        <mc:Fallback>
-          <w:pict>
-            <v:rect w14:anchorId="66938CE3" id="Rectangle 26" o:spid="_x0000_s1026" style="position:absolute;margin-left:0;margin-top:0;width:7.15pt;height:62.45pt;z-index:251675648;visibility:visible;mso-wrap-style:square;mso-width-percent:0;mso-height-percent:900;mso-wrap-distance-left:9pt;mso-wrap-distance-top:0;mso-wrap-distance-right:9pt;mso-wrap-distance-bottom:0;mso-position-horizontal:center;mso-position-horizontal-relative:left-margin-area;mso-position-vertical:bottom;mso-position-vertical-relative:page;mso-width-percent:0;mso-height-percent:900;mso-width-relative:page;mso-height-relative:bottom-margin-area;v-text-anchor:top" o:gfxdata="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" fillcolor="#4bacc6 [3208]" strokecolor="#205867 [1608]">
-              <w10:wrap anchorx="margin" anchory="page"/>
-            </v:rect>
-          </w:pict>
-        </mc:Fallback>
-      </mc:AlternateContent>
+      <w:pict w14:anchorId="350DBA8C">
+        <v:rect id="_x0000_s1050" style="position:absolute;left:0;text-align:left;margin-left:0;margin-top:0;width:7.15pt;height:63.95pt;z-index:251675648;mso-height-percent:900;mso-position-horizontal:center;mso-position-horizontal-relative:left-margin-area;mso-position-vertical:bottom;mso-position-vertical-relative:page;mso-height-percent:900;mso-height-relative:bottom-margin-area" fillcolor="#4bacc6 [3208]" strokecolor="#205867 [1608]">
+          <w10:wrap anchorx="margin" anchory="page"/>
+        </v:rect>
+      </w:pict>
     </w:r>
     <w:sdt>
       <w:sdtPr>
@@ -3589,79 +2942,11 @@
         <w:noProof/>
         <w:lang w:eastAsia="zh-TW"/>
       </w:rPr>
-      <mc:AlternateContent>
-        <mc:Choice Requires="wps">
-          <w:drawing>
-            <wp:anchor distT="0" distB="0" distL="114300" distR="114300" simplePos="0" relativeHeight="251670528" behindDoc="0" locked="0" layoutInCell="1" allowOverlap="1" wp14:anchorId="0BD3240B" wp14:editId="3C203D28">
-              <wp:simplePos x="0" y="0"/>
-              <wp:positionH relativeFrom="rightMargin">
-                <wp:align>center</wp:align>
-              </wp:positionH>
-              <wp:positionV relativeFrom="page">
-                <wp:align>bottom</wp:align>
-              </wp:positionV>
-              <wp:extent cx="90805" cy="793115"/>
-              <wp:effectExtent l="9525" t="5080" r="13970" b="11430"/>
-              <wp:wrapNone/>
-              <wp:docPr id="1679745827" name="Rectangle 11"/>
-              <wp:cNvGraphicFramePr>
-                <a:graphicFrameLocks xmlns:a="http://schemas.openxmlformats.org/drawingml/2006/main"/>
-              </wp:cNvGraphicFramePr>
-              <a:graphic xmlns:a="http://schemas.openxmlformats.org/drawingml/2006/main">
-                <a:graphicData uri="http://schemas.microsoft.com/office/word/2010/wordprocessingShape">
-                  <wps:wsp>
-                    <wps:cNvSpPr>
-                      <a:spLocks noChangeArrowheads="1"/>
-                    </wps:cNvSpPr>
-                    <wps:spPr bwMode="auto">
-                      <a:xfrm>
-                        <a:off x="0" y="0"/>
-                        <a:ext cx="90805" cy="793115"/>
-                      </a:xfrm>
-                      <a:prstGeom prst="rect">
-                        <a:avLst/>
-                      </a:prstGeom>
-                      <a:solidFill>
-                        <a:schemeClr val="accent5">
-                          <a:lumMod val="100000"/>
-                          <a:lumOff val="0"/>
-                        </a:schemeClr>
-                      </a:solidFill>
-                      <a:ln w="9525">
-                        <a:solidFill>
-                          <a:schemeClr val="accent5">
-                            <a:lumMod val="50000"/>
-                            <a:lumOff val="0"/>
-                          </a:schemeClr>
-                        </a:solidFill>
-                        <a:miter lim="800000"/>
-                        <a:headEnd/>
-                        <a:tailEnd/>
-                      </a:ln>
-                    </wps:spPr>
-                    <wps:bodyPr rot="0" vert="horz" wrap="square" lIns="91440" tIns="45720" rIns="91440" bIns="45720" anchor="t" anchorCtr="0" upright="1">
-                      <a:noAutofit/>
-                    </wps:bodyPr>
-                  </wps:wsp>
-                </a:graphicData>
-              </a:graphic>
-              <wp14:sizeRelH relativeFrom="page">
-                <wp14:pctWidth>0</wp14:pctWidth>
-              </wp14:sizeRelH>
-              <wp14:sizeRelV relativeFrom="bottomMargin">
-                <wp14:pctHeight>90000</wp14:pctHeight>
-              </wp14:sizeRelV>
-            </wp:anchor>
-          </w:drawing>
-        </mc:Choice>
-        <mc:Fallback>
-          <w:pict>
-            <v:rect w14:anchorId="4B9B04D7" id="Rectangle 11" o:spid="_x0000_s1026" style="position:absolute;margin-left:0;margin-top:0;width:7.15pt;height:62.45pt;z-index:251670528;visibility:visible;mso-wrap-style:square;mso-width-percent:0;mso-height-percent:900;mso-wrap-distance-left:9pt;mso-wrap-distance-top:0;mso-wrap-distance-right:9pt;mso-wrap-distance-bottom:0;mso-position-horizontal:center;mso-position-horizontal-relative:right-margin-area;mso-position-vertical:bottom;mso-position-vertical-relative:page;mso-width-percent:0;mso-height-percent:900;mso-width-relative:page;mso-height-relative:bottom-margin-area;v-text-anchor:top" o:gfxdata="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" fillcolor="#4bacc6 [3208]" strokecolor="#205867 [1608]">
-              <w10:wrap anchorx="margin" anchory="page"/>
-            </v:rect>
-          </w:pict>
-        </mc:Fallback>
-      </mc:AlternateContent>
+      <w:pict w14:anchorId="6ABA5790">
+        <v:rect id="_x0000_s1035" style="position:absolute;left:0;text-align:left;margin-left:0;margin-top:0;width:7.15pt;height:63.95pt;z-index:251670528;mso-height-percent:900;mso-position-horizontal:center;mso-position-horizontal-relative:right-margin-area;mso-position-vertical:bottom;mso-position-vertical-relative:page;mso-height-percent:900;mso-height-relative:bottom-margin-area" fillcolor="#4bacc6 [3208]" strokecolor="#205867 [1608]">
+          <w10:wrap anchorx="page" anchory="page"/>
+        </v:rect>
+      </w:pict>
     </w:r>
   </w:p>
   <w:sdt>
@@ -3680,15 +2965,7 @@
           <w:spacing w:before="0"/>
         </w:pPr>
         <w:r>
-          <w:t xml:space="preserve">Agustín Collareda, Cintia </w:t>
-        </w:r>
-        <w:proofErr w:type="spellStart"/>
-        <w:r>
-          <w:t>Hernandez</w:t>
-        </w:r>
-        <w:proofErr w:type="spellEnd"/>
-        <w:r>
-          <w:t>, Hugo Frey</w:t>
+          <w:t>Agustín Collareda, Cintia Hernandez, Hugo Frey</w:t>
         </w:r>
       </w:p>
     </w:sdtContent>
@@ -3769,24 +3046,22 @@
     </w:pPr>
     <w:r>
       <w:rPr>
-        <w:rFonts w:asciiTheme="majorHAnsi" w:eastAsiaTheme="majorEastAsia" w:hAnsiTheme="majorHAnsi" w:cstheme="majorBidi"/>
         <w:noProof/>
-        <w:szCs w:val="36"/>
-        <w:lang w:eastAsia="es-ES"/>
+        <w:lang w:val="es-AR" w:eastAsia="es-AR"/>
       </w:rPr>
       <w:drawing>
-        <wp:anchor distT="0" distB="0" distL="114300" distR="114300" simplePos="0" relativeHeight="251684864" behindDoc="0" locked="0" layoutInCell="1" allowOverlap="1" wp14:anchorId="662F1E5B" wp14:editId="38AC78C7">
+        <wp:anchor distT="0" distB="0" distL="114300" distR="114300" simplePos="0" relativeHeight="251661312" behindDoc="0" locked="0" layoutInCell="1" allowOverlap="1" wp14:anchorId="67487D79" wp14:editId="29FFBEBE">
           <wp:simplePos x="0" y="0"/>
-          <wp:positionH relativeFrom="margin">
-            <wp:posOffset>5235575</wp:posOffset>
+          <wp:positionH relativeFrom="column">
+            <wp:posOffset>5095875</wp:posOffset>
           </wp:positionH>
-          <wp:positionV relativeFrom="margin">
-            <wp:posOffset>-857885</wp:posOffset>
+          <wp:positionV relativeFrom="paragraph">
+            <wp:posOffset>-419735</wp:posOffset>
           </wp:positionV>
-          <wp:extent cx="669290" cy="669290"/>
-          <wp:effectExtent l="0" t="0" r="0" b="0"/>
-          <wp:wrapSquare wrapText="bothSides"/>
-          <wp:docPr id="6" name="0 Imagen" descr="psi-negro.png"/>
+          <wp:extent cx="667512" cy="621792"/>
+          <wp:effectExtent l="0" t="0" r="0" b="6985"/>
+          <wp:wrapNone/>
+          <wp:docPr id="1598861018" name="Imagen 16" descr="Icono&#10;&#10;Descripción generada automáticamente"/>
           <wp:cNvGraphicFramePr>
             <a:graphicFrameLocks xmlns:a="http://schemas.openxmlformats.org/drawingml/2006/main" noChangeAspect="1"/>
           </wp:cNvGraphicFramePr>
@@ -3794,11 +3069,17 @@
             <a:graphicData uri="http://schemas.openxmlformats.org/drawingml/2006/picture">
               <pic:pic xmlns:pic="http://schemas.openxmlformats.org/drawingml/2006/picture">
                 <pic:nvPicPr>
-                  <pic:cNvPr id="0" name="psi-negro.png"/>
+                  <pic:cNvPr id="1598861018" name="Imagen 16" descr="Icono&#10;&#10;Descripción generada automáticamente"/>
                   <pic:cNvPicPr/>
                 </pic:nvPicPr>
                 <pic:blipFill>
-                  <a:blip r:embed="rId1"/>
+                  <a:blip r:embed="rId1">
+                    <a:extLst>
+                      <a:ext uri="{28A0092B-C50C-407E-A947-70E740481C1C}">
+                        <a14:useLocalDpi xmlns:a14="http://schemas.microsoft.com/office/drawing/2010/main" val="0"/>
+                      </a:ext>
+                    </a:extLst>
+                  </a:blip>
                   <a:stretch>
                     <a:fillRect/>
                   </a:stretch>
@@ -3806,7 +3087,7 @@
                 <pic:spPr>
                   <a:xfrm>
                     <a:off x="0" y="0"/>
-                    <a:ext cx="669290" cy="669290"/>
+                    <a:ext cx="667512" cy="621792"/>
                   </a:xfrm>
                   <a:prstGeom prst="rect">
                     <a:avLst/>
@@ -3815,6 +3096,12 @@
               </pic:pic>
             </a:graphicData>
           </a:graphic>
+          <wp14:sizeRelH relativeFrom="margin">
+            <wp14:pctWidth>0</wp14:pctWidth>
+          </wp14:sizeRelH>
+          <wp14:sizeRelV relativeFrom="margin">
+            <wp14:pctHeight>0</wp14:pctHeight>
+          </wp14:sizeRelV>
         </wp:anchor>
       </w:drawing>
     </w:r>
@@ -3826,7 +3113,7 @@
         <w:lang w:eastAsia="es-ES"/>
       </w:rPr>
       <w:drawing>
-        <wp:anchor distT="0" distB="0" distL="114300" distR="114300" simplePos="0" relativeHeight="251682816" behindDoc="0" locked="0" layoutInCell="1" allowOverlap="1" wp14:anchorId="4BA23D77" wp14:editId="2A1CC989">
+        <wp:anchor distT="0" distB="0" distL="114300" distR="114300" simplePos="0" relativeHeight="251658240" behindDoc="0" locked="0" layoutInCell="1" allowOverlap="1" wp14:anchorId="1F547079" wp14:editId="26CDA640">
           <wp:simplePos x="0" y="0"/>
           <wp:positionH relativeFrom="margin">
             <wp:posOffset>-470535</wp:posOffset>
@@ -3876,79 +3163,11 @@
         <w:szCs w:val="36"/>
         <w:lang w:eastAsia="es-ES"/>
       </w:rPr>
-      <mc:AlternateContent>
-        <mc:Choice Requires="wps">
-          <w:drawing>
-            <wp:anchor distT="0" distB="0" distL="114300" distR="114300" simplePos="0" relativeHeight="251680768" behindDoc="0" locked="0" layoutInCell="1" allowOverlap="1" wp14:anchorId="2D6C554D" wp14:editId="2BF8A059">
-              <wp:simplePos x="0" y="0"/>
-              <wp:positionH relativeFrom="leftMargin">
-                <wp:posOffset>494030</wp:posOffset>
-              </wp:positionH>
-              <wp:positionV relativeFrom="page">
-                <wp:posOffset>0</wp:posOffset>
-              </wp:positionV>
-              <wp:extent cx="90805" cy="789305"/>
-              <wp:effectExtent l="6985" t="9525" r="6985" b="10795"/>
-              <wp:wrapNone/>
-              <wp:docPr id="712881425" name="Rectangle 41"/>
-              <wp:cNvGraphicFramePr>
-                <a:graphicFrameLocks xmlns:a="http://schemas.openxmlformats.org/drawingml/2006/main"/>
-              </wp:cNvGraphicFramePr>
-              <a:graphic xmlns:a="http://schemas.openxmlformats.org/drawingml/2006/main">
-                <a:graphicData uri="http://schemas.microsoft.com/office/word/2010/wordprocessingShape">
-                  <wps:wsp>
-                    <wps:cNvSpPr>
-                      <a:spLocks noChangeArrowheads="1"/>
-                    </wps:cNvSpPr>
-                    <wps:spPr bwMode="auto">
-                      <a:xfrm>
-                        <a:off x="0" y="0"/>
-                        <a:ext cx="90805" cy="789305"/>
-                      </a:xfrm>
-                      <a:prstGeom prst="rect">
-                        <a:avLst/>
-                      </a:prstGeom>
-                      <a:solidFill>
-                        <a:schemeClr val="accent5">
-                          <a:lumMod val="100000"/>
-                          <a:lumOff val="0"/>
-                        </a:schemeClr>
-                      </a:solidFill>
-                      <a:ln w="9525">
-                        <a:solidFill>
-                          <a:schemeClr val="accent5">
-                            <a:lumMod val="50000"/>
-                            <a:lumOff val="0"/>
-                          </a:schemeClr>
-                        </a:solidFill>
-                        <a:miter lim="800000"/>
-                        <a:headEnd/>
-                        <a:tailEnd/>
-                      </a:ln>
-                    </wps:spPr>
-                    <wps:bodyPr rot="0" vert="horz" wrap="square" lIns="91440" tIns="45720" rIns="91440" bIns="45720" anchor="t" anchorCtr="0" upright="1">
-                      <a:noAutofit/>
-                    </wps:bodyPr>
-                  </wps:wsp>
-                </a:graphicData>
-              </a:graphic>
-              <wp14:sizeRelH relativeFrom="page">
-                <wp14:pctWidth>0</wp14:pctWidth>
-              </wp14:sizeRelH>
-              <wp14:sizeRelV relativeFrom="bottomMargin">
-                <wp14:pctHeight>90000</wp14:pctHeight>
-              </wp14:sizeRelV>
-            </wp:anchor>
-          </w:drawing>
-        </mc:Choice>
-        <mc:Fallback>
-          <w:pict>
-            <v:rect w14:anchorId="0C7976AE" id="Rectangle 41" o:spid="_x0000_s1026" style="position:absolute;margin-left:38.9pt;margin-top:0;width:7.15pt;height:62.15pt;z-index:251680768;visibility:visible;mso-wrap-style:square;mso-width-percent:0;mso-height-percent:900;mso-wrap-distance-left:9pt;mso-wrap-distance-top:0;mso-wrap-distance-right:9pt;mso-wrap-distance-bottom:0;mso-position-horizontal:absolute;mso-position-horizontal-relative:left-margin-area;mso-position-vertical:absolute;mso-position-vertical-relative:page;mso-width-percent:0;mso-height-percent:900;mso-width-relative:page;mso-height-relative:bottom-margin-area;v-text-anchor:top" o:gfxdata="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" fillcolor="#4bacc6 [3208]" strokecolor="#205867 [1608]">
-              <w10:wrap anchorx="margin" anchory="page"/>
-            </v:rect>
-          </w:pict>
-        </mc:Fallback>
-      </mc:AlternateContent>
+      <w:pict w14:anchorId="0A9FB158">
+        <v:rect id="_x0000_s1065" style="position:absolute;margin-left:38.9pt;margin-top:0;width:7.15pt;height:62.9pt;z-index:251680768;mso-height-percent:900;mso-position-horizontal-relative:left-margin-area;mso-position-vertical-relative:page;mso-height-percent:900;mso-height-relative:bottom-margin-area" fillcolor="#4bacc6 [3208]" strokecolor="#205867 [1608]">
+          <w10:wrap anchorx="margin" anchory="page"/>
+        </v:rect>
+      </w:pict>
     </w:r>
     <w:r>
       <w:rPr>
@@ -3957,79 +3176,11 @@
         <w:szCs w:val="36"/>
         <w:lang w:eastAsia="es-ES"/>
       </w:rPr>
-      <mc:AlternateContent>
-        <mc:Choice Requires="wps">
-          <w:drawing>
-            <wp:anchor distT="0" distB="0" distL="114300" distR="114300" simplePos="0" relativeHeight="251678720" behindDoc="0" locked="0" layoutInCell="1" allowOverlap="1" wp14:anchorId="30113E38" wp14:editId="1C8A1E48">
-              <wp:simplePos x="0" y="0"/>
-              <wp:positionH relativeFrom="leftMargin">
-                <wp:posOffset>6974840</wp:posOffset>
-              </wp:positionH>
-              <wp:positionV relativeFrom="page">
-                <wp:posOffset>0</wp:posOffset>
-              </wp:positionV>
-              <wp:extent cx="90805" cy="789940"/>
-              <wp:effectExtent l="5080" t="9525" r="8890" b="10160"/>
-              <wp:wrapNone/>
-              <wp:docPr id="597346185" name="Rectangle 34"/>
-              <wp:cNvGraphicFramePr>
-                <a:graphicFrameLocks xmlns:a="http://schemas.openxmlformats.org/drawingml/2006/main"/>
-              </wp:cNvGraphicFramePr>
-              <a:graphic xmlns:a="http://schemas.openxmlformats.org/drawingml/2006/main">
-                <a:graphicData uri="http://schemas.microsoft.com/office/word/2010/wordprocessingShape">
-                  <wps:wsp>
-                    <wps:cNvSpPr>
-                      <a:spLocks noChangeArrowheads="1"/>
-                    </wps:cNvSpPr>
-                    <wps:spPr bwMode="auto">
-                      <a:xfrm>
-                        <a:off x="0" y="0"/>
-                        <a:ext cx="90805" cy="789940"/>
-                      </a:xfrm>
-                      <a:prstGeom prst="rect">
-                        <a:avLst/>
-                      </a:prstGeom>
-                      <a:solidFill>
-                        <a:schemeClr val="accent5">
-                          <a:lumMod val="100000"/>
-                          <a:lumOff val="0"/>
-                        </a:schemeClr>
-                      </a:solidFill>
-                      <a:ln w="9525">
-                        <a:solidFill>
-                          <a:schemeClr val="accent5">
-                            <a:lumMod val="50000"/>
-                            <a:lumOff val="0"/>
-                          </a:schemeClr>
-                        </a:solidFill>
-                        <a:miter lim="800000"/>
-                        <a:headEnd/>
-                        <a:tailEnd/>
-                      </a:ln>
-                    </wps:spPr>
-                    <wps:bodyPr rot="0" vert="horz" wrap="square" lIns="91440" tIns="45720" rIns="91440" bIns="45720" anchor="t" anchorCtr="0" upright="1">
-                      <a:noAutofit/>
-                    </wps:bodyPr>
-                  </wps:wsp>
-                </a:graphicData>
-              </a:graphic>
-              <wp14:sizeRelH relativeFrom="page">
-                <wp14:pctWidth>0</wp14:pctWidth>
-              </wp14:sizeRelH>
-              <wp14:sizeRelV relativeFrom="bottomMargin">
-                <wp14:pctHeight>90000</wp14:pctHeight>
-              </wp14:sizeRelV>
-            </wp:anchor>
-          </w:drawing>
-        </mc:Choice>
-        <mc:Fallback>
-          <w:pict>
-            <v:rect w14:anchorId="2CE8F4E5" id="Rectangle 34" o:spid="_x0000_s1026" style="position:absolute;margin-left:549.2pt;margin-top:0;width:7.15pt;height:62.2pt;z-index:251678720;visibility:visible;mso-wrap-style:square;mso-width-percent:0;mso-height-percent:900;mso-wrap-distance-left:9pt;mso-wrap-distance-top:0;mso-wrap-distance-right:9pt;mso-wrap-distance-bottom:0;mso-position-horizontal:absolute;mso-position-horizontal-relative:left-margin-area;mso-position-vertical:absolute;mso-position-vertical-relative:page;mso-width-percent:0;mso-height-percent:900;mso-width-relative:page;mso-height-relative:bottom-margin-area;v-text-anchor:top" o:gfxdata="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" fillcolor="#4bacc6 [3208]" strokecolor="#205867 [1608]">
-              <w10:wrap anchorx="margin" anchory="page"/>
-            </v:rect>
-          </w:pict>
-        </mc:Fallback>
-      </mc:AlternateContent>
+      <w:pict w14:anchorId="2B632369">
+        <v:rect id="_x0000_s1058" style="position:absolute;margin-left:549.2pt;margin-top:0;width:7.15pt;height:62.95pt;z-index:251678720;mso-height-percent:900;mso-position-horizontal-relative:left-margin-area;mso-position-vertical-relative:page;mso-height-percent:900;mso-height-relative:bottom-margin-area" fillcolor="#4bacc6 [3208]" strokecolor="#205867 [1608]">
+          <w10:wrap anchorx="margin" anchory="page"/>
+        </v:rect>
+      </w:pict>
     </w:r>
     <w:r>
       <w:rPr>
@@ -4038,140 +3189,17 @@
         <w:szCs w:val="36"/>
         <w:lang w:eastAsia="es-ES"/>
       </w:rPr>
-      <mc:AlternateContent>
-        <mc:Choice Requires="wpg">
-          <w:drawing>
-            <wp:anchor distT="0" distB="0" distL="114300" distR="114300" simplePos="0" relativeHeight="251679744" behindDoc="0" locked="0" layoutInCell="1" allowOverlap="1" wp14:anchorId="208CBC9E" wp14:editId="4C929D7E">
-              <wp:simplePos x="0" y="0"/>
-              <wp:positionH relativeFrom="page">
-                <wp:align>center</wp:align>
-              </wp:positionH>
-              <wp:positionV relativeFrom="page">
-                <wp:align>top</wp:align>
-              </wp:positionV>
-              <wp:extent cx="7537450" cy="815340"/>
-              <wp:effectExtent l="9525" t="0" r="6350" b="3810"/>
-              <wp:wrapNone/>
-              <wp:docPr id="1317827652" name="Group 35"/>
-              <wp:cNvGraphicFramePr>
-                <a:graphicFrameLocks xmlns:a="http://schemas.openxmlformats.org/drawingml/2006/main"/>
-              </wp:cNvGraphicFramePr>
-              <a:graphic xmlns:a="http://schemas.openxmlformats.org/drawingml/2006/main">
-                <a:graphicData uri="http://schemas.microsoft.com/office/word/2010/wordprocessingGroup">
-                  <wpg:wgp>
-                    <wpg:cNvGrpSpPr>
-                      <a:grpSpLocks/>
-                    </wpg:cNvGrpSpPr>
-                    <wpg:grpSpPr bwMode="auto">
-                      <a:xfrm>
-                        <a:off x="0" y="0"/>
-                        <a:ext cx="7537450" cy="815340"/>
-                        <a:chOff x="8" y="9"/>
-                        <a:chExt cx="15823" cy="1439"/>
-                      </a:xfrm>
-                    </wpg:grpSpPr>
-                    <wps:wsp>
-                      <wps:cNvPr id="1732092163" name="AutoShape 36"/>
-                      <wps:cNvCnPr>
-                        <a:cxnSpLocks noChangeShapeType="1"/>
-                      </wps:cNvCnPr>
-                      <wps:spPr bwMode="auto">
-                        <a:xfrm>
-                          <a:off x="9" y="1431"/>
-                          <a:ext cx="15822" cy="0"/>
-                        </a:xfrm>
-                        <a:prstGeom prst="straightConnector1">
-                          <a:avLst/>
-                        </a:prstGeom>
-                        <a:noFill/>
-                        <a:ln w="9525">
-                          <a:solidFill>
-                            <a:schemeClr val="accent5">
-                              <a:lumMod val="75000"/>
-                              <a:lumOff val="0"/>
-                            </a:schemeClr>
-                          </a:solidFill>
-                          <a:round/>
-                          <a:headEnd/>
-                          <a:tailEnd/>
-                        </a:ln>
-                        <a:extLst>
-                          <a:ext uri="{909E8E84-426E-40DD-AFC4-6F175D3DCCD1}">
-                            <a14:hiddenFill xmlns:a14="http://schemas.microsoft.com/office/drawing/2010/main">
-                              <a:noFill/>
-                            </a14:hiddenFill>
-                          </a:ext>
-                        </a:extLst>
-                      </wps:spPr>
-                      <wps:bodyPr/>
-                    </wps:wsp>
-                    <wps:wsp>
-                      <wps:cNvPr id="1372373142" name="Rectangle 37"/>
-                      <wps:cNvSpPr>
-                        <a:spLocks noChangeArrowheads="1"/>
-                      </wps:cNvSpPr>
-                      <wps:spPr bwMode="auto">
-                        <a:xfrm>
-                          <a:off x="8" y="9"/>
-                          <a:ext cx="4031" cy="1439"/>
-                        </a:xfrm>
-                        <a:prstGeom prst="rect">
-                          <a:avLst/>
-                        </a:prstGeom>
-                        <a:noFill/>
-                        <a:ln>
-                          <a:noFill/>
-                        </a:ln>
-                        <a:extLst>
-                          <a:ext uri="{909E8E84-426E-40DD-AFC4-6F175D3DCCD1}">
-                            <a14:hiddenFill xmlns:a14="http://schemas.microsoft.com/office/drawing/2010/main">
-                              <a:solidFill>
-                                <a:srgbClr val="FFFFFF"/>
-                              </a:solidFill>
-                            </a14:hiddenFill>
-                          </a:ext>
-                          <a:ext uri="{91240B29-F687-4F45-9708-019B960494DF}">
-                            <a14:hiddenLine xmlns:a14="http://schemas.microsoft.com/office/drawing/2010/main" w="9525">
-                              <a:solidFill>
-                                <a:srgbClr val="000000"/>
-                              </a:solidFill>
-                              <a:miter lim="800000"/>
-                              <a:headEnd/>
-                              <a:tailEnd/>
-                            </a14:hiddenLine>
-                          </a:ext>
-                        </a:extLst>
-                      </wps:spPr>
-                      <wps:bodyPr rot="0" vert="horz" wrap="square" lIns="91440" tIns="45720" rIns="91440" bIns="45720" anchor="t" anchorCtr="0" upright="1">
-                        <a:noAutofit/>
-                      </wps:bodyPr>
-                    </wps:wsp>
-                  </wpg:wgp>
-                </a:graphicData>
-              </a:graphic>
-              <wp14:sizeRelH relativeFrom="page">
-                <wp14:pctWidth>100000</wp14:pctWidth>
-              </wp14:sizeRelH>
-              <wp14:sizeRelV relativeFrom="topMargin">
-                <wp14:pctHeight>0</wp14:pctHeight>
-              </wp14:sizeRelV>
-            </wp:anchor>
-          </w:drawing>
-        </mc:Choice>
-        <mc:Fallback>
-          <w:pict>
-            <v:group w14:anchorId="4289F8B1" id="Group 35" o:spid="_x0000_s1026" style="position:absolute;margin-left:0;margin-top:0;width:593.5pt;height:64.2pt;z-index:251679744;mso-width-percent:1000;mso-position-horizontal:center;mso-position-horizontal-relative:page;mso-position-vertical:top;mso-position-vertical-relative:page;mso-width-percent:1000;mso-height-relative:top-margin-area" coordorigin="8,9" coordsize="15823,1439" o:gfxdata="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">
-              <v:shapetype id="_x0000_t32" coordsize="21600,21600" o:spt="32" o:oned="t" path="m,l21600,21600e" filled="f">
-                <v:path arrowok="t" fillok="f" o:connecttype="none"/>
-                <o:lock v:ext="edit" shapetype="t"/>
-              </v:shapetype>
-              <v:shape id="AutoShape 36" o:spid="_x0000_s1027" type="#_x0000_t32" style="position:absolute;left:9;top:1431;width:15822;height:0;visibility:visible;mso-wrap-style:square" o:connectortype="straight" o:gfxdata="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" strokecolor="#31849b [2408]"/>
-              <v:rect id="Rectangle 37" o:spid="_x0000_s1028" style="position:absolute;left:8;top:9;width:4031;height:1439;visibility:visible;mso-wrap-style:square;v-text-anchor:top" o:gfxdata="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" filled="f" stroked="f"/>
-              <w10:wrap anchorx="page" anchory="page"/>
-            </v:group>
-          </w:pict>
-        </mc:Fallback>
-      </mc:AlternateContent>
+      <w:pict w14:anchorId="15522D97">
+        <v:group id="_x0000_s1059" style="position:absolute;margin-left:0;margin-top:0;width:594.45pt;height:64.2pt;z-index:251679744;mso-width-percent:1000;mso-position-horizontal:center;mso-position-horizontal-relative:page;mso-position-vertical:top;mso-position-vertical-relative:page;mso-width-percent:1000;mso-height-relative:top-margin-area" coordorigin="8,9" coordsize="15823,1439">
+          <v:shapetype id="_x0000_t32" coordsize="21600,21600" o:spt="32" o:oned="t" path="m,l21600,21600e" filled="f">
+            <v:path arrowok="t" fillok="f" o:connecttype="none"/>
+            <o:lock v:ext="edit" shapetype="t"/>
+          </v:shapetype>
+          <v:shape id="_x0000_s1060" type="#_x0000_t32" style="position:absolute;left:9;top:1431;width:15822;height:0;mso-width-percent:1000;mso-position-horizontal:center;mso-position-horizontal-relative:page;mso-position-vertical:bottom;mso-position-vertical-relative:top-margin-area;mso-width-percent:1000" o:connectortype="straight" strokecolor="#31849b [2408]"/>
+          <v:rect id="_x0000_s1061" style="position:absolute;left:8;top:9;width:4031;height:1439;mso-width-percent:400;mso-height-percent:1000;mso-width-percent:400;mso-height-percent:1000;mso-width-relative:margin;mso-height-relative:bottom-margin-area" filled="f" stroked="f"/>
+          <w10:wrap anchorx="page" anchory="page"/>
+        </v:group>
+      </w:pict>
     </w:r>
     <w:sdt>
       <w:sdtPr>
@@ -4190,7 +3218,23 @@
             <w:rFonts w:asciiTheme="majorHAnsi" w:eastAsiaTheme="majorEastAsia" w:hAnsiTheme="majorHAnsi" w:cstheme="majorBidi"/>
             <w:szCs w:val="36"/>
           </w:rPr>
-          <w:t>Vesta Risk Manager</w:t>
+          <w:t xml:space="preserve">Vesta </w:t>
+        </w:r>
+        <w:proofErr w:type="spellStart"/>
+        <w:r>
+          <w:rPr>
+            <w:rFonts w:asciiTheme="majorHAnsi" w:eastAsiaTheme="majorEastAsia" w:hAnsiTheme="majorHAnsi" w:cstheme="majorBidi"/>
+            <w:szCs w:val="36"/>
+          </w:rPr>
+          <w:t>Risk</w:t>
+        </w:r>
+        <w:proofErr w:type="spellEnd"/>
+        <w:r>
+          <w:rPr>
+            <w:rFonts w:asciiTheme="majorHAnsi" w:eastAsiaTheme="majorEastAsia" w:hAnsiTheme="majorHAnsi" w:cstheme="majorBidi"/>
+            <w:szCs w:val="36"/>
+          </w:rPr>
+          <w:t xml:space="preserve"> Manager</w:t>
         </w:r>
       </w:sdtContent>
     </w:sdt>
@@ -5831,49 +4875,49 @@
       </w:rPr>
     </w:lvl>
   </w:abstractNum>
-  <w:num w:numId="1" w16cid:durableId="226578918">
+  <w:num w:numId="1" w16cid:durableId="948515023">
     <w:abstractNumId w:val="7"/>
   </w:num>
-  <w:num w:numId="2" w16cid:durableId="336467083">
+  <w:num w:numId="2" w16cid:durableId="1328632988">
     <w:abstractNumId w:val="8"/>
   </w:num>
-  <w:num w:numId="3" w16cid:durableId="914054710">
+  <w:num w:numId="3" w16cid:durableId="816580139">
     <w:abstractNumId w:val="8"/>
   </w:num>
-  <w:num w:numId="4" w16cid:durableId="1944651573">
+  <w:num w:numId="4" w16cid:durableId="1460764195">
     <w:abstractNumId w:val="8"/>
   </w:num>
-  <w:num w:numId="5" w16cid:durableId="780957676">
+  <w:num w:numId="5" w16cid:durableId="769207026">
     <w:abstractNumId w:val="2"/>
   </w:num>
-  <w:num w:numId="6" w16cid:durableId="130632079">
+  <w:num w:numId="6" w16cid:durableId="535703343">
     <w:abstractNumId w:val="3"/>
   </w:num>
-  <w:num w:numId="7" w16cid:durableId="1209293106">
+  <w:num w:numId="7" w16cid:durableId="352654472">
     <w:abstractNumId w:val="4"/>
   </w:num>
-  <w:num w:numId="8" w16cid:durableId="1058817584">
+  <w:num w:numId="8" w16cid:durableId="1387028738">
     <w:abstractNumId w:val="1"/>
   </w:num>
-  <w:num w:numId="9" w16cid:durableId="583732763">
+  <w:num w:numId="9" w16cid:durableId="1846044369">
     <w:abstractNumId w:val="11"/>
   </w:num>
-  <w:num w:numId="10" w16cid:durableId="399644084">
+  <w:num w:numId="10" w16cid:durableId="1520317145">
     <w:abstractNumId w:val="12"/>
   </w:num>
-  <w:num w:numId="11" w16cid:durableId="145248818">
+  <w:num w:numId="11" w16cid:durableId="1723019464">
     <w:abstractNumId w:val="5"/>
   </w:num>
-  <w:num w:numId="12" w16cid:durableId="1803763684">
+  <w:num w:numId="12" w16cid:durableId="22562259">
     <w:abstractNumId w:val="9"/>
   </w:num>
-  <w:num w:numId="13" w16cid:durableId="11150861">
+  <w:num w:numId="13" w16cid:durableId="393359270">
     <w:abstractNumId w:val="0"/>
   </w:num>
-  <w:num w:numId="14" w16cid:durableId="401804367">
+  <w:num w:numId="14" w16cid:durableId="1428385754">
     <w:abstractNumId w:val="6"/>
   </w:num>
-  <w:num w:numId="15" w16cid:durableId="1754352796">
+  <w:num w:numId="15" w16cid:durableId="1868831818">
     <w:abstractNumId w:val="10"/>
   </w:num>
 </w:numbering>
@@ -6591,7 +5635,6 @@
     <w:basedOn w:val="Normal"/>
     <w:link w:val="PiedepginaCar"/>
     <w:uiPriority w:val="99"/>
-    <w:semiHidden/>
     <w:unhideWhenUsed/>
     <w:rsid w:val="00C94FBE"/>
     <w:pPr>
@@ -6607,7 +5650,6 @@
     <w:basedOn w:val="Fuentedeprrafopredeter"/>
     <w:link w:val="Piedepgina"/>
     <w:uiPriority w:val="99"/>
-    <w:semiHidden/>
     <w:rsid w:val="00C94FBE"/>
   </w:style>
   <w:style w:type="paragraph" w:customStyle="1" w:styleId="14B321CC4E794F07AD0E6FF1AA38FC7C">

</xml_diff>

<commit_message>
Doc: Avances en manual de instalación
</commit_message>
<xml_diff>
--- a/3. Etapa de construcción/Iteración 3/Manuales/Manual de Instalación_Vesta Risk Manager_T-Code.docx
+++ b/3. Etapa de construcción/Iteración 3/Manuales/Manual de Instalación_Vesta Risk Manager_T-Code.docx
@@ -144,7 +144,7 @@
               <w:rFonts w:asciiTheme="majorHAnsi" w:eastAsiaTheme="majorEastAsia" w:hAnsiTheme="majorHAnsi" w:cstheme="majorBidi"/>
               <w:sz w:val="36"/>
               <w:szCs w:val="36"/>
-              <w:lang w:val="en-US"/>
+              <w:lang w:val="es-AR"/>
             </w:rPr>
             <w:alias w:val="Subtítulo"/>
             <w:id w:val="14700077"/>
@@ -159,7 +159,7 @@
                   <w:rFonts w:asciiTheme="majorHAnsi" w:eastAsiaTheme="majorEastAsia" w:hAnsiTheme="majorHAnsi" w:cstheme="majorBidi"/>
                   <w:sz w:val="36"/>
                   <w:szCs w:val="36"/>
-                  <w:lang w:val="en-US"/>
+                  <w:lang w:val="es-AR"/>
                 </w:rPr>
               </w:pPr>
               <w:r>
@@ -167,9 +167,29 @@
                   <w:rFonts w:asciiTheme="majorHAnsi" w:eastAsiaTheme="majorEastAsia" w:hAnsiTheme="majorHAnsi" w:cstheme="majorBidi"/>
                   <w:sz w:val="36"/>
                   <w:szCs w:val="36"/>
-                  <w:lang w:val="en-US"/>
+                  <w:lang w:val="es-AR"/>
                 </w:rPr>
-                <w:t>Vesta Risk Manager</w:t>
+                <w:t xml:space="preserve">Vesta </w:t>
+              </w:r>
+              <w:proofErr w:type="spellStart"/>
+              <w:r>
+                <w:rPr>
+                  <w:rFonts w:asciiTheme="majorHAnsi" w:eastAsiaTheme="majorEastAsia" w:hAnsiTheme="majorHAnsi" w:cstheme="majorBidi"/>
+                  <w:sz w:val="36"/>
+                  <w:szCs w:val="36"/>
+                  <w:lang w:val="es-AR"/>
+                </w:rPr>
+                <w:t>Risk</w:t>
+              </w:r>
+              <w:proofErr w:type="spellEnd"/>
+              <w:r>
+                <w:rPr>
+                  <w:rFonts w:asciiTheme="majorHAnsi" w:eastAsiaTheme="majorEastAsia" w:hAnsiTheme="majorHAnsi" w:cstheme="majorBidi"/>
+                  <w:sz w:val="36"/>
+                  <w:szCs w:val="36"/>
+                  <w:lang w:val="es-AR"/>
+                </w:rPr>
+                <w:t xml:space="preserve"> Manager</w:t>
               </w:r>
             </w:p>
           </w:sdtContent>
@@ -178,7 +198,7 @@
           <w:pPr>
             <w:pStyle w:val="Sinespaciado"/>
             <w:rPr>
-              <w:lang w:val="en-US"/>
+              <w:lang w:val="es-AR"/>
             </w:rPr>
           </w:pPr>
         </w:p>
@@ -186,7 +206,7 @@
           <w:pPr>
             <w:pStyle w:val="Sinespaciado"/>
             <w:rPr>
-              <w:lang w:val="en-US"/>
+              <w:lang w:val="es-AR"/>
             </w:rPr>
           </w:pPr>
         </w:p>
@@ -194,7 +214,7 @@
           <w:pPr>
             <w:pStyle w:val="Sinespaciado"/>
             <w:rPr>
-              <w:lang w:val="en-US"/>
+              <w:lang w:val="es-AR"/>
             </w:rPr>
           </w:pPr>
         </w:p>
@@ -202,7 +222,7 @@
           <w:pPr>
             <w:pStyle w:val="Sinespaciado"/>
             <w:rPr>
-              <w:lang w:val="en-US"/>
+              <w:lang w:val="es-AR"/>
             </w:rPr>
           </w:pPr>
         </w:p>
@@ -274,7 +294,7 @@
               <w:lang w:eastAsia="es-AR"/>
             </w:rPr>
             <w:drawing>
-              <wp:anchor distT="0" distB="0" distL="114300" distR="114300" simplePos="0" relativeHeight="251686912" behindDoc="0" locked="0" layoutInCell="1" allowOverlap="1" wp14:anchorId="7D5A4905" wp14:editId="11987AC6">
+              <wp:anchor distT="0" distB="0" distL="114300" distR="114300" simplePos="0" relativeHeight="251660288" behindDoc="0" locked="0" layoutInCell="1" allowOverlap="1" wp14:anchorId="7D5A4905" wp14:editId="11987AC6">
                 <wp:simplePos x="0" y="0"/>
                 <wp:positionH relativeFrom="column">
                   <wp:posOffset>-133350</wp:posOffset>
@@ -335,7 +355,7 @@
               <w:lang w:val="es-ES" w:eastAsia="es-ES"/>
             </w:rPr>
             <w:drawing>
-              <wp:anchor distT="0" distB="0" distL="114300" distR="114300" simplePos="0" relativeHeight="251666432" behindDoc="0" locked="0" layoutInCell="1" allowOverlap="1" wp14:anchorId="1E414EFE" wp14:editId="2E2DAE95">
+              <wp:anchor distT="0" distB="0" distL="114300" distR="114300" simplePos="0" relativeHeight="251656192" behindDoc="0" locked="0" layoutInCell="1" allowOverlap="1" wp14:anchorId="1E414EFE" wp14:editId="2E2DAE95">
                 <wp:simplePos x="0" y="0"/>
                 <wp:positionH relativeFrom="margin">
                   <wp:posOffset>4301490</wp:posOffset>
@@ -415,8 +435,8 @@
                         <w:jc w:val="both"/>
                         <w:rPr>
                           <w:rFonts w:asciiTheme="minorHAnsi" w:eastAsiaTheme="minorHAnsi" w:hAnsiTheme="minorHAnsi" w:cstheme="minorBidi"/>
-                          <w:i/>
-                          <w:color w:val="548DD4"/>
+                          <w:iCs/>
+                          <w:color w:val="auto"/>
                           <w:sz w:val="22"/>
                           <w:szCs w:val="22"/>
                           <w:lang w:val="es-AR" w:eastAsia="en-US"/>
@@ -436,8 +456,8 @@
                       <w:r>
                         <w:rPr>
                           <w:rFonts w:asciiTheme="minorHAnsi" w:eastAsiaTheme="minorHAnsi" w:hAnsiTheme="minorHAnsi" w:cstheme="minorBidi"/>
-                          <w:i/>
-                          <w:color w:val="548DD4"/>
+                          <w:iCs/>
+                          <w:color w:val="auto"/>
                           <w:sz w:val="22"/>
                           <w:szCs w:val="22"/>
                           <w:lang w:val="es-AR" w:eastAsia="en-US"/>
@@ -447,8 +467,8 @@
                       <w:r>
                         <w:rPr>
                           <w:rFonts w:asciiTheme="minorHAnsi" w:eastAsiaTheme="minorHAnsi" w:hAnsiTheme="minorHAnsi" w:cstheme="minorBidi"/>
-                          <w:i/>
-                          <w:color w:val="548DD4"/>
+                          <w:iCs/>
+                          <w:color w:val="auto"/>
                           <w:sz w:val="22"/>
                           <w:szCs w:val="22"/>
                           <w:lang w:val="es-AR" w:eastAsia="en-US"/>
@@ -462,8 +482,8 @@
                         <w:jc w:val="both"/>
                         <w:rPr>
                           <w:rFonts w:asciiTheme="minorHAnsi" w:eastAsiaTheme="minorHAnsi" w:hAnsiTheme="minorHAnsi" w:cstheme="minorBidi"/>
-                          <w:i/>
-                          <w:color w:val="548DD4"/>
+                          <w:iCs/>
+                          <w:color w:val="auto"/>
                           <w:sz w:val="22"/>
                           <w:szCs w:val="22"/>
                           <w:lang w:val="es-AR" w:eastAsia="en-US"/>
@@ -472,8 +492,8 @@
                       <w:r>
                         <w:rPr>
                           <w:rFonts w:asciiTheme="minorHAnsi" w:eastAsiaTheme="minorHAnsi" w:hAnsiTheme="minorHAnsi" w:cstheme="minorBidi"/>
-                          <w:i/>
-                          <w:color w:val="548DD4"/>
+                          <w:iCs/>
+                          <w:color w:val="auto"/>
                           <w:sz w:val="22"/>
                           <w:szCs w:val="22"/>
                           <w:lang w:val="es-AR" w:eastAsia="en-US"/>
@@ -498,42 +518,6 @@
             <w:pStyle w:val="PSI-Comentario"/>
           </w:pPr>
           <w:r>
-            <w:t>[Este documento es la plantilla base para elaborar el</w:t>
-          </w:r>
-          <w:r>
-            <w:t xml:space="preserve"> </w:t>
-          </w:r>
-          <w:r>
-            <w:t>documento</w:t>
-          </w:r>
-          <w:r>
-            <w:t xml:space="preserve"> </w:t>
-          </w:r>
-          <w:sdt>
-            <w:sdtPr>
-              <w:alias w:val="Título"/>
-              <w:id w:val="3709524"/>
-              <w:dataBinding w:prefixMappings="xmlns:ns0='http://purl.org/dc/elements/1.1/' xmlns:ns1='http://schemas.openxmlformats.org/package/2006/metadata/core-properties' " w:xpath="/ns1:coreProperties[1]/ns0:title[1]" w:storeItemID="{6C3C8BC8-F283-45AE-878A-BAB7291924A1}"/>
-              <w:text/>
-            </w:sdtPr>
-            <w:sdtContent>
-              <w:r>
-                <w:rPr>
-                  <w:lang w:val="es-ES"/>
-                </w:rPr>
-                <w:t>Manual de Instalación</w:t>
-              </w:r>
-            </w:sdtContent>
-          </w:sdt>
-          <w:r>
-            <w:t xml:space="preserve">. </w:t>
-          </w:r>
-        </w:p>
-        <w:p>
-          <w:pPr>
-            <w:pStyle w:val="PSI-Comentario"/>
-          </w:pPr>
-          <w:r>
             <w:rPr>
               <w:noProof/>
               <w:lang w:eastAsia="es-ES"/>
@@ -543,70 +527,6 @@
                 <w10:wrap type="square" anchorx="margin" anchory="margin"/>
               </v:rect>
             </w:pict>
-          </w:r>
-          <w:r>
-            <w:t xml:space="preserve">Los textos que aparecen entre </w:t>
-          </w:r>
-          <w:r>
-            <w:t>corchetes</w:t>
-          </w:r>
-          <w:r>
-            <w:t xml:space="preserve"> son explicaciones de que debe contener cada sección</w:t>
-          </w:r>
-          <w:r>
-            <w:t>, los cuales se encuentran con estilo “PSI – Comentario”</w:t>
-          </w:r>
-          <w:r>
-            <w:t>. Dichos textos se deben seleccionar y sustituir por el contenido que corresponda</w:t>
-          </w:r>
-          <w:r>
-            <w:t xml:space="preserve"> en estilo “PSI - Normal”</w:t>
-          </w:r>
-          <w:r>
-            <w:t>.</w:t>
-          </w:r>
-        </w:p>
-        <w:p>
-          <w:pPr>
-            <w:pStyle w:val="PSI-Comentario"/>
-          </w:pPr>
-          <w:r>
-            <w:t xml:space="preserve"> Para actualizar la tabla de Contenido, haga clic con el botón derecho del ratón sobre cualquier línea del contenido de la misma y seleccione Actualizar campos, en el cuadro que aparece seleccione Actualizar toda la tabla y ha</w:t>
-          </w:r>
-          <w:r>
-            <w:t>ga clic en el botón Aceptar.</w:t>
-          </w:r>
-        </w:p>
-        <w:p>
-          <w:pPr>
-            <w:pStyle w:val="PSI-Comentario"/>
-          </w:pPr>
-          <w:r>
-            <w:t xml:space="preserve">Para actualizar los campos en Microsoft Word (los cuales se muestran sobre un fondo gris cuando se selecciona], ir a Archivo &gt; Propiedades &gt; Resumen y reemplazar los campos “Asunto” con el Nombre del </w:t>
-          </w:r>
-          <w:proofErr w:type="gramStart"/>
-          <w:r>
-            <w:t>Proyecto  y</w:t>
-          </w:r>
-          <w:proofErr w:type="gramEnd"/>
-          <w:r>
-            <w:t xml:space="preserve"> “Autor” con el nombre del autor de este documento después ir a Personalizar y actualizar el valor “Numero de Documento” en la lista de propiedades del mismo dialogo, por el nuevo número de versión. Posteriormente cerrar el dialogo actualizar el documento seleccionando en el menú Editar &gt; Seleccionar todo o </w:t>
-          </w:r>
-          <w:proofErr w:type="spellStart"/>
-          <w:r>
-            <w:t>Ctrl</w:t>
-          </w:r>
-          <w:proofErr w:type="spellEnd"/>
-          <w:r>
-            <w:t xml:space="preserve">–E y presionar F9, o simplemente dar un clic sobre el campo y presionar F9. Esto debe repetirse también en el índice, encabezado </w:t>
-          </w:r>
-          <w:proofErr w:type="gramStart"/>
-          <w:r>
-            <w:t>y  pie</w:t>
-          </w:r>
-          <w:proofErr w:type="gramEnd"/>
-          <w:r>
-            <w:t xml:space="preserve"> de página, en todas sus secciones.]</w:t>
           </w:r>
         </w:p>
         <w:p>
@@ -632,7 +552,7 @@
           <w:lang w:eastAsia="es-ES"/>
         </w:rPr>
         <w:drawing>
-          <wp:anchor distT="0" distB="0" distL="114300" distR="114300" simplePos="0" relativeHeight="251682816" behindDoc="0" locked="0" layoutInCell="1" allowOverlap="1" wp14:anchorId="34EF1D9B" wp14:editId="544F8CF7">
+          <wp:anchor distT="0" distB="0" distL="114300" distR="114300" simplePos="0" relativeHeight="251658240" behindDoc="0" locked="0" layoutInCell="1" allowOverlap="1" wp14:anchorId="34EF1D9B" wp14:editId="544F8CF7">
             <wp:simplePos x="0" y="0"/>
             <wp:positionH relativeFrom="margin">
               <wp:posOffset>4730115</wp:posOffset>
@@ -1559,11 +1479,6 @@
       <w:pPr>
         <w:pStyle w:val="PSI-Ttulo1"/>
       </w:pPr>
-    </w:p>
-    <w:p>
-      <w:pPr>
-        <w:pStyle w:val="PSI-Ttulo1"/>
-      </w:pPr>
       <w:bookmarkStart w:id="0" w:name="_Toc257629168"/>
       <w:r>
         <w:t>Introducción</w:t>
@@ -1572,6 +1487,25 @@
     </w:p>
     <w:p>
       <w:pPr>
+        <w:pStyle w:val="PSI-Comentario"/>
+      </w:pPr>
+      <w:r>
+        <w:t>Un manual de instalación es un documento que contiene información útil para facilitarle la instalación del Software al usuario. Contempla desde conceptos fundamentales como la preparación para la instalación hasta el procedimiento de instalación paso a paso.</w:t>
+      </w:r>
+    </w:p>
+    <w:p>
+      <w:pPr>
+        <w:pStyle w:val="PSI-Comentario"/>
+        <w:rPr>
+          <w:i/>
+        </w:rPr>
+      </w:pPr>
+      <w:r>
+        <w:t>Una vez finalizada la instalación como se describe en este documento, el usuario tendrá un sistema completamente funcional.</w:t>
+      </w:r>
+    </w:p>
+    <w:p>
+      <w:pPr>
         <w:pStyle w:val="PSI-Ttulo2"/>
       </w:pPr>
       <w:bookmarkStart w:id="1" w:name="_Toc257629169"/>
@@ -1583,1115 +1517,682 @@
     <w:p>
       <w:pPr>
         <w:pStyle w:val="PSI-Comentario"/>
-      </w:pPr>
-      <w:r>
-        <w:t>[</w:t>
-      </w:r>
-      <w:r>
-        <w:t xml:space="preserve">Describir brevemente el </w:t>
-      </w:r>
-      <w:r>
-        <w:t>objetivo de la creación de este</w:t>
-      </w:r>
-      <w:r>
-        <w:t xml:space="preserve"> documento.</w:t>
-      </w:r>
-      <w:r>
-        <w:t>]</w:t>
+        <w:rPr>
+          <w:lang w:val="es-ES"/>
+        </w:rPr>
+      </w:pPr>
+      <w:bookmarkStart w:id="2" w:name="_Toc257629170"/>
+      <w:r>
+        <w:rPr>
+          <w:lang w:val="es-ES"/>
+        </w:rPr>
+        <w:t>Este manual tiene como objetivo orientar a los usuarios en el despliegue de una instancia del sistema</w:t>
+      </w:r>
+      <w:r>
+        <w:rPr>
+          <w:lang w:val="es-ES"/>
+        </w:rPr>
+        <w:t xml:space="preserve"> Vesta </w:t>
+      </w:r>
+      <w:proofErr w:type="spellStart"/>
+      <w:r>
+        <w:rPr>
+          <w:lang w:val="es-ES"/>
+        </w:rPr>
+        <w:t>Risk</w:t>
+      </w:r>
+      <w:proofErr w:type="spellEnd"/>
+      <w:r>
+        <w:rPr>
+          <w:lang w:val="es-ES"/>
+        </w:rPr>
+        <w:t xml:space="preserve"> Manager. </w:t>
       </w:r>
     </w:p>
     <w:p>
       <w:pPr>
-        <w:pStyle w:val="PSI-Ttulo1"/>
-      </w:pPr>
-      <w:bookmarkStart w:id="2" w:name="_Toc228206477"/>
-      <w:bookmarkStart w:id="3" w:name="_Toc234686582"/>
+        <w:pStyle w:val="PSI-Comentario"/>
+      </w:pPr>
+      <w:r>
+        <w:rPr>
+          <w:lang w:val="es-ES"/>
+        </w:rPr>
+        <w:t xml:space="preserve">Vesta </w:t>
+      </w:r>
+      <w:proofErr w:type="spellStart"/>
+      <w:r>
+        <w:rPr>
+          <w:lang w:val="es-ES"/>
+        </w:rPr>
+        <w:t>Risk</w:t>
+      </w:r>
+      <w:proofErr w:type="spellEnd"/>
+      <w:r>
+        <w:rPr>
+          <w:lang w:val="es-ES"/>
+        </w:rPr>
+        <w:t xml:space="preserve"> Manager es una aplicación diseñada para la identificación, análisis y monitoreo de riesgos que pueden presentarse en distintos proyectos. Fue diseñado por estudiantes de la UNPA UARG con el f</w:t>
+      </w:r>
+      <w:r>
+        <w:rPr>
+          <w:lang w:val="es-ES"/>
+        </w:rPr>
+        <w:t>in de proveer un marco de trabajo para el desarrollo rápido de aplicaciones responsivas a partir de un ejemplo concreto</w:t>
+      </w:r>
+      <w:r>
+        <w:rPr>
+          <w:lang w:val="es-ES"/>
+        </w:rPr>
+        <w:t xml:space="preserve">. </w:t>
+      </w:r>
+      <w:r>
+        <w:rPr>
+          <w:lang w:val="es-ES"/>
+        </w:rPr>
+        <w:t>Se aplican distintas buenas prácticas de ingeniería de software y programación en su desarrollo.</w:t>
+      </w:r>
     </w:p>
     <w:p>
       <w:pPr>
         <w:pStyle w:val="PSI-Ttulo2"/>
       </w:pPr>
-      <w:bookmarkStart w:id="4" w:name="_Toc257629170"/>
+      <w:r>
+        <w:t>Documentos relacionados</w:t>
+      </w:r>
       <w:bookmarkEnd w:id="2"/>
+    </w:p>
+    <w:p>
+      <w:pPr>
+        <w:pStyle w:val="PSI-Comentario"/>
+        <w:rPr>
+          <w:i/>
+        </w:rPr>
+      </w:pPr>
+      <w:bookmarkStart w:id="3" w:name="_Toc257629171"/>
+      <w:r>
+        <w:t xml:space="preserve">Es recomendable que, una vez finalizada la instalación, consulte el </w:t>
+      </w:r>
+      <w:r>
+        <w:rPr>
+          <w:u w:val="single"/>
+        </w:rPr>
+        <w:t>Manual de Usuario</w:t>
+      </w:r>
+      <w:r>
+        <w:t xml:space="preserve"> antes de utilizar </w:t>
+      </w:r>
+      <w:r>
+        <w:rPr>
+          <w:i/>
+        </w:rPr>
+        <w:t xml:space="preserve">Vesta </w:t>
+      </w:r>
+      <w:proofErr w:type="spellStart"/>
+      <w:r>
+        <w:rPr>
+          <w:i/>
+        </w:rPr>
+        <w:t>Risk</w:t>
+      </w:r>
+      <w:proofErr w:type="spellEnd"/>
+      <w:r>
+        <w:rPr>
+          <w:i/>
+        </w:rPr>
+        <w:t xml:space="preserve"> Manager</w:t>
+      </w:r>
+      <w:r>
+        <w:t xml:space="preserve"> por primera vez.</w:t>
+      </w:r>
+    </w:p>
+    <w:p>
+      <w:pPr>
+        <w:pStyle w:val="PSI-Ttulo1"/>
+      </w:pPr>
+      <w:r>
+        <w:t>Requerimientos del</w:t>
+      </w:r>
+      <w:r>
+        <w:t xml:space="preserve"> Sistema</w:t>
+      </w:r>
       <w:bookmarkEnd w:id="3"/>
-      <w:r>
-        <w:t>Documentos relacionados</w:t>
+    </w:p>
+    <w:p>
+      <w:pPr>
+        <w:pStyle w:val="PSI-Comentario"/>
+        <w:rPr>
+          <w:lang w:val="es-ES"/>
+        </w:rPr>
+      </w:pPr>
+      <w:r>
+        <w:rPr>
+          <w:lang w:val="es-ES"/>
+        </w:rPr>
+        <w:t>Los requerimientos para la utilización del sistema son aquellos detallados en la especificación de requerimientos de cada uno de los componentes utilizados para su funcionamiento. Dichos componentes están descritos a continuación en el apartado “</w:t>
+      </w:r>
+      <w:r>
+        <w:rPr>
+          <w:color w:val="4F81BD" w:themeColor="accent1"/>
+          <w:lang w:val="es-ES"/>
+        </w:rPr>
+        <w:t>Instalar otro software</w:t>
+      </w:r>
+      <w:r>
+        <w:rPr>
+          <w:lang w:val="es-ES"/>
+        </w:rPr>
+        <w:t>”.</w:t>
+      </w:r>
+    </w:p>
+    <w:p>
+      <w:pPr>
+        <w:pStyle w:val="PSI-Comentario"/>
+        <w:rPr>
+          <w:rFonts w:asciiTheme="majorHAnsi" w:eastAsiaTheme="majorEastAsia" w:hAnsiTheme="majorHAnsi" w:cstheme="majorBidi"/>
+          <w:color w:val="365F91" w:themeColor="accent1" w:themeShade="BF"/>
+          <w:sz w:val="28"/>
+          <w:szCs w:val="28"/>
+        </w:rPr>
+      </w:pPr>
+      <w:r>
+        <w:rPr>
+          <w:lang w:val="es-ES"/>
+        </w:rPr>
+        <w:t>Para utilizar el sistema se requiere disponer de un correo electrónico provisto por Gmail (www.gmail.com).</w:t>
+      </w:r>
+      <w:r>
+        <w:br w:type="page"/>
+      </w:r>
+    </w:p>
+    <w:p>
+      <w:pPr>
+        <w:pStyle w:val="PSI-Ttulo1"/>
+      </w:pPr>
+      <w:bookmarkStart w:id="4" w:name="_Toc257629173"/>
+      <w:r>
+        <w:lastRenderedPageBreak/>
+        <w:t>Instalación</w:t>
       </w:r>
       <w:bookmarkEnd w:id="4"/>
     </w:p>
     <w:p>
       <w:pPr>
-        <w:pStyle w:val="PSI-Comentario"/>
-      </w:pPr>
-      <w:r>
-        <w:t xml:space="preserve"> </w:t>
-      </w:r>
-      <w:r>
-        <w:t>[</w:t>
-      </w:r>
-      <w:r>
-        <w:t xml:space="preserve">Listar todos los documentos </w:t>
-      </w:r>
-      <w:r>
-        <w:t xml:space="preserve">relacionados a este documento </w:t>
-      </w:r>
-      <w:r>
-        <w:t>en la siguiente tabla</w:t>
-      </w:r>
-      <w:r>
-        <w:t>]</w:t>
-      </w:r>
-    </w:p>
-    <w:tbl>
-      <w:tblPr>
-        <w:tblW w:w="0" w:type="auto"/>
-        <w:tblInd w:w="197" w:type="dxa"/>
-        <w:tblBorders>
-          <w:top w:val="single" w:sz="2" w:space="0" w:color="000000"/>
-          <w:left w:val="single" w:sz="2" w:space="0" w:color="000000"/>
-          <w:bottom w:val="single" w:sz="2" w:space="0" w:color="000000"/>
-          <w:right w:val="single" w:sz="2" w:space="0" w:color="000000"/>
-          <w:insideH w:val="single" w:sz="2" w:space="0" w:color="000000"/>
-          <w:insideV w:val="single" w:sz="2" w:space="0" w:color="000000"/>
-        </w:tblBorders>
-        <w:tblLayout w:type="fixed"/>
-        <w:tblCellMar>
-          <w:top w:w="55" w:type="dxa"/>
-          <w:left w:w="55" w:type="dxa"/>
-          <w:bottom w:w="55" w:type="dxa"/>
-          <w:right w:w="55" w:type="dxa"/>
-        </w:tblCellMar>
-        <w:tblLook w:val="0000" w:firstRow="0" w:lastRow="0" w:firstColumn="0" w:lastColumn="0" w:noHBand="0" w:noVBand="0"/>
-      </w:tblPr>
-      <w:tblGrid>
-        <w:gridCol w:w="1678"/>
-        <w:gridCol w:w="2630"/>
-        <w:gridCol w:w="3490"/>
-      </w:tblGrid>
-      <w:tr>
-        <w:trPr>
-          <w:tblHeader/>
-        </w:trPr>
-        <w:tc>
-          <w:tcPr>
-            <w:tcW w:w="1678" w:type="dxa"/>
-            <w:shd w:val="pct10" w:color="auto" w:fill="auto"/>
-          </w:tcPr>
-          <w:p>
-            <w:pPr>
-              <w:pStyle w:val="PSI-Normal"/>
-              <w:jc w:val="center"/>
-              <w:rPr>
-                <w:b/>
-              </w:rPr>
-            </w:pPr>
-            <w:r>
-              <w:rPr>
-                <w:b/>
-              </w:rPr>
-              <w:t>Id</w:t>
-            </w:r>
-          </w:p>
-        </w:tc>
-        <w:tc>
-          <w:tcPr>
-            <w:tcW w:w="2630" w:type="dxa"/>
-            <w:shd w:val="pct10" w:color="auto" w:fill="auto"/>
-          </w:tcPr>
-          <w:p>
-            <w:pPr>
-              <w:pStyle w:val="PSI-Normal"/>
-              <w:jc w:val="center"/>
-              <w:rPr>
-                <w:b/>
-              </w:rPr>
-            </w:pPr>
-            <w:r>
-              <w:rPr>
-                <w:b/>
-              </w:rPr>
-              <w:t>Nombre</w:t>
-            </w:r>
-          </w:p>
-        </w:tc>
-        <w:tc>
-          <w:tcPr>
-            <w:tcW w:w="3490" w:type="dxa"/>
-            <w:shd w:val="pct10" w:color="auto" w:fill="auto"/>
-          </w:tcPr>
-          <w:p>
-            <w:pPr>
-              <w:pStyle w:val="PSI-Normal"/>
-              <w:jc w:val="center"/>
-              <w:rPr>
-                <w:b/>
-              </w:rPr>
-            </w:pPr>
-            <w:r>
-              <w:rPr>
-                <w:b/>
-              </w:rPr>
-              <w:t>Descripción</w:t>
-            </w:r>
-          </w:p>
-        </w:tc>
-      </w:tr>
-      <w:tr>
-        <w:tc>
-          <w:tcPr>
-            <w:tcW w:w="1678" w:type="dxa"/>
-          </w:tcPr>
-          <w:p>
-            <w:pPr>
-              <w:pStyle w:val="PSI-Comentario"/>
-            </w:pPr>
-            <w:r>
-              <w:t>[Identificador del documento]</w:t>
-            </w:r>
-          </w:p>
-        </w:tc>
-        <w:tc>
-          <w:tcPr>
-            <w:tcW w:w="2630" w:type="dxa"/>
-          </w:tcPr>
-          <w:p>
-            <w:pPr>
-              <w:pStyle w:val="PSI-Comentario"/>
-            </w:pPr>
-            <w:r>
-              <w:t>[Nombre del documento]</w:t>
-            </w:r>
-          </w:p>
-        </w:tc>
-        <w:tc>
-          <w:tcPr>
-            <w:tcW w:w="3490" w:type="dxa"/>
-          </w:tcPr>
-          <w:p>
-            <w:pPr>
-              <w:pStyle w:val="PSI-Comentario"/>
-            </w:pPr>
-            <w:r>
-              <w:t>[Breve Descripción del documento]</w:t>
-            </w:r>
-          </w:p>
-        </w:tc>
-      </w:tr>
-    </w:tbl>
-    <w:p>
-      <w:pPr>
-        <w:pStyle w:val="PSI-Comentario"/>
-      </w:pPr>
-    </w:p>
-    <w:p>
-      <w:pPr>
-        <w:pStyle w:val="PSI-Ttulo1"/>
-      </w:pPr>
-      <w:bookmarkStart w:id="5" w:name="_Toc257629171"/>
-      <w:r>
-        <w:t>Requerimientos Mínimos del</w:t>
-      </w:r>
-      <w:r>
-        <w:t xml:space="preserve"> Sistema</w:t>
+        <w:pStyle w:val="PSI-Ttulo2"/>
+      </w:pPr>
+      <w:bookmarkStart w:id="5" w:name="_Toc257629174"/>
+      <w:r>
+        <w:t>Instalar otro Software</w:t>
       </w:r>
       <w:bookmarkEnd w:id="5"/>
     </w:p>
     <w:p>
       <w:pPr>
         <w:pStyle w:val="PSI-Comentario"/>
-      </w:pPr>
-      <w:r>
-        <w:t>[</w:t>
-      </w:r>
-      <w:r>
-        <w:t>Detallar los requerimientos necesarios tanto de Hardware como Software, para la correcta instalación y uso del Sistema</w:t>
-      </w:r>
-      <w:r>
-        <w:t>]</w:t>
-      </w:r>
-    </w:p>
-    <w:tbl>
-      <w:tblPr>
-        <w:tblW w:w="8633" w:type="dxa"/>
-        <w:jc w:val="center"/>
-        <w:tblLayout w:type="fixed"/>
-        <w:tblCellMar>
-          <w:top w:w="55" w:type="dxa"/>
-          <w:left w:w="55" w:type="dxa"/>
-          <w:bottom w:w="55" w:type="dxa"/>
-          <w:right w:w="55" w:type="dxa"/>
-        </w:tblCellMar>
-        <w:tblLook w:val="0000" w:firstRow="0" w:lastRow="0" w:firstColumn="0" w:lastColumn="0" w:noHBand="0" w:noVBand="0"/>
-      </w:tblPr>
-      <w:tblGrid>
-        <w:gridCol w:w="2623"/>
-        <w:gridCol w:w="6010"/>
-      </w:tblGrid>
-      <w:tr>
-        <w:trPr>
-          <w:trHeight w:val="471"/>
-          <w:jc w:val="center"/>
-        </w:trPr>
-        <w:tc>
-          <w:tcPr>
-            <w:tcW w:w="2623" w:type="dxa"/>
-            <w:tcBorders>
-              <w:top w:val="single" w:sz="1" w:space="0" w:color="000000"/>
-              <w:left w:val="single" w:sz="1" w:space="0" w:color="000000"/>
-              <w:bottom w:val="single" w:sz="1" w:space="0" w:color="000000"/>
-            </w:tcBorders>
-            <w:shd w:val="clear" w:color="auto" w:fill="E6E6E6"/>
-          </w:tcPr>
-          <w:p>
-            <w:pPr>
-              <w:ind w:left="0" w:firstLine="17"/>
-            </w:pPr>
-            <w:r>
-              <w:t>Procesador de Sistema:</w:t>
-            </w:r>
-          </w:p>
-        </w:tc>
-        <w:tc>
-          <w:tcPr>
-            <w:tcW w:w="6010" w:type="dxa"/>
-            <w:tcBorders>
-              <w:top w:val="single" w:sz="1" w:space="0" w:color="000000"/>
-              <w:left w:val="single" w:sz="1" w:space="0" w:color="000000"/>
-              <w:bottom w:val="single" w:sz="1" w:space="0" w:color="000000"/>
-              <w:right w:val="single" w:sz="1" w:space="0" w:color="000000"/>
-            </w:tcBorders>
-          </w:tcPr>
-          <w:p>
-            <w:pPr>
-              <w:rPr>
-                <w:i/>
-              </w:rPr>
-            </w:pPr>
-          </w:p>
-        </w:tc>
-      </w:tr>
-      <w:tr>
-        <w:trPr>
-          <w:trHeight w:val="471"/>
-          <w:jc w:val="center"/>
-        </w:trPr>
-        <w:tc>
-          <w:tcPr>
-            <w:tcW w:w="2623" w:type="dxa"/>
-            <w:tcBorders>
-              <w:top w:val="single" w:sz="1" w:space="0" w:color="000000"/>
-              <w:left w:val="single" w:sz="1" w:space="0" w:color="000000"/>
-              <w:bottom w:val="single" w:sz="1" w:space="0" w:color="000000"/>
-            </w:tcBorders>
-            <w:shd w:val="clear" w:color="auto" w:fill="E6E6E6"/>
-          </w:tcPr>
-          <w:p>
-            <w:pPr>
-              <w:ind w:left="0" w:firstLine="17"/>
-            </w:pPr>
-            <w:r>
-              <w:t>Memoria de Sistema:</w:t>
-            </w:r>
-          </w:p>
-        </w:tc>
-        <w:tc>
-          <w:tcPr>
-            <w:tcW w:w="6010" w:type="dxa"/>
-            <w:tcBorders>
-              <w:top w:val="single" w:sz="1" w:space="0" w:color="000000"/>
-              <w:left w:val="single" w:sz="1" w:space="0" w:color="000000"/>
-              <w:bottom w:val="single" w:sz="1" w:space="0" w:color="000000"/>
-              <w:right w:val="single" w:sz="1" w:space="0" w:color="000000"/>
-            </w:tcBorders>
-          </w:tcPr>
-          <w:p>
-            <w:pPr>
-              <w:rPr>
-                <w:i/>
-              </w:rPr>
-            </w:pPr>
-          </w:p>
-        </w:tc>
-      </w:tr>
-      <w:tr>
-        <w:trPr>
-          <w:trHeight w:val="471"/>
-          <w:jc w:val="center"/>
-        </w:trPr>
-        <w:tc>
-          <w:tcPr>
-            <w:tcW w:w="2623" w:type="dxa"/>
-            <w:tcBorders>
-              <w:top w:val="single" w:sz="1" w:space="0" w:color="000000"/>
-              <w:left w:val="single" w:sz="1" w:space="0" w:color="000000"/>
-              <w:bottom w:val="single" w:sz="1" w:space="0" w:color="000000"/>
-            </w:tcBorders>
-            <w:shd w:val="clear" w:color="auto" w:fill="E6E6E6"/>
-          </w:tcPr>
-          <w:p>
-            <w:pPr>
-              <w:ind w:left="0" w:firstLine="17"/>
-            </w:pPr>
-            <w:r>
-              <w:t>Espacio Libre en Disco:</w:t>
-            </w:r>
-          </w:p>
-        </w:tc>
-        <w:tc>
-          <w:tcPr>
-            <w:tcW w:w="6010" w:type="dxa"/>
-            <w:tcBorders>
-              <w:top w:val="single" w:sz="1" w:space="0" w:color="000000"/>
-              <w:left w:val="single" w:sz="1" w:space="0" w:color="000000"/>
-              <w:bottom w:val="single" w:sz="1" w:space="0" w:color="000000"/>
-              <w:right w:val="single" w:sz="1" w:space="0" w:color="000000"/>
-            </w:tcBorders>
-          </w:tcPr>
-          <w:p>
-            <w:pPr>
-              <w:rPr>
-                <w:i/>
-              </w:rPr>
-            </w:pPr>
-          </w:p>
-        </w:tc>
-      </w:tr>
-      <w:tr>
-        <w:trPr>
-          <w:trHeight w:val="487"/>
-          <w:jc w:val="center"/>
-        </w:trPr>
-        <w:tc>
-          <w:tcPr>
-            <w:tcW w:w="2623" w:type="dxa"/>
-            <w:tcBorders>
-              <w:top w:val="single" w:sz="1" w:space="0" w:color="000000"/>
-              <w:left w:val="single" w:sz="1" w:space="0" w:color="000000"/>
-              <w:bottom w:val="single" w:sz="1" w:space="0" w:color="000000"/>
-            </w:tcBorders>
-            <w:shd w:val="clear" w:color="auto" w:fill="E6E6E6"/>
-          </w:tcPr>
-          <w:p>
-            <w:pPr>
-              <w:ind w:left="0" w:firstLine="17"/>
-            </w:pPr>
-            <w:r>
-              <w:t>Sistema Operativo:</w:t>
-            </w:r>
-          </w:p>
-        </w:tc>
-        <w:tc>
-          <w:tcPr>
-            <w:tcW w:w="6010" w:type="dxa"/>
-            <w:tcBorders>
-              <w:top w:val="single" w:sz="1" w:space="0" w:color="000000"/>
-              <w:left w:val="single" w:sz="1" w:space="0" w:color="000000"/>
-              <w:bottom w:val="single" w:sz="1" w:space="0" w:color="000000"/>
-              <w:right w:val="single" w:sz="1" w:space="0" w:color="000000"/>
-            </w:tcBorders>
-          </w:tcPr>
-          <w:p>
-            <w:pPr>
-              <w:rPr>
-                <w:i/>
-              </w:rPr>
-            </w:pPr>
-          </w:p>
-        </w:tc>
-      </w:tr>
-      <w:tr>
-        <w:trPr>
-          <w:trHeight w:val="471"/>
-          <w:jc w:val="center"/>
-        </w:trPr>
-        <w:tc>
-          <w:tcPr>
-            <w:tcW w:w="2623" w:type="dxa"/>
-            <w:tcBorders>
-              <w:top w:val="single" w:sz="1" w:space="0" w:color="000000"/>
-              <w:left w:val="single" w:sz="1" w:space="0" w:color="000000"/>
-              <w:bottom w:val="single" w:sz="1" w:space="0" w:color="000000"/>
-            </w:tcBorders>
-            <w:shd w:val="clear" w:color="auto" w:fill="E6E6E6"/>
-          </w:tcPr>
-          <w:p>
-            <w:pPr>
-              <w:ind w:left="0" w:firstLine="17"/>
-            </w:pPr>
-            <w:r>
-              <w:t>Tarjeta Gráfica:</w:t>
-            </w:r>
-          </w:p>
-        </w:tc>
-        <w:tc>
-          <w:tcPr>
-            <w:tcW w:w="6010" w:type="dxa"/>
-            <w:tcBorders>
-              <w:top w:val="single" w:sz="1" w:space="0" w:color="000000"/>
-              <w:left w:val="single" w:sz="1" w:space="0" w:color="000000"/>
-              <w:bottom w:val="single" w:sz="1" w:space="0" w:color="000000"/>
-              <w:right w:val="single" w:sz="1" w:space="0" w:color="000000"/>
-            </w:tcBorders>
-          </w:tcPr>
-          <w:p>
-            <w:pPr>
-              <w:rPr>
-                <w:i/>
-              </w:rPr>
-            </w:pPr>
-          </w:p>
-        </w:tc>
-      </w:tr>
-      <w:tr>
-        <w:trPr>
-          <w:trHeight w:val="471"/>
-          <w:jc w:val="center"/>
-        </w:trPr>
-        <w:tc>
-          <w:tcPr>
-            <w:tcW w:w="2623" w:type="dxa"/>
-            <w:tcBorders>
-              <w:top w:val="single" w:sz="1" w:space="0" w:color="000000"/>
-              <w:left w:val="single" w:sz="1" w:space="0" w:color="000000"/>
-              <w:bottom w:val="single" w:sz="1" w:space="0" w:color="000000"/>
-            </w:tcBorders>
-            <w:shd w:val="clear" w:color="auto" w:fill="E6E6E6"/>
-          </w:tcPr>
-          <w:p>
-            <w:pPr>
-              <w:ind w:left="0" w:firstLine="17"/>
-            </w:pPr>
-            <w:r>
-              <w:t>Software Existente:</w:t>
-            </w:r>
-          </w:p>
-        </w:tc>
-        <w:tc>
-          <w:tcPr>
-            <w:tcW w:w="6010" w:type="dxa"/>
-            <w:tcBorders>
-              <w:top w:val="single" w:sz="1" w:space="0" w:color="000000"/>
-              <w:left w:val="single" w:sz="1" w:space="0" w:color="000000"/>
-              <w:bottom w:val="single" w:sz="1" w:space="0" w:color="000000"/>
-              <w:right w:val="single" w:sz="1" w:space="0" w:color="000000"/>
-            </w:tcBorders>
-          </w:tcPr>
-          <w:p>
-            <w:pPr>
-              <w:rPr>
-                <w:i/>
-              </w:rPr>
-            </w:pPr>
-          </w:p>
-        </w:tc>
-      </w:tr>
-      <w:tr>
-        <w:trPr>
-          <w:trHeight w:val="471"/>
-          <w:jc w:val="center"/>
-        </w:trPr>
-        <w:tc>
-          <w:tcPr>
-            <w:tcW w:w="2623" w:type="dxa"/>
-            <w:tcBorders>
-              <w:top w:val="single" w:sz="1" w:space="0" w:color="000000"/>
-              <w:left w:val="single" w:sz="1" w:space="0" w:color="000000"/>
-              <w:bottom w:val="single" w:sz="1" w:space="0" w:color="000000"/>
-            </w:tcBorders>
-            <w:shd w:val="clear" w:color="auto" w:fill="E6E6E6"/>
-          </w:tcPr>
-          <w:p>
-            <w:pPr>
-              <w:ind w:left="0" w:firstLine="17"/>
-            </w:pPr>
-            <w:r>
-              <w:t>Acceso Red:</w:t>
-            </w:r>
-          </w:p>
-        </w:tc>
-        <w:tc>
-          <w:tcPr>
-            <w:tcW w:w="6010" w:type="dxa"/>
-            <w:tcBorders>
-              <w:top w:val="single" w:sz="1" w:space="0" w:color="000000"/>
-              <w:left w:val="single" w:sz="1" w:space="0" w:color="000000"/>
-              <w:bottom w:val="single" w:sz="1" w:space="0" w:color="000000"/>
-              <w:right w:val="single" w:sz="1" w:space="0" w:color="000000"/>
-            </w:tcBorders>
-          </w:tcPr>
-          <w:p>
-            <w:pPr>
-              <w:rPr>
-                <w:i/>
-              </w:rPr>
-            </w:pPr>
-          </w:p>
-        </w:tc>
-      </w:tr>
-    </w:tbl>
-    <w:p>
-      <w:pPr>
-        <w:rPr>
-          <w:rFonts w:asciiTheme="majorHAnsi" w:eastAsiaTheme="majorEastAsia" w:hAnsiTheme="majorHAnsi" w:cstheme="majorBidi"/>
-          <w:b/>
-          <w:bCs/>
-          <w:color w:val="4F81BD" w:themeColor="accent1"/>
-          <w:sz w:val="26"/>
-          <w:szCs w:val="26"/>
-          <w:lang w:val="es-AR"/>
-        </w:rPr>
-      </w:pPr>
+        <w:ind w:firstLine="0"/>
+      </w:pPr>
+      <w:r>
+        <w:rPr>
+          <w:lang w:val="es-ES"/>
+        </w:rPr>
+        <w:t>Para su configuración en un entorno de desarrollo, se deben observar los requerimientos para la configuración de los siguientes componentes:</w:t>
+      </w:r>
     </w:p>
     <w:p>
       <w:pPr>
-        <w:rPr>
-          <w:rFonts w:asciiTheme="majorHAnsi" w:eastAsiaTheme="majorEastAsia" w:hAnsiTheme="majorHAnsi" w:cstheme="majorBidi"/>
-          <w:b/>
-          <w:bCs/>
-          <w:color w:val="365F91" w:themeColor="accent1" w:themeShade="BF"/>
-          <w:sz w:val="28"/>
-          <w:szCs w:val="28"/>
-          <w:lang w:val="es-AR"/>
-        </w:rPr>
-      </w:pPr>
-      <w:r>
-        <w:br w:type="page"/>
+        <w:pStyle w:val="PSI-Comentario"/>
+        <w:numPr>
+          <w:ilvl w:val="0"/>
+          <w:numId w:val="16"/>
+        </w:numPr>
+      </w:pPr>
+      <w:r>
+        <w:t>Servidor web Apache 2.4 o superior</w:t>
+      </w:r>
+      <w:r>
+        <w:t>.</w:t>
       </w:r>
     </w:p>
     <w:p>
       <w:pPr>
-        <w:pStyle w:val="PSI-Ttulo1"/>
-      </w:pPr>
-      <w:bookmarkStart w:id="6" w:name="_Toc257629172"/>
-      <w:r>
-        <w:lastRenderedPageBreak/>
-        <w:t xml:space="preserve">Requerimientos </w:t>
-      </w:r>
-      <w:r>
-        <w:t>recomendados del Sistema</w:t>
-      </w:r>
-      <w:bookmarkEnd w:id="6"/>
+        <w:pStyle w:val="PSI-Comentario"/>
+        <w:numPr>
+          <w:ilvl w:val="0"/>
+          <w:numId w:val="16"/>
+        </w:numPr>
+      </w:pPr>
+      <w:r>
+        <w:t>MySQL 5.5 o superior</w:t>
+      </w:r>
+      <w:r>
+        <w:t>.</w:t>
+      </w:r>
     </w:p>
     <w:p>
       <w:pPr>
         <w:pStyle w:val="PSI-Comentario"/>
-      </w:pPr>
-      <w:r>
-        <w:t>[</w:t>
-      </w:r>
-      <w:r>
-        <w:t xml:space="preserve">Detallar los requerimientos </w:t>
-      </w:r>
-      <w:r>
-        <w:t>recomendados para el correcto uso</w:t>
-      </w:r>
-      <w:r>
-        <w:t xml:space="preserve"> del Sistema</w:t>
-      </w:r>
-      <w:r>
-        <w:t>]</w:t>
-      </w:r>
-    </w:p>
-    <w:tbl>
-      <w:tblPr>
-        <w:tblW w:w="8633" w:type="dxa"/>
-        <w:jc w:val="center"/>
-        <w:tblLayout w:type="fixed"/>
-        <w:tblCellMar>
-          <w:top w:w="55" w:type="dxa"/>
-          <w:left w:w="55" w:type="dxa"/>
-          <w:bottom w:w="55" w:type="dxa"/>
-          <w:right w:w="55" w:type="dxa"/>
-        </w:tblCellMar>
-        <w:tblLook w:val="0000" w:firstRow="0" w:lastRow="0" w:firstColumn="0" w:lastColumn="0" w:noHBand="0" w:noVBand="0"/>
-      </w:tblPr>
-      <w:tblGrid>
-        <w:gridCol w:w="2623"/>
-        <w:gridCol w:w="6010"/>
-      </w:tblGrid>
-      <w:tr>
-        <w:trPr>
-          <w:trHeight w:val="471"/>
-          <w:jc w:val="center"/>
-        </w:trPr>
-        <w:tc>
-          <w:tcPr>
-            <w:tcW w:w="2623" w:type="dxa"/>
-            <w:tcBorders>
-              <w:top w:val="single" w:sz="1" w:space="0" w:color="000000"/>
-              <w:left w:val="single" w:sz="1" w:space="0" w:color="000000"/>
-              <w:bottom w:val="single" w:sz="1" w:space="0" w:color="000000"/>
-            </w:tcBorders>
-            <w:shd w:val="clear" w:color="auto" w:fill="E6E6E6"/>
-          </w:tcPr>
-          <w:p>
-            <w:pPr>
-              <w:ind w:left="0" w:firstLine="17"/>
-            </w:pPr>
-            <w:r>
-              <w:t>Procesador de Sistema:</w:t>
-            </w:r>
-          </w:p>
-        </w:tc>
-        <w:tc>
-          <w:tcPr>
-            <w:tcW w:w="6010" w:type="dxa"/>
-            <w:tcBorders>
-              <w:top w:val="single" w:sz="1" w:space="0" w:color="000000"/>
-              <w:left w:val="single" w:sz="1" w:space="0" w:color="000000"/>
-              <w:bottom w:val="single" w:sz="1" w:space="0" w:color="000000"/>
-              <w:right w:val="single" w:sz="1" w:space="0" w:color="000000"/>
-            </w:tcBorders>
-          </w:tcPr>
-          <w:p>
-            <w:pPr>
-              <w:rPr>
-                <w:i/>
-              </w:rPr>
-            </w:pPr>
-          </w:p>
-        </w:tc>
-      </w:tr>
-      <w:tr>
-        <w:trPr>
-          <w:trHeight w:val="471"/>
-          <w:jc w:val="center"/>
-        </w:trPr>
-        <w:tc>
-          <w:tcPr>
-            <w:tcW w:w="2623" w:type="dxa"/>
-            <w:tcBorders>
-              <w:top w:val="single" w:sz="1" w:space="0" w:color="000000"/>
-              <w:left w:val="single" w:sz="1" w:space="0" w:color="000000"/>
-              <w:bottom w:val="single" w:sz="1" w:space="0" w:color="000000"/>
-            </w:tcBorders>
-            <w:shd w:val="clear" w:color="auto" w:fill="E6E6E6"/>
-          </w:tcPr>
-          <w:p>
-            <w:pPr>
-              <w:ind w:left="0" w:firstLine="17"/>
-            </w:pPr>
-            <w:r>
-              <w:t>Memoria de Sistema:</w:t>
-            </w:r>
-          </w:p>
-        </w:tc>
-        <w:tc>
-          <w:tcPr>
-            <w:tcW w:w="6010" w:type="dxa"/>
-            <w:tcBorders>
-              <w:top w:val="single" w:sz="1" w:space="0" w:color="000000"/>
-              <w:left w:val="single" w:sz="1" w:space="0" w:color="000000"/>
-              <w:bottom w:val="single" w:sz="1" w:space="0" w:color="000000"/>
-              <w:right w:val="single" w:sz="1" w:space="0" w:color="000000"/>
-            </w:tcBorders>
-          </w:tcPr>
-          <w:p>
-            <w:pPr>
-              <w:rPr>
-                <w:i/>
-              </w:rPr>
-            </w:pPr>
-          </w:p>
-        </w:tc>
-      </w:tr>
-      <w:tr>
-        <w:trPr>
-          <w:trHeight w:val="471"/>
-          <w:jc w:val="center"/>
-        </w:trPr>
-        <w:tc>
-          <w:tcPr>
-            <w:tcW w:w="2623" w:type="dxa"/>
-            <w:tcBorders>
-              <w:top w:val="single" w:sz="1" w:space="0" w:color="000000"/>
-              <w:left w:val="single" w:sz="1" w:space="0" w:color="000000"/>
-              <w:bottom w:val="single" w:sz="1" w:space="0" w:color="000000"/>
-            </w:tcBorders>
-            <w:shd w:val="clear" w:color="auto" w:fill="E6E6E6"/>
-          </w:tcPr>
-          <w:p>
-            <w:pPr>
-              <w:ind w:left="0" w:firstLine="17"/>
-            </w:pPr>
-            <w:r>
-              <w:t>Espacio Libre en Disco:</w:t>
-            </w:r>
-          </w:p>
-        </w:tc>
-        <w:tc>
-          <w:tcPr>
-            <w:tcW w:w="6010" w:type="dxa"/>
-            <w:tcBorders>
-              <w:top w:val="single" w:sz="1" w:space="0" w:color="000000"/>
-              <w:left w:val="single" w:sz="1" w:space="0" w:color="000000"/>
-              <w:bottom w:val="single" w:sz="1" w:space="0" w:color="000000"/>
-              <w:right w:val="single" w:sz="1" w:space="0" w:color="000000"/>
-            </w:tcBorders>
-          </w:tcPr>
-          <w:p>
-            <w:pPr>
-              <w:rPr>
-                <w:i/>
-              </w:rPr>
-            </w:pPr>
-          </w:p>
-        </w:tc>
-      </w:tr>
-      <w:tr>
-        <w:trPr>
-          <w:trHeight w:val="487"/>
-          <w:jc w:val="center"/>
-        </w:trPr>
-        <w:tc>
-          <w:tcPr>
-            <w:tcW w:w="2623" w:type="dxa"/>
-            <w:tcBorders>
-              <w:top w:val="single" w:sz="1" w:space="0" w:color="000000"/>
-              <w:left w:val="single" w:sz="1" w:space="0" w:color="000000"/>
-              <w:bottom w:val="single" w:sz="1" w:space="0" w:color="000000"/>
-            </w:tcBorders>
-            <w:shd w:val="clear" w:color="auto" w:fill="E6E6E6"/>
-          </w:tcPr>
-          <w:p>
-            <w:pPr>
-              <w:ind w:left="0" w:firstLine="17"/>
-            </w:pPr>
-            <w:r>
-              <w:t>Sistema Operativo:</w:t>
-            </w:r>
-          </w:p>
-        </w:tc>
-        <w:tc>
-          <w:tcPr>
-            <w:tcW w:w="6010" w:type="dxa"/>
-            <w:tcBorders>
-              <w:top w:val="single" w:sz="1" w:space="0" w:color="000000"/>
-              <w:left w:val="single" w:sz="1" w:space="0" w:color="000000"/>
-              <w:bottom w:val="single" w:sz="1" w:space="0" w:color="000000"/>
-              <w:right w:val="single" w:sz="1" w:space="0" w:color="000000"/>
-            </w:tcBorders>
-          </w:tcPr>
-          <w:p>
-            <w:pPr>
-              <w:rPr>
-                <w:i/>
-              </w:rPr>
-            </w:pPr>
-          </w:p>
-        </w:tc>
-      </w:tr>
-      <w:tr>
-        <w:trPr>
-          <w:trHeight w:val="471"/>
-          <w:jc w:val="center"/>
-        </w:trPr>
-        <w:tc>
-          <w:tcPr>
-            <w:tcW w:w="2623" w:type="dxa"/>
-            <w:tcBorders>
-              <w:top w:val="single" w:sz="1" w:space="0" w:color="000000"/>
-              <w:left w:val="single" w:sz="1" w:space="0" w:color="000000"/>
-              <w:bottom w:val="single" w:sz="1" w:space="0" w:color="000000"/>
-            </w:tcBorders>
-            <w:shd w:val="clear" w:color="auto" w:fill="E6E6E6"/>
-          </w:tcPr>
-          <w:p>
-            <w:pPr>
-              <w:ind w:left="0" w:firstLine="17"/>
-            </w:pPr>
-            <w:r>
-              <w:t>Tarjeta Gráfica:</w:t>
-            </w:r>
-          </w:p>
-        </w:tc>
-        <w:tc>
-          <w:tcPr>
-            <w:tcW w:w="6010" w:type="dxa"/>
-            <w:tcBorders>
-              <w:top w:val="single" w:sz="1" w:space="0" w:color="000000"/>
-              <w:left w:val="single" w:sz="1" w:space="0" w:color="000000"/>
-              <w:bottom w:val="single" w:sz="1" w:space="0" w:color="000000"/>
-              <w:right w:val="single" w:sz="1" w:space="0" w:color="000000"/>
-            </w:tcBorders>
-          </w:tcPr>
-          <w:p>
-            <w:pPr>
-              <w:rPr>
-                <w:i/>
-              </w:rPr>
-            </w:pPr>
-          </w:p>
-        </w:tc>
-      </w:tr>
-      <w:tr>
-        <w:trPr>
-          <w:trHeight w:val="471"/>
-          <w:jc w:val="center"/>
-        </w:trPr>
-        <w:tc>
-          <w:tcPr>
-            <w:tcW w:w="2623" w:type="dxa"/>
-            <w:tcBorders>
-              <w:top w:val="single" w:sz="1" w:space="0" w:color="000000"/>
-              <w:left w:val="single" w:sz="1" w:space="0" w:color="000000"/>
-              <w:bottom w:val="single" w:sz="1" w:space="0" w:color="000000"/>
-            </w:tcBorders>
-            <w:shd w:val="clear" w:color="auto" w:fill="E6E6E6"/>
-          </w:tcPr>
-          <w:p>
-            <w:pPr>
-              <w:ind w:left="0" w:firstLine="17"/>
-            </w:pPr>
-            <w:r>
-              <w:t>Software Existente:</w:t>
-            </w:r>
-          </w:p>
-        </w:tc>
-        <w:tc>
-          <w:tcPr>
-            <w:tcW w:w="6010" w:type="dxa"/>
-            <w:tcBorders>
-              <w:top w:val="single" w:sz="1" w:space="0" w:color="000000"/>
-              <w:left w:val="single" w:sz="1" w:space="0" w:color="000000"/>
-              <w:bottom w:val="single" w:sz="1" w:space="0" w:color="000000"/>
-              <w:right w:val="single" w:sz="1" w:space="0" w:color="000000"/>
-            </w:tcBorders>
-          </w:tcPr>
-          <w:p>
-            <w:pPr>
-              <w:rPr>
-                <w:i/>
-              </w:rPr>
-            </w:pPr>
-          </w:p>
-        </w:tc>
-      </w:tr>
-      <w:tr>
-        <w:trPr>
-          <w:trHeight w:val="471"/>
-          <w:jc w:val="center"/>
-        </w:trPr>
-        <w:tc>
-          <w:tcPr>
-            <w:tcW w:w="2623" w:type="dxa"/>
-            <w:tcBorders>
-              <w:top w:val="single" w:sz="1" w:space="0" w:color="000000"/>
-              <w:left w:val="single" w:sz="1" w:space="0" w:color="000000"/>
-              <w:bottom w:val="single" w:sz="1" w:space="0" w:color="000000"/>
-            </w:tcBorders>
-            <w:shd w:val="clear" w:color="auto" w:fill="E6E6E6"/>
-          </w:tcPr>
-          <w:p>
-            <w:pPr>
-              <w:ind w:left="0" w:firstLine="17"/>
-            </w:pPr>
-            <w:r>
-              <w:t>Acceso Red:</w:t>
-            </w:r>
-          </w:p>
-        </w:tc>
-        <w:tc>
-          <w:tcPr>
-            <w:tcW w:w="6010" w:type="dxa"/>
-            <w:tcBorders>
-              <w:top w:val="single" w:sz="1" w:space="0" w:color="000000"/>
-              <w:left w:val="single" w:sz="1" w:space="0" w:color="000000"/>
-              <w:bottom w:val="single" w:sz="1" w:space="0" w:color="000000"/>
-              <w:right w:val="single" w:sz="1" w:space="0" w:color="000000"/>
-            </w:tcBorders>
-          </w:tcPr>
-          <w:p>
-            <w:pPr>
-              <w:rPr>
-                <w:i/>
-              </w:rPr>
-            </w:pPr>
-          </w:p>
-        </w:tc>
-      </w:tr>
-    </w:tbl>
-    <w:p>
-      <w:pPr>
-        <w:rPr>
-          <w:rFonts w:asciiTheme="majorHAnsi" w:eastAsiaTheme="majorEastAsia" w:hAnsiTheme="majorHAnsi" w:cstheme="majorBidi"/>
-          <w:b/>
-          <w:bCs/>
-          <w:color w:val="365F91" w:themeColor="accent1" w:themeShade="BF"/>
-          <w:sz w:val="28"/>
-          <w:szCs w:val="28"/>
-          <w:lang w:val="es-AR"/>
-        </w:rPr>
-      </w:pPr>
-      <w:r>
-        <w:br w:type="page"/>
+        <w:numPr>
+          <w:ilvl w:val="0"/>
+          <w:numId w:val="16"/>
+        </w:numPr>
+      </w:pPr>
+      <w:r>
+        <w:t>PHP 5.3 o superior</w:t>
+      </w:r>
+      <w:r>
+        <w:t>.</w:t>
       </w:r>
     </w:p>
     <w:p>
       <w:pPr>
+        <w:pStyle w:val="PSI-Comentario"/>
+        <w:ind w:left="-6" w:firstLine="0"/>
+      </w:pPr>
+    </w:p>
+    <w:p>
+      <w:pPr>
+        <w:pStyle w:val="PSI-Ttulo2"/>
+        <w:ind w:left="0" w:firstLine="0"/>
+      </w:pPr>
+      <w:bookmarkStart w:id="6" w:name="_Toc257629175"/>
+      <w:r>
+        <w:t xml:space="preserve">Instalar </w:t>
+      </w:r>
+      <w:r>
+        <w:t>el</w:t>
+      </w:r>
+      <w:r>
+        <w:t xml:space="preserve"> </w:t>
+      </w:r>
+      <w:r>
+        <w:t>Producto</w:t>
+      </w:r>
+      <w:bookmarkEnd w:id="6"/>
+      <w:r>
+        <w:t xml:space="preserve"> </w:t>
+      </w:r>
+    </w:p>
+    <w:p>
+      <w:pPr>
+        <w:pStyle w:val="PSI-Comentario"/>
+      </w:pPr>
+      <w:r>
+        <w:t>Para la instalación del producto, se deberán realizar los siguientes pasos:</w:t>
+      </w:r>
+    </w:p>
+    <w:p>
+      <w:pPr>
+        <w:pStyle w:val="PSI-Comentario"/>
+        <w:numPr>
+          <w:ilvl w:val="0"/>
+          <w:numId w:val="17"/>
+        </w:numPr>
+      </w:pPr>
+      <w:r>
+        <w:t xml:space="preserve">Extraer </w:t>
+      </w:r>
+      <w:r>
+        <w:t>el archivo comprimido y colocar la carpeta</w:t>
+      </w:r>
+      <w:r>
+        <w:t xml:space="preserve"> Vesta </w:t>
+      </w:r>
+      <w:r>
+        <w:t xml:space="preserve">en la </w:t>
+      </w:r>
+      <w:r>
+        <w:t>raíz</w:t>
+      </w:r>
+      <w:r>
+        <w:t xml:space="preserve"> del servidor web y otorgar los permisos correspondientes.</w:t>
+      </w:r>
+    </w:p>
+    <w:p>
+      <w:pPr>
+        <w:pStyle w:val="PSI-Comentario"/>
+        <w:numPr>
+          <w:ilvl w:val="0"/>
+          <w:numId w:val="17"/>
+        </w:numPr>
+      </w:pPr>
+      <w:r>
+        <w:t>Crear el esquema “</w:t>
+      </w:r>
+      <w:proofErr w:type="spellStart"/>
+      <w:r>
+        <w:t>bdvestariskmanager</w:t>
+      </w:r>
+      <w:proofErr w:type="spellEnd"/>
+      <w:r>
+        <w:t>” en el SGBD MySQL y res</w:t>
+      </w:r>
+      <w:r>
+        <w:t>t</w:t>
+      </w:r>
+      <w:r>
+        <w:t>aurar los datos del archivo</w:t>
+      </w:r>
+    </w:p>
+    <w:p>
+      <w:pPr>
+        <w:pStyle w:val="PSI-Comentario"/>
+        <w:numPr>
+          <w:ilvl w:val="0"/>
+          <w:numId w:val="17"/>
+        </w:numPr>
+      </w:pPr>
+    </w:p>
+    <w:p>
+      <w:pPr>
+        <w:pStyle w:val="PSI-Comentario"/>
+        <w:numPr>
+          <w:ilvl w:val="0"/>
+          <w:numId w:val="17"/>
+        </w:numPr>
+      </w:pPr>
+    </w:p>
+    <w:p>
+      <w:pPr>
+        <w:pStyle w:val="PSI-Comentario"/>
+      </w:pPr>
+    </w:p>
+    <w:p>
+      <w:pPr>
         <w:pStyle w:val="PSI-Ttulo1"/>
       </w:pPr>
-      <w:bookmarkStart w:id="7" w:name="_Toc257629173"/>
-      <w:r>
-        <w:lastRenderedPageBreak/>
-        <w:t>Instalación</w:t>
+      <w:bookmarkStart w:id="7" w:name="_Toc257629176"/>
+      <w:r>
+        <w:t>Desinstalar</w:t>
+      </w:r>
+      <w:r>
+        <w:t xml:space="preserve"> </w:t>
+      </w:r>
+      <w:r>
+        <w:t>el</w:t>
+      </w:r>
+      <w:r>
+        <w:t xml:space="preserve"> </w:t>
+      </w:r>
+      <w:r>
+        <w:t xml:space="preserve">Producto </w:t>
+      </w:r>
+      <w:r>
+        <w:t>Software</w:t>
       </w:r>
       <w:bookmarkEnd w:id="7"/>
     </w:p>
     <w:p>
       <w:pPr>
         <w:pStyle w:val="PSI-Comentario"/>
-      </w:pPr>
-      <w:r>
-        <w:t>[</w:t>
-      </w:r>
-      <w:r>
-        <w:t>En esta sección se deben</w:t>
-      </w:r>
-      <w:r>
-        <w:t xml:space="preserve"> </w:t>
-      </w:r>
-      <w:r>
-        <w:t>explicar</w:t>
-      </w:r>
-      <w:r>
-        <w:t xml:space="preserve"> las instrucciones de instalación</w:t>
-      </w:r>
-      <w:r>
-        <w:t>, realizándose preguntas</w:t>
-      </w:r>
-      <w:r>
-        <w:t xml:space="preserve"> como: ¿Qué otro software debe ser instalado primero?, ¿Cómo instalo el producto?, ¿Cómo desinstalo el producto? y ¿Qué hago si encuentro otros problemas</w:t>
-      </w:r>
-      <w:r>
-        <w:t>?</w:t>
-      </w:r>
-      <w:r>
-        <w:t>]</w:t>
+        <w:rPr>
+          <w:lang w:val="es-ES"/>
+        </w:rPr>
+      </w:pPr>
+      <w:r>
+        <w:rPr>
+          <w:lang w:val="es-ES"/>
+        </w:rPr>
+        <w:t>Para desinstalar completamente el software, se requiere eliminar el esquema creado en la base de datos y eliminar la carpeta</w:t>
+      </w:r>
+      <w:r>
+        <w:rPr>
+          <w:lang w:val="es-ES"/>
+        </w:rPr>
+        <w:t xml:space="preserve"> Vesta </w:t>
+      </w:r>
+      <w:r>
+        <w:rPr>
+          <w:lang w:val="es-ES"/>
+        </w:rPr>
+        <w:t xml:space="preserve">del directorio </w:t>
+      </w:r>
+      <w:r>
+        <w:rPr>
+          <w:lang w:val="es-ES"/>
+        </w:rPr>
+        <w:t>raíz</w:t>
+      </w:r>
+      <w:r>
+        <w:rPr>
+          <w:lang w:val="es-ES"/>
+        </w:rPr>
+        <w:t xml:space="preserve"> del apache.</w:t>
       </w:r>
     </w:p>
     <w:p>
       <w:pPr>
         <w:pStyle w:val="PSI-Comentario"/>
       </w:pPr>
+      <w:r>
+        <w:rPr>
+          <w:lang w:val="es-ES"/>
+        </w:rPr>
+        <w:t>Las configuraciones adicionales realizadas por el administrador del sistema (directivas de configuración PHP o Apache, por ejemplo) no están contempladas en este manual</w:t>
+      </w:r>
+      <w:r>
+        <w:rPr>
+          <w:lang w:val="es-ES"/>
+        </w:rPr>
+        <w:t>.</w:t>
+      </w:r>
     </w:p>
     <w:p>
       <w:pPr>
-        <w:pStyle w:val="PSI-Ttulo2"/>
-      </w:pPr>
-      <w:bookmarkStart w:id="8" w:name="_Toc257629174"/>
-      <w:r>
-        <w:t>Instalar otro Software</w:t>
+        <w:pStyle w:val="PSI-Ttulo1"/>
+      </w:pPr>
+    </w:p>
+    <w:p>
+      <w:pPr>
+        <w:pStyle w:val="PSI-Ttulo1"/>
+      </w:pPr>
+      <w:bookmarkStart w:id="8" w:name="_Toc257629177"/>
+      <w:r>
+        <w:t>Problemas de Instalación</w:t>
       </w:r>
       <w:bookmarkEnd w:id="8"/>
     </w:p>
     <w:p>
       <w:pPr>
         <w:pStyle w:val="PSI-Comentario"/>
-      </w:pPr>
-      <w:r>
-        <w:t>[Si se debe instalar otros Software antes, debe ser dicho en esta sección]</w:t>
+        <w:rPr>
+          <w:lang w:val="es-ES"/>
+        </w:rPr>
+      </w:pPr>
+      <w:r>
+        <w:rPr>
+          <w:lang w:val="es-ES"/>
+        </w:rPr>
+        <w:t xml:space="preserve">A </w:t>
+      </w:r>
+      <w:r>
+        <w:rPr>
+          <w:lang w:val="es-ES"/>
+        </w:rPr>
+        <w:t>continuación,</w:t>
+      </w:r>
+      <w:r>
+        <w:rPr>
+          <w:lang w:val="es-ES"/>
+        </w:rPr>
+        <w:t xml:space="preserve"> se detallan posibles inconvenientes en la instalación del sistema</w:t>
+      </w:r>
+      <w:r>
+        <w:rPr>
+          <w:lang w:val="es-ES"/>
+        </w:rPr>
+        <w:t>:</w:t>
       </w:r>
     </w:p>
     <w:p>
       <w:pPr>
-        <w:pStyle w:val="PSI-Ttulo2"/>
-        <w:ind w:left="0" w:firstLine="0"/>
-      </w:pPr>
-      <w:r>
-        <w:br/>
-      </w:r>
-      <w:bookmarkStart w:id="9" w:name="_Toc257629175"/>
-      <w:r>
-        <w:t xml:space="preserve">Instalar </w:t>
-      </w:r>
-      <w:r>
-        <w:t>el</w:t>
-      </w:r>
-      <w:r>
-        <w:t xml:space="preserve"> </w:t>
-      </w:r>
-      <w:r>
-        <w:t>Producto</w:t>
-      </w:r>
-      <w:bookmarkEnd w:id="9"/>
-      <w:r>
-        <w:t xml:space="preserve"> </w:t>
+        <w:pStyle w:val="PSI-Comentario"/>
+        <w:numPr>
+          <w:ilvl w:val="0"/>
+          <w:numId w:val="16"/>
+        </w:numPr>
+        <w:rPr>
+          <w:lang w:val="es-ES"/>
+        </w:rPr>
+      </w:pPr>
+      <w:r>
+        <w:rPr>
+          <w:lang w:val="es-ES"/>
+        </w:rPr>
+        <w:t>Error de conexión a la base de datos.</w:t>
       </w:r>
     </w:p>
     <w:p>
       <w:pPr>
         <w:pStyle w:val="PSI-Comentario"/>
-      </w:pPr>
-      <w:r>
-        <w:t>[Explicar los pasos a seguir para la correcta instalación del Software]</w:t>
+        <w:numPr>
+          <w:ilvl w:val="1"/>
+          <w:numId w:val="16"/>
+        </w:numPr>
+        <w:rPr>
+          <w:lang w:val="es-ES"/>
+        </w:rPr>
+      </w:pPr>
+      <w:r>
+        <w:rPr>
+          <w:lang w:val="es-ES"/>
+        </w:rPr>
+        <w:t xml:space="preserve">Revisar credenciales en la clase </w:t>
+      </w:r>
+      <w:proofErr w:type="spellStart"/>
+      <w:r>
+        <w:rPr>
+          <w:lang w:val="es-ES"/>
+        </w:rPr>
+        <w:t>BDConexion</w:t>
+      </w:r>
+      <w:proofErr w:type="spellEnd"/>
+      <w:r>
+        <w:rPr>
+          <w:lang w:val="es-ES"/>
+        </w:rPr>
+        <w:t>.</w:t>
       </w:r>
     </w:p>
     <w:p>
       <w:pPr>
         <w:pStyle w:val="PSI-Comentario"/>
-      </w:pPr>
+        <w:numPr>
+          <w:ilvl w:val="1"/>
+          <w:numId w:val="16"/>
+        </w:numPr>
+        <w:rPr>
+          <w:lang w:val="es-ES"/>
+        </w:rPr>
+      </w:pPr>
+      <w:r>
+        <w:rPr>
+          <w:lang w:val="es-ES"/>
+        </w:rPr>
+        <w:t xml:space="preserve">Revisar creación del esquema de datos </w:t>
+      </w:r>
+      <w:proofErr w:type="spellStart"/>
+      <w:r>
+        <w:rPr>
+          <w:lang w:val="es-ES"/>
+        </w:rPr>
+        <w:t>bdvestariskmanager</w:t>
+      </w:r>
+      <w:proofErr w:type="spellEnd"/>
+      <w:r>
+        <w:rPr>
+          <w:lang w:val="es-ES"/>
+        </w:rPr>
+        <w:t>.</w:t>
+      </w:r>
     </w:p>
     <w:p>
       <w:pPr>
-        <w:pStyle w:val="PSI-Ttulo1"/>
-      </w:pPr>
-      <w:bookmarkStart w:id="10" w:name="_Toc257629176"/>
-      <w:r>
-        <w:t>Desinstalar</w:t>
-      </w:r>
-      <w:r>
-        <w:t xml:space="preserve"> </w:t>
-      </w:r>
-      <w:r>
-        <w:t>el</w:t>
-      </w:r>
-      <w:r>
-        <w:t xml:space="preserve"> </w:t>
-      </w:r>
-      <w:r>
-        <w:t xml:space="preserve">Producto </w:t>
-      </w:r>
-      <w:r>
-        <w:t>Software</w:t>
-      </w:r>
-      <w:bookmarkEnd w:id="10"/>
+        <w:pStyle w:val="PSI-Comentario"/>
+        <w:numPr>
+          <w:ilvl w:val="0"/>
+          <w:numId w:val="16"/>
+        </w:numPr>
+        <w:rPr>
+          <w:lang w:val="es-ES"/>
+        </w:rPr>
+      </w:pPr>
+      <w:r>
+        <w:rPr>
+          <w:lang w:val="es-ES"/>
+        </w:rPr>
+        <w:t>Sitio no accesible.</w:t>
+      </w:r>
     </w:p>
     <w:p>
       <w:pPr>
         <w:pStyle w:val="PSI-Comentario"/>
-      </w:pPr>
-      <w:r>
-        <w:t>[Explicar los pasos a seguir para la correcta instalación del Software]</w:t>
+        <w:numPr>
+          <w:ilvl w:val="1"/>
+          <w:numId w:val="16"/>
+        </w:numPr>
+        <w:rPr>
+          <w:lang w:val="es-ES"/>
+        </w:rPr>
+      </w:pPr>
+      <w:r>
+        <w:rPr>
+          <w:lang w:val="es-ES"/>
+        </w:rPr>
+        <w:lastRenderedPageBreak/>
+        <w:t>Revisar la instalación del entorno.</w:t>
       </w:r>
     </w:p>
     <w:p>
       <w:pPr>
-        <w:pStyle w:val="PSI-Ttulo1"/>
-      </w:pPr>
+        <w:pStyle w:val="PSI-Comentario"/>
+        <w:numPr>
+          <w:ilvl w:val="1"/>
+          <w:numId w:val="16"/>
+        </w:numPr>
+        <w:rPr>
+          <w:lang w:val="es-ES"/>
+        </w:rPr>
+      </w:pPr>
+      <w:r>
+        <w:rPr>
+          <w:lang w:val="es-ES"/>
+        </w:rPr>
+        <w:t>Activar los servicios Apache y MySQL.</w:t>
+      </w:r>
     </w:p>
     <w:p>
       <w:pPr>
-        <w:pStyle w:val="PSI-Ttulo1"/>
-      </w:pPr>
-      <w:bookmarkStart w:id="11" w:name="_Toc257629177"/>
-      <w:r>
-        <w:t>Problemas de Instalación</w:t>
-      </w:r>
-      <w:bookmarkEnd w:id="11"/>
+        <w:pStyle w:val="PSI-Comentario"/>
+        <w:numPr>
+          <w:ilvl w:val="1"/>
+          <w:numId w:val="16"/>
+        </w:numPr>
+        <w:rPr>
+          <w:lang w:val="es-ES"/>
+        </w:rPr>
+      </w:pPr>
+      <w:r>
+        <w:rPr>
+          <w:lang w:val="es-ES"/>
+        </w:rPr>
+        <w:t>Revisar permisos de la carpeta Vesta.</w:t>
+      </w:r>
     </w:p>
     <w:p>
       <w:pPr>
         <w:pStyle w:val="PSI-Comentario"/>
-      </w:pPr>
-      <w:r>
-        <w:t>[</w:t>
-      </w:r>
-      <w:r>
-        <w:t>Listar los diferentes problemas que el usuario puede encontrarse al intentar instalar el software, dando una solución a cada uno de ellos.</w:t>
-      </w:r>
-      <w:r>
-        <w:t>]</w:t>
+        <w:numPr>
+          <w:ilvl w:val="1"/>
+          <w:numId w:val="16"/>
+        </w:numPr>
+        <w:rPr>
+          <w:lang w:val="es-ES"/>
+        </w:rPr>
+      </w:pPr>
+      <w:r>
+        <w:rPr>
+          <w:lang w:val="es-ES"/>
+        </w:rPr>
+        <w:t>Revisar configuraciones generales en la clase Constantes.</w:t>
       </w:r>
     </w:p>
     <w:p>
@@ -2703,11 +2204,11 @@
       <w:pPr>
         <w:pStyle w:val="PSI-Ttulo1"/>
       </w:pPr>
-      <w:bookmarkStart w:id="12" w:name="_Toc257629178"/>
+      <w:bookmarkStart w:id="9" w:name="_Toc257629178"/>
       <w:r>
         <w:t>Empezar a utilizar el Producto</w:t>
       </w:r>
-      <w:bookmarkEnd w:id="12"/>
+      <w:bookmarkEnd w:id="9"/>
       <w:r>
         <w:t xml:space="preserve"> </w:t>
       </w:r>
@@ -2717,36 +2218,38 @@
         <w:pStyle w:val="PSI-Comentario"/>
       </w:pPr>
       <w:r>
-        <w:t>[</w:t>
-      </w:r>
-      <w:proofErr w:type="gramStart"/>
-      <w:r>
-        <w:t xml:space="preserve">Exponer </w:t>
-      </w:r>
-      <w:r>
-        <w:t xml:space="preserve"> los</w:t>
-      </w:r>
-      <w:proofErr w:type="gramEnd"/>
-      <w:r>
-        <w:t xml:space="preserve"> usuarios (</w:t>
-      </w:r>
-      <w:r>
-        <w:t>c</w:t>
-      </w:r>
-      <w:r>
-        <w:t>on sus respectivas claves) por defecto que posee el Sistema.]</w:t>
+        <w:t>Para empezar a utilizar el sistema, se debe acceder al sistema a través de la dirección</w:t>
+      </w:r>
+      <w:r>
+        <w:t xml:space="preserve"> </w:t>
+      </w:r>
+      <w:r>
+        <w:rPr>
+          <w:b/>
+          <w:bCs/>
+        </w:rPr>
+        <w:t>&lt;Link del sistema&gt;</w:t>
+      </w:r>
+      <w:r>
+        <w:t>.</w:t>
       </w:r>
     </w:p>
     <w:p>
       <w:pPr>
-        <w:pStyle w:val="PSI-Ttulo2"/>
-        <w:ind w:left="0" w:firstLine="0"/>
-      </w:pPr>
-    </w:p>
-    <w:p>
-      <w:pPr>
-        <w:pStyle w:val="PSI-Ttulo1"/>
-      </w:pPr>
+        <w:pStyle w:val="PSI-Comentario"/>
+      </w:pPr>
+      <w:r>
+        <w:t xml:space="preserve">Los usuarios deberán ingresar al sistema ingresando su correo y contraseña de Google, en </w:t>
+      </w:r>
+      <w:r>
+        <w:t>caso de no estar registrado, se mostrará el mensaje “</w:t>
+      </w:r>
+      <w:r>
+        <w:t>Usuario ingresado no registrado. Solicite ser registrado por un administrador del sistema e inténtelo de nuevo</w:t>
+      </w:r>
+      <w:r>
+        <w:t>”. Si esto sucede, deberá comunicarse personalmente con un administrador del sistema y solicitar ser registrado como usuario.</w:t>
+      </w:r>
     </w:p>
     <w:sectPr>
       <w:headerReference w:type="default" r:id="rId12"/>
@@ -4509,6 +4012,95 @@
     </w:lvl>
   </w:abstractNum>
   <w:abstractNum w:abstractNumId="10" w15:restartNumberingAfterBreak="0">
+    <w:nsid w:val="57D832FA"/>
+    <w:multiLevelType w:val="hybridMultilevel"/>
+    <w:tmpl w:val="F9ACCF5E"/>
+    <w:lvl w:ilvl="0" w:tplc="2C0A000F">
+      <w:start w:val="1"/>
+      <w:numFmt w:val="decimal"/>
+      <w:lvlText w:val="%1."/>
+      <w:lvlJc w:val="left"/>
+      <w:pPr>
+        <w:ind w:left="720" w:hanging="360"/>
+      </w:pPr>
+      <w:rPr>
+        <w:rFonts w:hint="default"/>
+      </w:rPr>
+    </w:lvl>
+    <w:lvl w:ilvl="1" w:tplc="2C0A0019" w:tentative="1">
+      <w:start w:val="1"/>
+      <w:numFmt w:val="lowerLetter"/>
+      <w:lvlText w:val="%2."/>
+      <w:lvlJc w:val="left"/>
+      <w:pPr>
+        <w:ind w:left="1440" w:hanging="360"/>
+      </w:pPr>
+    </w:lvl>
+    <w:lvl w:ilvl="2" w:tplc="2C0A001B" w:tentative="1">
+      <w:start w:val="1"/>
+      <w:numFmt w:val="lowerRoman"/>
+      <w:lvlText w:val="%3."/>
+      <w:lvlJc w:val="right"/>
+      <w:pPr>
+        <w:ind w:left="2160" w:hanging="180"/>
+      </w:pPr>
+    </w:lvl>
+    <w:lvl w:ilvl="3" w:tplc="2C0A000F" w:tentative="1">
+      <w:start w:val="1"/>
+      <w:numFmt w:val="decimal"/>
+      <w:lvlText w:val="%4."/>
+      <w:lvlJc w:val="left"/>
+      <w:pPr>
+        <w:ind w:left="2880" w:hanging="360"/>
+      </w:pPr>
+    </w:lvl>
+    <w:lvl w:ilvl="4" w:tplc="2C0A0019" w:tentative="1">
+      <w:start w:val="1"/>
+      <w:numFmt w:val="lowerLetter"/>
+      <w:lvlText w:val="%5."/>
+      <w:lvlJc w:val="left"/>
+      <w:pPr>
+        <w:ind w:left="3600" w:hanging="360"/>
+      </w:pPr>
+    </w:lvl>
+    <w:lvl w:ilvl="5" w:tplc="2C0A001B" w:tentative="1">
+      <w:start w:val="1"/>
+      <w:numFmt w:val="lowerRoman"/>
+      <w:lvlText w:val="%6."/>
+      <w:lvlJc w:val="right"/>
+      <w:pPr>
+        <w:ind w:left="4320" w:hanging="180"/>
+      </w:pPr>
+    </w:lvl>
+    <w:lvl w:ilvl="6" w:tplc="2C0A000F" w:tentative="1">
+      <w:start w:val="1"/>
+      <w:numFmt w:val="decimal"/>
+      <w:lvlText w:val="%7."/>
+      <w:lvlJc w:val="left"/>
+      <w:pPr>
+        <w:ind w:left="5040" w:hanging="360"/>
+      </w:pPr>
+    </w:lvl>
+    <w:lvl w:ilvl="7" w:tplc="2C0A0019" w:tentative="1">
+      <w:start w:val="1"/>
+      <w:numFmt w:val="lowerLetter"/>
+      <w:lvlText w:val="%8."/>
+      <w:lvlJc w:val="left"/>
+      <w:pPr>
+        <w:ind w:left="5760" w:hanging="360"/>
+      </w:pPr>
+    </w:lvl>
+    <w:lvl w:ilvl="8" w:tplc="2C0A001B" w:tentative="1">
+      <w:start w:val="1"/>
+      <w:numFmt w:val="lowerRoman"/>
+      <w:lvlText w:val="%9."/>
+      <w:lvlJc w:val="right"/>
+      <w:pPr>
+        <w:ind w:left="6480" w:hanging="180"/>
+      </w:pPr>
+    </w:lvl>
+  </w:abstractNum>
+  <w:abstractNum w:abstractNumId="11" w15:restartNumberingAfterBreak="0">
     <w:nsid w:val="5D6246AC"/>
     <w:multiLevelType w:val="multilevel"/>
     <w:tmpl w:val="D570DF82"/>
@@ -4621,7 +4213,7 @@
       </w:rPr>
     </w:lvl>
   </w:abstractNum>
-  <w:abstractNum w:abstractNumId="11" w15:restartNumberingAfterBreak="0">
+  <w:abstractNum w:abstractNumId="12" w15:restartNumberingAfterBreak="0">
     <w:nsid w:val="708E589C"/>
     <w:multiLevelType w:val="multilevel"/>
     <w:tmpl w:val="381042DE"/>
@@ -4761,7 +4353,120 @@
       </w:rPr>
     </w:lvl>
   </w:abstractNum>
-  <w:abstractNum w:abstractNumId="12" w15:restartNumberingAfterBreak="0">
+  <w:abstractNum w:abstractNumId="13" w15:restartNumberingAfterBreak="0">
+    <w:nsid w:val="7D6C733A"/>
+    <w:multiLevelType w:val="hybridMultilevel"/>
+    <w:tmpl w:val="B7304024"/>
+    <w:lvl w:ilvl="0" w:tplc="BDF05328">
+      <w:start w:val="512"/>
+      <w:numFmt w:val="bullet"/>
+      <w:lvlText w:val=""/>
+      <w:lvlJc w:val="left"/>
+      <w:pPr>
+        <w:ind w:left="354" w:hanging="360"/>
+      </w:pPr>
+      <w:rPr>
+        <w:rFonts w:ascii="Symbol" w:eastAsiaTheme="minorHAnsi" w:hAnsi="Symbol" w:cstheme="minorBidi" w:hint="default"/>
+      </w:rPr>
+    </w:lvl>
+    <w:lvl w:ilvl="1" w:tplc="2C0A0003">
+      <w:start w:val="1"/>
+      <w:numFmt w:val="bullet"/>
+      <w:lvlText w:val="o"/>
+      <w:lvlJc w:val="left"/>
+      <w:pPr>
+        <w:ind w:left="1074" w:hanging="360"/>
+      </w:pPr>
+      <w:rPr>
+        <w:rFonts w:ascii="Courier New" w:hAnsi="Courier New" w:cs="Courier New" w:hint="default"/>
+      </w:rPr>
+    </w:lvl>
+    <w:lvl w:ilvl="2" w:tplc="2C0A0005" w:tentative="1">
+      <w:start w:val="1"/>
+      <w:numFmt w:val="bullet"/>
+      <w:lvlText w:val=""/>
+      <w:lvlJc w:val="left"/>
+      <w:pPr>
+        <w:ind w:left="1794" w:hanging="360"/>
+      </w:pPr>
+      <w:rPr>
+        <w:rFonts w:ascii="Wingdings" w:hAnsi="Wingdings" w:hint="default"/>
+      </w:rPr>
+    </w:lvl>
+    <w:lvl w:ilvl="3" w:tplc="2C0A0001" w:tentative="1">
+      <w:start w:val="1"/>
+      <w:numFmt w:val="bullet"/>
+      <w:lvlText w:val=""/>
+      <w:lvlJc w:val="left"/>
+      <w:pPr>
+        <w:ind w:left="2514" w:hanging="360"/>
+      </w:pPr>
+      <w:rPr>
+        <w:rFonts w:ascii="Symbol" w:hAnsi="Symbol" w:hint="default"/>
+      </w:rPr>
+    </w:lvl>
+    <w:lvl w:ilvl="4" w:tplc="2C0A0003" w:tentative="1">
+      <w:start w:val="1"/>
+      <w:numFmt w:val="bullet"/>
+      <w:lvlText w:val="o"/>
+      <w:lvlJc w:val="left"/>
+      <w:pPr>
+        <w:ind w:left="3234" w:hanging="360"/>
+      </w:pPr>
+      <w:rPr>
+        <w:rFonts w:ascii="Courier New" w:hAnsi="Courier New" w:cs="Courier New" w:hint="default"/>
+      </w:rPr>
+    </w:lvl>
+    <w:lvl w:ilvl="5" w:tplc="2C0A0005" w:tentative="1">
+      <w:start w:val="1"/>
+      <w:numFmt w:val="bullet"/>
+      <w:lvlText w:val=""/>
+      <w:lvlJc w:val="left"/>
+      <w:pPr>
+        <w:ind w:left="3954" w:hanging="360"/>
+      </w:pPr>
+      <w:rPr>
+        <w:rFonts w:ascii="Wingdings" w:hAnsi="Wingdings" w:hint="default"/>
+      </w:rPr>
+    </w:lvl>
+    <w:lvl w:ilvl="6" w:tplc="2C0A0001" w:tentative="1">
+      <w:start w:val="1"/>
+      <w:numFmt w:val="bullet"/>
+      <w:lvlText w:val=""/>
+      <w:lvlJc w:val="left"/>
+      <w:pPr>
+        <w:ind w:left="4674" w:hanging="360"/>
+      </w:pPr>
+      <w:rPr>
+        <w:rFonts w:ascii="Symbol" w:hAnsi="Symbol" w:hint="default"/>
+      </w:rPr>
+    </w:lvl>
+    <w:lvl w:ilvl="7" w:tplc="2C0A0003" w:tentative="1">
+      <w:start w:val="1"/>
+      <w:numFmt w:val="bullet"/>
+      <w:lvlText w:val="o"/>
+      <w:lvlJc w:val="left"/>
+      <w:pPr>
+        <w:ind w:left="5394" w:hanging="360"/>
+      </w:pPr>
+      <w:rPr>
+        <w:rFonts w:ascii="Courier New" w:hAnsi="Courier New" w:cs="Courier New" w:hint="default"/>
+      </w:rPr>
+    </w:lvl>
+    <w:lvl w:ilvl="8" w:tplc="2C0A0005" w:tentative="1">
+      <w:start w:val="1"/>
+      <w:numFmt w:val="bullet"/>
+      <w:lvlText w:val=""/>
+      <w:lvlJc w:val="left"/>
+      <w:pPr>
+        <w:ind w:left="6114" w:hanging="360"/>
+      </w:pPr>
+      <w:rPr>
+        <w:rFonts w:ascii="Wingdings" w:hAnsi="Wingdings" w:hint="default"/>
+      </w:rPr>
+    </w:lvl>
+  </w:abstractNum>
+  <w:abstractNum w:abstractNumId="14" w15:restartNumberingAfterBreak="0">
     <w:nsid w:val="7DD64906"/>
     <w:multiLevelType w:val="hybridMultilevel"/>
     <w:tmpl w:val="795E7434"/>
@@ -4900,10 +4605,10 @@
     <w:abstractNumId w:val="1"/>
   </w:num>
   <w:num w:numId="9" w16cid:durableId="1846044369">
-    <w:abstractNumId w:val="11"/>
+    <w:abstractNumId w:val="12"/>
   </w:num>
   <w:num w:numId="10" w16cid:durableId="1520317145">
-    <w:abstractNumId w:val="12"/>
+    <w:abstractNumId w:val="14"/>
   </w:num>
   <w:num w:numId="11" w16cid:durableId="1723019464">
     <w:abstractNumId w:val="5"/>
@@ -4918,6 +4623,12 @@
     <w:abstractNumId w:val="6"/>
   </w:num>
   <w:num w:numId="15" w16cid:durableId="1868831818">
+    <w:abstractNumId w:val="11"/>
+  </w:num>
+  <w:num w:numId="16" w16cid:durableId="1183933452">
+    <w:abstractNumId w:val="13"/>
+  </w:num>
+  <w:num w:numId="17" w16cid:durableId="534658762">
     <w:abstractNumId w:val="10"/>
   </w:num>
 </w:numbering>
@@ -5415,7 +5126,6 @@
   <w:style w:type="character" w:default="1" w:styleId="Fuentedeprrafopredeter">
     <w:name w:val="Default Paragraph Font"/>
     <w:uiPriority w:val="1"/>
-    <w:semiHidden/>
     <w:unhideWhenUsed/>
   </w:style>
   <w:style w:type="table" w:default="1" w:styleId="Tablanormal">
@@ -5444,7 +5154,7 @@
     <w:basedOn w:val="Normal"/>
     <w:autoRedefine/>
     <w:qFormat/>
-    <w:rsid w:val="00895821"/>
+    <w:rsid w:val="00C8417D"/>
     <w:pPr>
       <w:tabs>
         <w:tab w:val="left" w:pos="0"/>
@@ -5453,8 +5163,6 @@
       <w:jc w:val="both"/>
     </w:pPr>
     <w:rPr>
-      <w:i/>
-      <w:color w:val="548DD4"/>
       <w:lang w:val="es-AR"/>
     </w:rPr>
   </w:style>
@@ -6117,6 +5825,35 @@
       <w:lang w:eastAsia="es-ES"/>
     </w:rPr>
   </w:style>
+  <w:style w:type="paragraph" w:customStyle="1" w:styleId="Default">
+    <w:name w:val="Default"/>
+    <w:rsid w:val="00D05BF9"/>
+    <w:pPr>
+      <w:autoSpaceDE w:val="0"/>
+      <w:autoSpaceDN w:val="0"/>
+      <w:adjustRightInd w:val="0"/>
+      <w:spacing w:before="0" w:line="240" w:lineRule="auto"/>
+      <w:ind w:left="0" w:firstLine="0"/>
+    </w:pPr>
+    <w:rPr>
+      <w:rFonts w:ascii="Times New Roman" w:hAnsi="Times New Roman" w:cs="Times New Roman"/>
+      <w:color w:val="000000"/>
+      <w:sz w:val="24"/>
+      <w:szCs w:val="24"/>
+      <w:lang w:val="es-AR"/>
+    </w:rPr>
+  </w:style>
+  <w:style w:type="paragraph" w:styleId="Prrafodelista">
+    <w:name w:val="List Paragraph"/>
+    <w:basedOn w:val="Normal"/>
+    <w:uiPriority w:val="34"/>
+    <w:qFormat/>
+    <w:rsid w:val="00C8417D"/>
+    <w:pPr>
+      <w:ind w:left="720"/>
+      <w:contextualSpacing/>
+    </w:pPr>
+  </w:style>
 </w:styles>
 </file>
 

</xml_diff>

<commit_message>
Doc: Se finalizo el documento de manual instalacion
</commit_message>
<xml_diff>
--- a/3. Etapa de construcción/Iteración 3/Manuales/Manual de Instalación_Vesta Risk Manager_T-Code.docx
+++ b/3. Etapa de construcción/Iteración 3/Manuales/Manual de Instalación_Vesta Risk Manager_T-Code.docx
@@ -58,7 +58,7 @@
               <w:noProof/>
             </w:rPr>
             <w:pict w14:anchorId="3D99E2C3">
-              <v:rect id="_x0000_s2054" style="position:absolute;margin-left:0;margin-top:0;width:624.2pt;height:62.85pt;z-index:251660288;mso-width-percent:1050;mso-height-percent:900;mso-position-horizontal:center;mso-position-horizontal-relative:page;mso-position-vertical:bottom;mso-position-vertical-relative:page;mso-width-percent:1050;mso-height-percent:900;mso-height-relative:top-margin-area" o:allowincell="f" fillcolor="#4bacc6 [3208]" strokecolor="#31849b [2408]">
+              <v:rect id="_x0000_s2054" style="position:absolute;margin-left:0;margin-top:0;width:624.2pt;height:62.85pt;z-index:251657728;mso-width-percent:1050;mso-height-percent:900;mso-position-horizontal:center;mso-position-horizontal-relative:page;mso-position-vertical:bottom;mso-position-vertical-relative:page;mso-width-percent:1050;mso-height-percent:900;mso-height-relative:top-margin-area" o:allowincell="f" fillcolor="#4bacc6 [3208]" strokecolor="#31849b [2408]">
                 <w10:wrap anchorx="page" anchory="page"/>
               </v:rect>
             </w:pict>
@@ -69,7 +69,7 @@
               <w:noProof/>
             </w:rPr>
             <w:pict w14:anchorId="539D1D8B">
-              <v:rect id="_x0000_s2057" style="position:absolute;margin-left:0;margin-top:0;width:7.15pt;height:883.1pt;z-index:251663360;mso-height-percent:1050;mso-position-horizontal:center;mso-position-horizontal-relative:left-margin-area;mso-position-vertical:center;mso-position-vertical-relative:page;mso-height-percent:1050" o:allowincell="f" fillcolor="white [3212]" strokecolor="#31849b [2408]">
+              <v:rect id="_x0000_s2057" style="position:absolute;margin-left:0;margin-top:0;width:7.15pt;height:883.1pt;z-index:251660800;mso-height-percent:1050;mso-position-horizontal:center;mso-position-horizontal-relative:left-margin-area;mso-position-vertical:center;mso-position-vertical-relative:page;mso-height-percent:1050" o:allowincell="f" fillcolor="white [3212]" strokecolor="#31849b [2408]">
                 <w10:wrap anchorx="margin" anchory="page"/>
               </v:rect>
             </w:pict>
@@ -80,7 +80,7 @@
               <w:noProof/>
             </w:rPr>
             <w:pict w14:anchorId="4D833B02">
-              <v:rect id="_x0000_s2056" style="position:absolute;margin-left:0;margin-top:0;width:7.15pt;height:883.1pt;z-index:251662336;mso-height-percent:1050;mso-position-horizontal:center;mso-position-horizontal-relative:right-margin-area;mso-position-vertical:center;mso-position-vertical-relative:page;mso-height-percent:1050" o:allowincell="f" fillcolor="white [3212]" strokecolor="#31849b [2408]">
+              <v:rect id="_x0000_s2056" style="position:absolute;margin-left:0;margin-top:0;width:7.15pt;height:883.1pt;z-index:251659776;mso-height-percent:1050;mso-position-horizontal:center;mso-position-horizontal-relative:right-margin-area;mso-position-vertical:center;mso-position-vertical-relative:page;mso-height-percent:1050" o:allowincell="f" fillcolor="white [3212]" strokecolor="#31849b [2408]">
                 <w10:wrap anchorx="page" anchory="page"/>
               </v:rect>
             </w:pict>
@@ -91,7 +91,7 @@
               <w:noProof/>
             </w:rPr>
             <w:pict w14:anchorId="3E7B8994">
-              <v:rect id="_x0000_s2055" style="position:absolute;margin-left:0;margin-top:0;width:624.2pt;height:62.85pt;z-index:251661312;mso-width-percent:1050;mso-height-percent:900;mso-position-horizontal:center;mso-position-horizontal-relative:page;mso-position-vertical:top;mso-position-vertical-relative:top-margin-area;mso-width-percent:1050;mso-height-percent:900;mso-height-relative:top-margin-area" o:allowincell="f" fillcolor="#4bacc6 [3208]" strokecolor="#31849b [2408]">
+              <v:rect id="_x0000_s2055" style="position:absolute;margin-left:0;margin-top:0;width:624.2pt;height:62.85pt;z-index:251658752;mso-width-percent:1050;mso-height-percent:900;mso-position-horizontal:center;mso-position-horizontal-relative:page;mso-position-vertical:top;mso-position-vertical-relative:top-margin-area;mso-width-percent:1050;mso-height-percent:900;mso-height-relative:top-margin-area" o:allowincell="f" fillcolor="#4bacc6 [3208]" strokecolor="#31849b [2408]">
                 <w10:wrap anchorx="page" anchory="margin"/>
               </v:rect>
             </w:pict>
@@ -294,7 +294,7 @@
               <w:lang w:eastAsia="es-AR"/>
             </w:rPr>
             <w:drawing>
-              <wp:anchor distT="0" distB="0" distL="114300" distR="114300" simplePos="0" relativeHeight="251660288" behindDoc="0" locked="0" layoutInCell="1" allowOverlap="1" wp14:anchorId="7D5A4905" wp14:editId="11987AC6">
+              <wp:anchor distT="0" distB="0" distL="114300" distR="114300" simplePos="0" relativeHeight="251655680" behindDoc="0" locked="0" layoutInCell="1" allowOverlap="1" wp14:anchorId="7D5A4905" wp14:editId="11987AC6">
                 <wp:simplePos x="0" y="0"/>
                 <wp:positionH relativeFrom="column">
                   <wp:posOffset>-133350</wp:posOffset>
@@ -355,7 +355,7 @@
               <w:lang w:val="es-ES" w:eastAsia="es-ES"/>
             </w:rPr>
             <w:drawing>
-              <wp:anchor distT="0" distB="0" distL="114300" distR="114300" simplePos="0" relativeHeight="251656192" behindDoc="0" locked="0" layoutInCell="1" allowOverlap="1" wp14:anchorId="1E414EFE" wp14:editId="2E2DAE95">
+              <wp:anchor distT="0" distB="0" distL="114300" distR="114300" simplePos="0" relativeHeight="251653632" behindDoc="0" locked="0" layoutInCell="1" allowOverlap="1" wp14:anchorId="1E414EFE" wp14:editId="2E2DAE95">
                 <wp:simplePos x="0" y="0"/>
                 <wp:positionH relativeFrom="margin">
                   <wp:posOffset>4301490</wp:posOffset>
@@ -426,7 +426,7 @@
                 <v:stroke joinstyle="miter"/>
                 <v:path gradientshapeok="t" o:connecttype="rect"/>
               </v:shapetype>
-              <v:shape id="_x0000_s2068" type="#_x0000_t202" style="position:absolute;left:0;text-align:left;margin-left:281.7pt;margin-top:5.3pt;width:161.25pt;height:577.65pt;z-index:251684864;mso-position-horizontal-relative:margin;mso-position-vertical-relative:margin" fillcolor="white [3212]" strokecolor="#31849b [2408]">
+              <v:shape id="_x0000_s2068" type="#_x0000_t202" style="position:absolute;left:0;text-align:left;margin-left:281.7pt;margin-top:5.3pt;width:161.25pt;height:577.65pt;z-index:251661824;mso-position-horizontal-relative:margin;mso-position-vertical-relative:margin" fillcolor="white [3212]" strokecolor="#31849b [2408]">
                 <v:textbox style="mso-next-textbox:#_x0000_s2068">
                   <w:txbxContent>
                     <w:p>
@@ -523,7 +523,7 @@
               <w:lang w:eastAsia="es-ES"/>
             </w:rPr>
             <w:pict w14:anchorId="02C75AB2">
-              <v:rect id="_x0000_s2082" style="position:absolute;left:0;text-align:left;margin-left:315.7pt;margin-top:-76.25pt;width:195.35pt;height:844.9pt;z-index:-251658240;mso-position-horizontal-relative:margin;mso-position-vertical-relative:margin" fillcolor="#4bacc6" strokecolor="#31849b [2408]">
+              <v:rect id="_x0000_s2082" style="position:absolute;left:0;text-align:left;margin-left:315.7pt;margin-top:-76.25pt;width:195.35pt;height:844.9pt;z-index:-251659776;mso-position-horizontal-relative:margin;mso-position-vertical-relative:margin" fillcolor="#4bacc6" strokecolor="#31849b [2408]">
                 <w10:wrap type="square" anchorx="margin" anchory="margin"/>
               </v:rect>
             </w:pict>
@@ -552,7 +552,7 @@
           <w:lang w:eastAsia="es-ES"/>
         </w:rPr>
         <w:drawing>
-          <wp:anchor distT="0" distB="0" distL="114300" distR="114300" simplePos="0" relativeHeight="251658240" behindDoc="0" locked="0" layoutInCell="1" allowOverlap="1" wp14:anchorId="34EF1D9B" wp14:editId="544F8CF7">
+          <wp:anchor distT="0" distB="0" distL="114300" distR="114300" simplePos="0" relativeHeight="251654656" behindDoc="0" locked="0" layoutInCell="1" allowOverlap="1" wp14:anchorId="34EF1D9B" wp14:editId="544F8CF7">
             <wp:simplePos x="0" y="0"/>
             <wp:positionH relativeFrom="margin">
               <wp:posOffset>4730115</wp:posOffset>
@@ -1671,10 +1671,6 @@
         <w:t>Los requerimientos para la utilización del sistema son aquellos detallados en la especificación de requerimientos de cada uno de los componentes utilizados para su funcionamiento. Dichos componentes están descritos a continuación en el apartado “</w:t>
       </w:r>
       <w:r>
-        <w:rPr>
-          <w:color w:val="4F81BD" w:themeColor="accent1"/>
-          <w:lang w:val="es-ES"/>
-        </w:rPr>
         <w:t>Instalar otro software</w:t>
       </w:r>
       <w:r>
@@ -1698,7 +1694,34 @@
         <w:rPr>
           <w:lang w:val="es-ES"/>
         </w:rPr>
-        <w:t>Para utilizar el sistema se requiere disponer de un correo electrónico provisto por Gmail (www.gmail.com).</w:t>
+        <w:t>Para utilizar el sistema se requiere disponer de un correo electrónico provisto por Gmail (</w:t>
+      </w:r>
+      <w:hyperlink r:id="rId12" w:history="1">
+        <w:r>
+          <w:rPr>
+            <w:rStyle w:val="Hipervnculo"/>
+            <w:lang w:val="es-ES"/>
+          </w:rPr>
+          <w:t>www.gmail.com</w:t>
+        </w:r>
+      </w:hyperlink>
+      <w:r>
+        <w:rPr>
+          <w:lang w:val="es-ES"/>
+        </w:rPr>
+        <w:t>)</w:t>
+      </w:r>
+      <w:r>
+        <w:rPr>
+          <w:lang w:val="es-ES"/>
+        </w:rPr>
+        <w:t xml:space="preserve"> o provisto de la UNPA UARG</w:t>
+      </w:r>
+      <w:r>
+        <w:rPr>
+          <w:lang w:val="es-ES"/>
+        </w:rPr>
+        <w:t>.</w:t>
       </w:r>
       <w:r>
         <w:br w:type="page"/>
@@ -1761,7 +1784,19 @@
         </w:numPr>
       </w:pPr>
       <w:r>
-        <w:t>MySQL 5.5 o superior</w:t>
+        <w:t xml:space="preserve">MySQL </w:t>
+      </w:r>
+      <w:r>
+        <w:t>8</w:t>
+      </w:r>
+      <w:r>
+        <w:t>.</w:t>
+      </w:r>
+      <w:r>
+        <w:t>0</w:t>
+      </w:r>
+      <w:r>
+        <w:t xml:space="preserve"> o superior</w:t>
       </w:r>
       <w:r>
         <w:t>.</w:t>
@@ -1776,10 +1811,60 @@
         </w:numPr>
       </w:pPr>
       <w:r>
-        <w:t>PHP 5.3 o superior</w:t>
+        <w:t xml:space="preserve">PHP </w:t>
+      </w:r>
+      <w:r>
+        <w:t>8.2</w:t>
       </w:r>
       <w:r>
         <w:t>.</w:t>
+      </w:r>
+      <w:r>
+        <w:t>12</w:t>
+      </w:r>
+      <w:r>
+        <w:t xml:space="preserve"> o </w:t>
+      </w:r>
+      <w:r>
+        <w:t>superior</w:t>
+      </w:r>
+      <w:r>
+        <w:t>.</w:t>
+      </w:r>
+    </w:p>
+    <w:p>
+      <w:pPr>
+        <w:pStyle w:val="PSI-Comentario"/>
+        <w:numPr>
+          <w:ilvl w:val="0"/>
+          <w:numId w:val="16"/>
+        </w:numPr>
+      </w:pPr>
+      <w:proofErr w:type="spellStart"/>
+      <w:r>
+        <w:t>Node</w:t>
+      </w:r>
+      <w:proofErr w:type="spellEnd"/>
+      <w:r>
+        <w:t xml:space="preserve"> 20.10.0 o superior.</w:t>
+      </w:r>
+      <w:r>
+        <w:t xml:space="preserve"> </w:t>
+      </w:r>
+    </w:p>
+    <w:p>
+      <w:pPr>
+        <w:pStyle w:val="PSI-Comentario"/>
+        <w:numPr>
+          <w:ilvl w:val="0"/>
+          <w:numId w:val="16"/>
+        </w:numPr>
+      </w:pPr>
+      <w:r>
+        <w:t>NPM</w:t>
+      </w:r>
+      <w:r>
+        <w:t xml:space="preserve"> 10.9.0 o superior.</w:t>
       </w:r>
     </w:p>
     <w:p>
@@ -1837,13 +1922,7 @@
         <w:t xml:space="preserve"> Vesta </w:t>
       </w:r>
       <w:r>
-        <w:t xml:space="preserve">en la </w:t>
-      </w:r>
-      <w:r>
-        <w:t>raíz</w:t>
-      </w:r>
-      <w:r>
-        <w:t xml:space="preserve"> del servidor web y otorgar los permisos correspondientes.</w:t>
+        <w:t>en la raíz del servidor web y otorgar los permisos correspondientes.</w:t>
       </w:r>
     </w:p>
     <w:p>
@@ -1880,6 +1959,85 @@
           <w:numId w:val="17"/>
         </w:numPr>
       </w:pPr>
+      <w:r>
+        <w:t>Crear el archivo .</w:t>
+      </w:r>
+      <w:proofErr w:type="spellStart"/>
+      <w:r>
+        <w:t>env</w:t>
+      </w:r>
+      <w:proofErr w:type="spellEnd"/>
+      <w:r>
+        <w:t xml:space="preserve"> con las siguientes características: </w:t>
+      </w:r>
+    </w:p>
+    <w:p>
+      <w:pPr>
+        <w:pStyle w:val="PSI-Comentario"/>
+        <w:numPr>
+          <w:ilvl w:val="1"/>
+          <w:numId w:val="17"/>
+        </w:numPr>
+      </w:pPr>
+      <w:r>
+        <w:t>DB_HOST="localhost"</w:t>
+      </w:r>
+    </w:p>
+    <w:p>
+      <w:pPr>
+        <w:pStyle w:val="PSI-Comentario"/>
+        <w:numPr>
+          <w:ilvl w:val="1"/>
+          <w:numId w:val="17"/>
+        </w:numPr>
+      </w:pPr>
+      <w:r>
+        <w:t>DB_NAME="</w:t>
+      </w:r>
+      <w:proofErr w:type="spellStart"/>
+      <w:r>
+        <w:t>bdvestariskmanager</w:t>
+      </w:r>
+      <w:proofErr w:type="spellEnd"/>
+      <w:r>
+        <w:t>"</w:t>
+      </w:r>
+    </w:p>
+    <w:p>
+      <w:pPr>
+        <w:pStyle w:val="PSI-Comentario"/>
+        <w:numPr>
+          <w:ilvl w:val="1"/>
+          <w:numId w:val="17"/>
+        </w:numPr>
+      </w:pPr>
+      <w:r>
+        <w:t>DB_USER="</w:t>
+      </w:r>
+      <w:r>
+        <w:t>&lt;Usuario&gt;</w:t>
+      </w:r>
+      <w:r>
+        <w:t>"</w:t>
+      </w:r>
+    </w:p>
+    <w:p>
+      <w:pPr>
+        <w:pStyle w:val="PSI-Comentario"/>
+        <w:numPr>
+          <w:ilvl w:val="1"/>
+          <w:numId w:val="17"/>
+        </w:numPr>
+      </w:pPr>
+      <w:r>
+        <w:t>DB_PASS="</w:t>
+      </w:r>
+      <w:r>
+        <w:t>&lt;Contraseña&gt;</w:t>
+      </w:r>
+      <w:r>
+        <w:t>"</w:t>
+      </w:r>
     </w:p>
     <w:p>
       <w:pPr>
@@ -1889,6 +2047,33 @@
           <w:numId w:val="17"/>
         </w:numPr>
       </w:pPr>
+      <w:r>
+        <w:t xml:space="preserve">Se deberá ejecutar el comando </w:t>
+      </w:r>
+      <w:proofErr w:type="spellStart"/>
+      <w:r>
+        <w:t>npm</w:t>
+      </w:r>
+      <w:proofErr w:type="spellEnd"/>
+      <w:r>
+        <w:t xml:space="preserve"> run </w:t>
+      </w:r>
+      <w:proofErr w:type="spellStart"/>
+      <w:r>
+        <w:t>dev</w:t>
+      </w:r>
+      <w:proofErr w:type="spellEnd"/>
+      <w:r>
+        <w:t xml:space="preserve"> en la carpeta </w:t>
+      </w:r>
+      <w:proofErr w:type="spellStart"/>
+      <w:r>
+        <w:t>vesta_risk_manager</w:t>
+      </w:r>
+      <w:proofErr w:type="spellEnd"/>
+      <w:r>
+        <w:t>.</w:t>
+      </w:r>
     </w:p>
     <w:p>
       <w:pPr>
@@ -1943,19 +2128,7 @@
         <w:rPr>
           <w:lang w:val="es-ES"/>
         </w:rPr>
-        <w:t xml:space="preserve">del directorio </w:t>
-      </w:r>
-      <w:r>
-        <w:rPr>
-          <w:lang w:val="es-ES"/>
-        </w:rPr>
-        <w:t>raíz</w:t>
-      </w:r>
-      <w:r>
-        <w:rPr>
-          <w:lang w:val="es-ES"/>
-        </w:rPr>
-        <w:t xml:space="preserve"> del apache.</w:t>
+        <w:t>del directorio raíz del apache.</w:t>
       </w:r>
     </w:p>
     <w:p>
@@ -2001,19 +2174,7 @@
         <w:rPr>
           <w:lang w:val="es-ES"/>
         </w:rPr>
-        <w:t xml:space="preserve">A </w:t>
-      </w:r>
-      <w:r>
-        <w:rPr>
-          <w:lang w:val="es-ES"/>
-        </w:rPr>
-        <w:t>continuación,</w:t>
-      </w:r>
-      <w:r>
-        <w:rPr>
-          <w:lang w:val="es-ES"/>
-        </w:rPr>
-        <w:t xml:space="preserve"> se detallan posibles inconvenientes en la instalación del sistema</w:t>
+        <w:t>A continuación, se detallan posibles inconvenientes en la instalación del sistema</w:t>
       </w:r>
       <w:r>
         <w:rPr>
@@ -2055,14 +2216,20 @@
         <w:rPr>
           <w:lang w:val="es-ES"/>
         </w:rPr>
-        <w:t xml:space="preserve">Revisar credenciales en la clase </w:t>
+        <w:t>Revisar credenciales en</w:t>
+      </w:r>
+      <w:r>
+        <w:rPr>
+          <w:lang w:val="es-ES"/>
+        </w:rPr>
+        <w:t xml:space="preserve"> el archivo .</w:t>
       </w:r>
       <w:proofErr w:type="spellStart"/>
       <w:r>
         <w:rPr>
           <w:lang w:val="es-ES"/>
         </w:rPr>
-        <w:t>BDConexion</w:t>
+        <w:t>env</w:t>
       </w:r>
       <w:proofErr w:type="spellEnd"/>
       <w:r>
@@ -2137,7 +2304,6 @@
         <w:rPr>
           <w:lang w:val="es-ES"/>
         </w:rPr>
-        <w:lastRenderedPageBreak/>
         <w:t>Revisar la instalación del entorno.</w:t>
       </w:r>
     </w:p>
@@ -2192,7 +2358,27 @@
         <w:rPr>
           <w:lang w:val="es-ES"/>
         </w:rPr>
-        <w:t>Revisar configuraciones generales en la clase Constantes.</w:t>
+        <w:t>Revisar configuraciones generales</w:t>
+      </w:r>
+      <w:r>
+        <w:rPr>
+          <w:lang w:val="es-ES"/>
+        </w:rPr>
+        <w:t xml:space="preserve"> en el archivo .</w:t>
+      </w:r>
+      <w:proofErr w:type="spellStart"/>
+      <w:r>
+        <w:rPr>
+          <w:lang w:val="es-ES"/>
+        </w:rPr>
+        <w:t>env</w:t>
+      </w:r>
+      <w:proofErr w:type="spellEnd"/>
+      <w:r>
+        <w:rPr>
+          <w:lang w:val="es-ES"/>
+        </w:rPr>
+        <w:t>.</w:t>
       </w:r>
     </w:p>
     <w:p>
@@ -2239,10 +2425,7 @@
         <w:pStyle w:val="PSI-Comentario"/>
       </w:pPr>
       <w:r>
-        <w:t xml:space="preserve">Los usuarios deberán ingresar al sistema ingresando su correo y contraseña de Google, en </w:t>
-      </w:r>
-      <w:r>
-        <w:t>caso de no estar registrado, se mostrará el mensaje “</w:t>
+        <w:t>Los usuarios deberán ingresar al sistema ingresando su correo y contraseña de Google, en caso de no estar registrado, se mostrará el mensaje “</w:t>
       </w:r>
       <w:r>
         <w:t>Usuario ingresado no registrado. Solicite ser registrado por un administrador del sistema e inténtelo de nuevo</w:t>
@@ -2252,8 +2435,8 @@
       </w:r>
     </w:p>
     <w:sectPr>
-      <w:headerReference w:type="default" r:id="rId12"/>
-      <w:footerReference w:type="default" r:id="rId13"/>
+      <w:headerReference w:type="default" r:id="rId13"/>
+      <w:footerReference w:type="default" r:id="rId14"/>
       <w:pgSz w:w="11906" w:h="16838"/>
       <w:pgMar w:top="1535" w:right="1701" w:bottom="1417" w:left="1701" w:header="567" w:footer="572" w:gutter="0"/>
       <w:cols w:space="708"/>
@@ -4027,7 +4210,7 @@
         <w:rFonts w:hint="default"/>
       </w:rPr>
     </w:lvl>
-    <w:lvl w:ilvl="1" w:tplc="2C0A0019" w:tentative="1">
+    <w:lvl w:ilvl="1" w:tplc="2C0A0019">
       <w:start w:val="1"/>
       <w:numFmt w:val="lowerLetter"/>
       <w:lvlText w:val="%2."/>
@@ -5854,6 +6037,18 @@
       <w:contextualSpacing/>
     </w:pPr>
   </w:style>
+  <w:style w:type="character" w:styleId="Mencinsinresolver">
+    <w:name w:val="Unresolved Mention"/>
+    <w:basedOn w:val="Fuentedeprrafopredeter"/>
+    <w:uiPriority w:val="99"/>
+    <w:semiHidden/>
+    <w:unhideWhenUsed/>
+    <w:rsid w:val="00112ABA"/>
+    <w:rPr>
+      <w:color w:val="605E5C"/>
+      <w:shd w:val="clear" w:color="auto" w:fill="E1DFDD"/>
+    </w:rPr>
+  </w:style>
 </w:styles>
 </file>
 

</xml_diff>

<commit_message>
docs: Corregir plan de iteración C4.
</commit_message>
<xml_diff>
--- a/3. Etapa de construcción/Iteración 3/Manuales/Manual de Instalación_Vesta Risk Manager_T-Code.docx
+++ b/3. Etapa de construcción/Iteración 3/Manuales/Manual de Instalación_Vesta Risk Manager_T-Code.docx
@@ -169,27 +169,7 @@
                   <w:szCs w:val="36"/>
                   <w:lang w:val="es-AR"/>
                 </w:rPr>
-                <w:t xml:space="preserve">Vesta </w:t>
-              </w:r>
-              <w:proofErr w:type="spellStart"/>
-              <w:r>
-                <w:rPr>
-                  <w:rFonts w:asciiTheme="majorHAnsi" w:eastAsiaTheme="majorEastAsia" w:hAnsiTheme="majorHAnsi" w:cstheme="majorBidi"/>
-                  <w:sz w:val="36"/>
-                  <w:szCs w:val="36"/>
-                  <w:lang w:val="es-AR"/>
-                </w:rPr>
-                <w:t>Risk</w:t>
-              </w:r>
-              <w:proofErr w:type="spellEnd"/>
-              <w:r>
-                <w:rPr>
-                  <w:rFonts w:asciiTheme="majorHAnsi" w:eastAsiaTheme="majorEastAsia" w:hAnsiTheme="majorHAnsi" w:cstheme="majorBidi"/>
-                  <w:sz w:val="36"/>
-                  <w:szCs w:val="36"/>
-                  <w:lang w:val="es-AR"/>
-                </w:rPr>
-                <w:t xml:space="preserve"> Manager</w:t>
+                <w:t>Vesta Risk Manager</w:t>
               </w:r>
             </w:p>
           </w:sdtContent>
@@ -982,20 +962,16 @@
                 <w:noProof/>
                 <w:webHidden/>
               </w:rPr>
-            </w:r>
-            <w:r>
-              <w:rPr>
-                <w:noProof/>
-                <w:webHidden/>
-              </w:rPr>
               <w:fldChar w:fldCharType="separate"/>
             </w:r>
             <w:r>
               <w:rPr>
-                <w:noProof/>
-                <w:webHidden/>
-              </w:rPr>
-              <w:t>5</w:t>
+                <w:b w:val="0"/>
+                <w:bCs w:val="0"/>
+                <w:noProof/>
+                <w:webHidden/>
+              </w:rPr>
+              <w:t>¡Error! Marcador no definido.</w:t>
             </w:r>
             <w:r>
               <w:rPr>
@@ -1066,7 +1042,7 @@
                 <w:noProof/>
                 <w:webHidden/>
               </w:rPr>
-              <w:t>6</w:t>
+              <w:t>5</w:t>
             </w:r>
             <w:r>
               <w:rPr>
@@ -1137,7 +1113,7 @@
                 <w:noProof/>
                 <w:webHidden/>
               </w:rPr>
-              <w:t>6</w:t>
+              <w:t>5</w:t>
             </w:r>
             <w:r>
               <w:rPr>
@@ -1208,7 +1184,7 @@
                 <w:noProof/>
                 <w:webHidden/>
               </w:rPr>
-              <w:t>6</w:t>
+              <w:t>5</w:t>
             </w:r>
             <w:r>
               <w:rPr>
@@ -1279,7 +1255,7 @@
                 <w:noProof/>
                 <w:webHidden/>
               </w:rPr>
-              <w:t>6</w:t>
+              <w:t>5</w:t>
             </w:r>
             <w:r>
               <w:rPr>
@@ -1532,46 +1508,18 @@
         <w:rPr>
           <w:lang w:val="es-ES"/>
         </w:rPr>
-        <w:t xml:space="preserve"> Vesta </w:t>
-      </w:r>
-      <w:proofErr w:type="spellStart"/>
+        <w:t xml:space="preserve"> Vesta Risk Manager. </w:t>
+      </w:r>
+    </w:p>
+    <w:p>
+      <w:pPr>
+        <w:pStyle w:val="PSI-Comentario"/>
+      </w:pPr>
       <w:r>
         <w:rPr>
           <w:lang w:val="es-ES"/>
         </w:rPr>
-        <w:t>Risk</w:t>
-      </w:r>
-      <w:proofErr w:type="spellEnd"/>
-      <w:r>
-        <w:rPr>
-          <w:lang w:val="es-ES"/>
-        </w:rPr>
-        <w:t xml:space="preserve"> Manager. </w:t>
-      </w:r>
-    </w:p>
-    <w:p>
-      <w:pPr>
-        <w:pStyle w:val="PSI-Comentario"/>
-      </w:pPr>
-      <w:r>
-        <w:rPr>
-          <w:lang w:val="es-ES"/>
-        </w:rPr>
-        <w:t xml:space="preserve">Vesta </w:t>
-      </w:r>
-      <w:proofErr w:type="spellStart"/>
-      <w:r>
-        <w:rPr>
-          <w:lang w:val="es-ES"/>
-        </w:rPr>
-        <w:t>Risk</w:t>
-      </w:r>
-      <w:proofErr w:type="spellEnd"/>
-      <w:r>
-        <w:rPr>
-          <w:lang w:val="es-ES"/>
-        </w:rPr>
-        <w:t xml:space="preserve"> Manager es una aplicación diseñada para la identificación, análisis y monitoreo de riesgos que pueden presentarse en distintos proyectos. Fue diseñado por estudiantes de la UNPA UARG con el f</w:t>
+        <w:t>Vesta Risk Manager es una aplicación diseñada para la identificación, análisis y monitoreo de riesgos que pueden presentarse en distintos proyectos. Fue diseñado por estudiantes de la UNPA UARG con el f</w:t>
       </w:r>
       <w:r>
         <w:rPr>
@@ -1625,21 +1573,7 @@
         <w:rPr>
           <w:i/>
         </w:rPr>
-        <w:t xml:space="preserve">Vesta </w:t>
-      </w:r>
-      <w:proofErr w:type="spellStart"/>
-      <w:r>
-        <w:rPr>
-          <w:i/>
-        </w:rPr>
-        <w:t>Risk</w:t>
-      </w:r>
-      <w:proofErr w:type="spellEnd"/>
-      <w:r>
-        <w:rPr>
-          <w:i/>
-        </w:rPr>
-        <w:t xml:space="preserve"> Manager</w:t>
+        <w:t>Vesta Risk Manager</w:t>
       </w:r>
       <w:r>
         <w:t xml:space="preserve"> por primera vez.</w:t>
@@ -1960,13 +1894,18 @@
         </w:numPr>
       </w:pPr>
       <w:r>
-        <w:t>Crear el archivo .</w:t>
+        <w:t xml:space="preserve">Crear el </w:t>
+      </w:r>
+      <w:proofErr w:type="gramStart"/>
+      <w:r>
+        <w:t>archivo .</w:t>
       </w:r>
       <w:proofErr w:type="spellStart"/>
       <w:r>
         <w:t>env</w:t>
       </w:r>
       <w:proofErr w:type="spellEnd"/>
+      <w:proofErr w:type="gramEnd"/>
       <w:r>
         <w:t xml:space="preserve"> con las siguientes características: </w:t>
       </w:r>
@@ -2012,13 +1951,7 @@
         </w:numPr>
       </w:pPr>
       <w:r>
-        <w:t>DB_USER="</w:t>
-      </w:r>
-      <w:r>
-        <w:t>&lt;Usuario&gt;</w:t>
-      </w:r>
-      <w:r>
-        <w:t>"</w:t>
+        <w:t>DB_USER="&lt;Usuario&gt;"</w:t>
       </w:r>
     </w:p>
     <w:p>
@@ -2030,13 +1963,7 @@
         </w:numPr>
       </w:pPr>
       <w:r>
-        <w:t>DB_PASS="</w:t>
-      </w:r>
-      <w:r>
-        <w:t>&lt;Contraseña&gt;</w:t>
-      </w:r>
-      <w:r>
-        <w:t>"</w:t>
+        <w:t>DB_PASS="&lt;Contraseña&gt;"</w:t>
       </w:r>
     </w:p>
     <w:p>
@@ -2150,7 +2077,9 @@
     </w:p>
     <w:p>
       <w:pPr>
-        <w:pStyle w:val="PSI-Ttulo1"/>
+        <w:rPr>
+          <w:lang w:val="es-AR"/>
+        </w:rPr>
       </w:pPr>
     </w:p>
     <w:p>
@@ -2159,6 +2088,7 @@
       </w:pPr>
       <w:bookmarkStart w:id="8" w:name="_Toc257629177"/>
       <w:r>
+        <w:lastRenderedPageBreak/>
         <w:t>Problemas de Instalación</w:t>
       </w:r>
       <w:bookmarkEnd w:id="8"/>
@@ -2222,7 +2152,14 @@
         <w:rPr>
           <w:lang w:val="es-ES"/>
         </w:rPr>
-        <w:t xml:space="preserve"> el archivo .</w:t>
+        <w:t xml:space="preserve"> el </w:t>
+      </w:r>
+      <w:proofErr w:type="gramStart"/>
+      <w:r>
+        <w:rPr>
+          <w:lang w:val="es-ES"/>
+        </w:rPr>
+        <w:t>archivo .</w:t>
       </w:r>
       <w:proofErr w:type="spellStart"/>
       <w:r>
@@ -2232,6 +2169,7 @@
         <w:t>env</w:t>
       </w:r>
       <w:proofErr w:type="spellEnd"/>
+      <w:proofErr w:type="gramEnd"/>
       <w:r>
         <w:rPr>
           <w:lang w:val="es-ES"/>
@@ -2364,7 +2302,14 @@
         <w:rPr>
           <w:lang w:val="es-ES"/>
         </w:rPr>
-        <w:t xml:space="preserve"> en el archivo .</w:t>
+        <w:t xml:space="preserve"> en el </w:t>
+      </w:r>
+      <w:proofErr w:type="gramStart"/>
+      <w:r>
+        <w:rPr>
+          <w:lang w:val="es-ES"/>
+        </w:rPr>
+        <w:t>archivo .</w:t>
       </w:r>
       <w:proofErr w:type="spellStart"/>
       <w:r>
@@ -2374,6 +2319,7 @@
         <w:t>env</w:t>
       </w:r>
       <w:proofErr w:type="spellEnd"/>
+      <w:proofErr w:type="gramEnd"/>
       <w:r>
         <w:rPr>
           <w:lang w:val="es-ES"/>
@@ -2904,23 +2850,7 @@
             <w:rFonts w:asciiTheme="majorHAnsi" w:eastAsiaTheme="majorEastAsia" w:hAnsiTheme="majorHAnsi" w:cstheme="majorBidi"/>
             <w:szCs w:val="36"/>
           </w:rPr>
-          <w:t xml:space="preserve">Vesta </w:t>
-        </w:r>
-        <w:proofErr w:type="spellStart"/>
-        <w:r>
-          <w:rPr>
-            <w:rFonts w:asciiTheme="majorHAnsi" w:eastAsiaTheme="majorEastAsia" w:hAnsiTheme="majorHAnsi" w:cstheme="majorBidi"/>
-            <w:szCs w:val="36"/>
-          </w:rPr>
-          <w:t>Risk</w:t>
-        </w:r>
-        <w:proofErr w:type="spellEnd"/>
-        <w:r>
-          <w:rPr>
-            <w:rFonts w:asciiTheme="majorHAnsi" w:eastAsiaTheme="majorEastAsia" w:hAnsiTheme="majorHAnsi" w:cstheme="majorBidi"/>
-            <w:szCs w:val="36"/>
-          </w:rPr>
-          <w:t xml:space="preserve"> Manager</w:t>
+          <w:t>Vesta Risk Manager</w:t>
         </w:r>
       </w:sdtContent>
     </w:sdt>
@@ -5309,6 +5239,7 @@
   <w:style w:type="character" w:default="1" w:styleId="Fuentedeprrafopredeter">
     <w:name w:val="Default Paragraph Font"/>
     <w:uiPriority w:val="1"/>
+    <w:semiHidden/>
     <w:unhideWhenUsed/>
   </w:style>
   <w:style w:type="table" w:default="1" w:styleId="Tablanormal">

</xml_diff>